<commit_message>
Uputstvo PDF + Title Fix
</commit_message>
<xml_diff>
--- a/Documents/UputstvoZaRazvojnoOkruzenje.docx
+++ b/Documents/UputstvoZaRazvojnoOkruzenje.docx
@@ -130,6 +130,26 @@
                             </w:rPr>
                             <w:t>Uputstvo</w:t>
                           </w:r>
+                          <w:r>
+                            <w:rPr>
+                              <w:rFonts w:asciiTheme="majorHAnsi" w:hAnsiTheme="majorHAnsi"/>
+                              <w:noProof/>
+                              <w:color w:val="4F81BD" w:themeColor="accent1"/>
+                              <w:sz w:val="72"/>
+                              <w:szCs w:val="144"/>
+                            </w:rPr>
+                            <w:t xml:space="preserve"> za razvojno </w:t>
+                          </w:r>
+                          <w:r>
+                            <w:rPr>
+                              <w:rFonts w:asciiTheme="majorHAnsi" w:hAnsiTheme="majorHAnsi"/>
+                              <w:noProof/>
+                              <w:color w:val="4F81BD" w:themeColor="accent1"/>
+                              <w:sz w:val="72"/>
+                              <w:szCs w:val="144"/>
+                            </w:rPr>
+                            <w:t>okruženje</w:t>
+                          </w:r>
                         </w:p>
                       </w:sdtContent>
                     </w:sdt>
@@ -690,7 +710,7 @@
             <w:noProof/>
             <w:webHidden/>
           </w:rPr>
-          <w:t>2</w:t>
+          <w:t>3</w:t>
         </w:r>
         <w:r>
           <w:rPr>
@@ -764,7 +784,7 @@
             <w:noProof/>
             <w:webHidden/>
           </w:rPr>
-          <w:t>2</w:t>
+          <w:t>8</w:t>
         </w:r>
         <w:r>
           <w:rPr>
@@ -838,7 +858,7 @@
             <w:noProof/>
             <w:webHidden/>
           </w:rPr>
-          <w:t>3</w:t>
+          <w:t>9</w:t>
         </w:r>
         <w:r>
           <w:rPr>
@@ -9908,7 +9928,7 @@
           <w:rPr>
             <w:noProof/>
           </w:rPr>
-          <w:t>10</w:t>
+          <w:t>1</w:t>
         </w:r>
         <w:r>
           <w:rPr>
@@ -17222,7 +17242,7 @@
 </file>
 
 <file path=customXml/itemProps2.xml><?xml version="1.0" encoding="utf-8"?>
-<ds:datastoreItem xmlns:ds="http://schemas.openxmlformats.org/officeDocument/2006/customXml" ds:itemID="{5259CB46-40C0-4B7D-BFEA-9D81B25B3AD0}">
+<ds:datastoreItem xmlns:ds="http://schemas.openxmlformats.org/officeDocument/2006/customXml" ds:itemID="{5EF6E000-3D1A-4E91-B072-DA1EDF149397}">
   <ds:schemaRefs>
     <ds:schemaRef ds:uri="http://schemas.openxmlformats.org/officeDocument/2006/bibliography"/>
   </ds:schemaRefs>

</xml_diff>

<commit_message>
Uputstvo - Sadrzaj Fix
</commit_message>
<xml_diff>
--- a/Documents/UputstvoZaRazvojnoOkruzenje.docx
+++ b/Documents/UputstvoZaRazvojnoOkruzenje.docx
@@ -206,15 +206,11 @@
     <w:p>
       <w:pPr>
         <w:pStyle w:val="TOC1"/>
-        <w:tabs>
-          <w:tab w:val="right" w:leader="dot" w:pos="9015"/>
-        </w:tabs>
         <w:rPr>
           <w:rFonts w:eastAsiaTheme="minorEastAsia" w:cstheme="minorBidi"/>
           <w:b w:val="0"/>
           <w:bCs w:val="0"/>
           <w:caps w:val="0"/>
-          <w:noProof/>
           <w:color w:val="auto"/>
           <w:u w:val="none"/>
         </w:rPr>
@@ -229,58 +225,50 @@
       <w:r>
         <w:fldChar w:fldCharType="separate"/>
       </w:r>
-      <w:hyperlink w:anchor="_Toc419038101" w:history="1">
+      <w:hyperlink w:anchor="_Toc419060631" w:history="1">
         <w:r>
           <w:rPr>
             <w:rStyle w:val="Hyperlink"/>
-            <w:noProof/>
           </w:rPr>
           <w:t>1. Uvod</w:t>
         </w:r>
         <w:r>
           <w:rPr>
-            <w:noProof/>
             <w:webHidden/>
           </w:rPr>
           <w:tab/>
         </w:r>
         <w:r>
           <w:rPr>
-            <w:noProof/>
             <w:webHidden/>
           </w:rPr>
           <w:fldChar w:fldCharType="begin"/>
         </w:r>
         <w:r>
           <w:rPr>
-            <w:noProof/>
             <w:webHidden/>
           </w:rPr>
-          <w:instrText xml:space="preserve"> PAGEREF _Toc419038101 \h </w:instrText>
+          <w:instrText xml:space="preserve"> PAGEREF _Toc419060631 \h </w:instrText>
         </w:r>
         <w:r>
           <w:rPr>
-            <w:noProof/>
             <w:webHidden/>
           </w:rPr>
         </w:r>
         <w:r>
           <w:rPr>
-            <w:noProof/>
             <w:webHidden/>
           </w:rPr>
           <w:fldChar w:fldCharType="separate"/>
         </w:r>
         <w:r>
           <w:rPr>
-            <w:noProof/>
             <w:webHidden/>
           </w:rPr>
           <w:t>2</w:t>
         </w:r>
         <w:r>
           <w:rPr>
-            <w:noProof/>
             <w:webHidden/>
           </w:rPr>
           <w:fldChar w:fldCharType="end"/>
@@ -303,7 +291,7 @@
           <w:color w:val="auto"/>
         </w:rPr>
       </w:pPr>
-      <w:hyperlink w:anchor="_Toc419038102" w:history="1">
+      <w:hyperlink w:anchor="_Toc419060632" w:history="1">
         <w:r>
           <w:rPr>
             <w:rStyle w:val="Hyperlink"/>
@@ -348,7 +336,7 @@
             <w:noProof/>
             <w:webHidden/>
           </w:rPr>
-          <w:instrText xml:space="preserve"> PAGEREF _Toc419038102 \h </w:instrText>
+          <w:instrText xml:space="preserve"> PAGEREF _Toc419060632 \h </w:instrText>
         </w:r>
         <w:r>
           <w:rPr>
@@ -395,7 +383,7 @@
           <w:color w:val="auto"/>
         </w:rPr>
       </w:pPr>
-      <w:hyperlink w:anchor="_Toc419038103" w:history="1">
+      <w:hyperlink w:anchor="_Toc419060633" w:history="1">
         <w:r>
           <w:rPr>
             <w:rStyle w:val="Hyperlink"/>
@@ -440,7 +428,7 @@
             <w:noProof/>
             <w:webHidden/>
           </w:rPr>
-          <w:instrText xml:space="preserve"> PAGEREF _Toc419038103 \h </w:instrText>
+          <w:instrText xml:space="preserve"> PAGEREF _Toc419060633 \h </w:instrText>
         </w:r>
         <w:r>
           <w:rPr>
@@ -487,7 +475,7 @@
           <w:color w:val="auto"/>
         </w:rPr>
       </w:pPr>
-      <w:hyperlink w:anchor="_Toc419038104" w:history="1">
+      <w:hyperlink w:anchor="_Toc419060634" w:history="1">
         <w:r>
           <w:rPr>
             <w:rStyle w:val="Hyperlink"/>
@@ -532,7 +520,7 @@
             <w:noProof/>
             <w:webHidden/>
           </w:rPr>
-          <w:instrText xml:space="preserve"> PAGEREF _Toc419038104 \h </w:instrText>
+          <w:instrText xml:space="preserve"> PAGEREF _Toc419060634 \h </w:instrText>
         </w:r>
         <w:r>
           <w:rPr>
@@ -566,71 +554,59 @@
     <w:p>
       <w:pPr>
         <w:pStyle w:val="TOC1"/>
-        <w:tabs>
-          <w:tab w:val="right" w:leader="dot" w:pos="9015"/>
-        </w:tabs>
         <w:rPr>
           <w:rFonts w:eastAsiaTheme="minorEastAsia" w:cstheme="minorBidi"/>
           <w:b w:val="0"/>
           <w:bCs w:val="0"/>
           <w:caps w:val="0"/>
-          <w:noProof/>
           <w:color w:val="auto"/>
           <w:u w:val="none"/>
         </w:rPr>
       </w:pPr>
-      <w:hyperlink w:anchor="_Toc419038105" w:history="1">
+      <w:hyperlink w:anchor="_Toc419060635" w:history="1">
         <w:r>
           <w:rPr>
             <w:rStyle w:val="Hyperlink"/>
-            <w:noProof/>
           </w:rPr>
           <w:t>2. Instalacija Eclipse okruženja</w:t>
         </w:r>
         <w:r>
           <w:rPr>
-            <w:noProof/>
             <w:webHidden/>
           </w:rPr>
           <w:tab/>
         </w:r>
         <w:r>
           <w:rPr>
-            <w:noProof/>
             <w:webHidden/>
           </w:rPr>
           <w:fldChar w:fldCharType="begin"/>
         </w:r>
         <w:r>
           <w:rPr>
-            <w:noProof/>
             <w:webHidden/>
           </w:rPr>
-          <w:instrText xml:space="preserve"> PAGEREF _Toc419038105 \h </w:instrText>
+          <w:instrText xml:space="preserve"> PAGEREF _Toc419060635 \h </w:instrText>
         </w:r>
         <w:r>
           <w:rPr>
-            <w:noProof/>
             <w:webHidden/>
           </w:rPr>
         </w:r>
         <w:r>
           <w:rPr>
-            <w:noProof/>
             <w:webHidden/>
           </w:rPr>
           <w:fldChar w:fldCharType="separate"/>
         </w:r>
         <w:r>
           <w:rPr>
-            <w:noProof/>
             <w:webHidden/>
           </w:rPr>
           <w:t>2</w:t>
         </w:r>
         <w:r>
           <w:rPr>
-            <w:noProof/>
             <w:webHidden/>
           </w:rPr>
           <w:fldChar w:fldCharType="end"/>
@@ -640,71 +616,59 @@
     <w:p>
       <w:pPr>
         <w:pStyle w:val="TOC1"/>
-        <w:tabs>
-          <w:tab w:val="right" w:leader="dot" w:pos="9015"/>
-        </w:tabs>
         <w:rPr>
           <w:rFonts w:eastAsiaTheme="minorEastAsia" w:cstheme="minorBidi"/>
           <w:b w:val="0"/>
           <w:bCs w:val="0"/>
           <w:caps w:val="0"/>
-          <w:noProof/>
           <w:color w:val="auto"/>
           <w:u w:val="none"/>
         </w:rPr>
       </w:pPr>
-      <w:hyperlink w:anchor="_Toc419038106" w:history="1">
+      <w:hyperlink w:anchor="_Toc419060636" w:history="1">
         <w:r>
           <w:rPr>
             <w:rStyle w:val="Hyperlink"/>
-            <w:noProof/>
           </w:rPr>
-          <w:t>3.  Instalacija MySQL servera</w:t>
+          <w:t>3. Instalacija MySQL servera</w:t>
         </w:r>
         <w:r>
           <w:rPr>
-            <w:noProof/>
             <w:webHidden/>
           </w:rPr>
           <w:tab/>
         </w:r>
         <w:r>
           <w:rPr>
-            <w:noProof/>
             <w:webHidden/>
           </w:rPr>
           <w:fldChar w:fldCharType="begin"/>
         </w:r>
         <w:r>
           <w:rPr>
-            <w:noProof/>
             <w:webHidden/>
           </w:rPr>
-          <w:instrText xml:space="preserve"> PAGEREF _Toc419038106 \h </w:instrText>
+          <w:instrText xml:space="preserve"> PAGEREF _Toc419060636 \h </w:instrText>
         </w:r>
         <w:r>
           <w:rPr>
-            <w:noProof/>
             <w:webHidden/>
           </w:rPr>
         </w:r>
         <w:r>
           <w:rPr>
-            <w:noProof/>
             <w:webHidden/>
           </w:rPr>
           <w:fldChar w:fldCharType="separate"/>
         </w:r>
         <w:r>
           <w:rPr>
-            <w:noProof/>
             <w:webHidden/>
           </w:rPr>
           <w:t>3</w:t>
         </w:r>
         <w:r>
           <w:rPr>
-            <w:noProof/>
             <w:webHidden/>
           </w:rPr>
           <w:fldChar w:fldCharType="end"/>
@@ -714,71 +678,59 @@
     <w:p>
       <w:pPr>
         <w:pStyle w:val="TOC1"/>
-        <w:tabs>
-          <w:tab w:val="right" w:leader="dot" w:pos="9015"/>
-        </w:tabs>
         <w:rPr>
           <w:rFonts w:eastAsiaTheme="minorEastAsia" w:cstheme="minorBidi"/>
           <w:b w:val="0"/>
           <w:bCs w:val="0"/>
           <w:caps w:val="0"/>
-          <w:noProof/>
           <w:color w:val="auto"/>
           <w:u w:val="none"/>
         </w:rPr>
       </w:pPr>
-      <w:hyperlink w:anchor="_Toc419038107" w:history="1">
+      <w:hyperlink w:anchor="_Toc419060637" w:history="1">
         <w:r>
           <w:rPr>
             <w:rStyle w:val="Hyperlink"/>
-            <w:noProof/>
           </w:rPr>
           <w:t>4. Instalacija Maven</w:t>
         </w:r>
         <w:r>
           <w:rPr>
-            <w:noProof/>
             <w:webHidden/>
           </w:rPr>
           <w:tab/>
         </w:r>
         <w:r>
           <w:rPr>
-            <w:noProof/>
             <w:webHidden/>
           </w:rPr>
           <w:fldChar w:fldCharType="begin"/>
         </w:r>
         <w:r>
           <w:rPr>
-            <w:noProof/>
             <w:webHidden/>
           </w:rPr>
-          <w:instrText xml:space="preserve"> PAGEREF _Toc419038107 \h </w:instrText>
+          <w:instrText xml:space="preserve"> PAGEREF _Toc419060637 \h </w:instrText>
         </w:r>
         <w:r>
           <w:rPr>
-            <w:noProof/>
             <w:webHidden/>
           </w:rPr>
         </w:r>
         <w:r>
           <w:rPr>
-            <w:noProof/>
             <w:webHidden/>
           </w:rPr>
           <w:fldChar w:fldCharType="separate"/>
         </w:r>
         <w:r>
           <w:rPr>
-            <w:noProof/>
             <w:webHidden/>
           </w:rPr>
           <w:t>8</w:t>
         </w:r>
         <w:r>
           <w:rPr>
-            <w:noProof/>
             <w:webHidden/>
           </w:rPr>
           <w:fldChar w:fldCharType="end"/>
@@ -788,71 +740,59 @@
     <w:p>
       <w:pPr>
         <w:pStyle w:val="TOC1"/>
-        <w:tabs>
-          <w:tab w:val="right" w:leader="dot" w:pos="9015"/>
-        </w:tabs>
         <w:rPr>
           <w:rFonts w:eastAsiaTheme="minorEastAsia" w:cstheme="minorBidi"/>
           <w:b w:val="0"/>
           <w:bCs w:val="0"/>
           <w:caps w:val="0"/>
-          <w:noProof/>
           <w:color w:val="auto"/>
           <w:u w:val="none"/>
         </w:rPr>
       </w:pPr>
-      <w:hyperlink w:anchor="_Toc419038108" w:history="1">
+      <w:hyperlink w:anchor="_Toc419060638" w:history="1">
         <w:r>
           <w:rPr>
             <w:rStyle w:val="Hyperlink"/>
-            <w:noProof/>
           </w:rPr>
-          <w:t>2. Instalacija Hibernate Tools</w:t>
+          <w:t>5. Instalacija Hibernate Tools</w:t>
         </w:r>
         <w:r>
           <w:rPr>
-            <w:noProof/>
             <w:webHidden/>
           </w:rPr>
           <w:tab/>
         </w:r>
         <w:r>
           <w:rPr>
-            <w:noProof/>
             <w:webHidden/>
           </w:rPr>
           <w:fldChar w:fldCharType="begin"/>
         </w:r>
         <w:r>
           <w:rPr>
-            <w:noProof/>
             <w:webHidden/>
           </w:rPr>
-          <w:instrText xml:space="preserve"> PAGEREF _Toc419038108 \h </w:instrText>
+          <w:instrText xml:space="preserve"> PAGEREF _Toc419060638 \h </w:instrText>
         </w:r>
         <w:r>
           <w:rPr>
-            <w:noProof/>
             <w:webHidden/>
           </w:rPr>
         </w:r>
         <w:r>
           <w:rPr>
-            <w:noProof/>
             <w:webHidden/>
           </w:rPr>
           <w:fldChar w:fldCharType="separate"/>
         </w:r>
         <w:r>
           <w:rPr>
-            <w:noProof/>
             <w:webHidden/>
           </w:rPr>
           <w:t>9</w:t>
         </w:r>
         <w:r>
           <w:rPr>
-            <w:noProof/>
             <w:webHidden/>
           </w:rPr>
           <w:fldChar w:fldCharType="end"/>
@@ -861,22 +801,88 @@
     </w:p>
     <w:p>
       <w:pPr>
+        <w:pStyle w:val="TOC1"/>
+        <w:rPr>
+          <w:rFonts w:eastAsiaTheme="minorEastAsia" w:cstheme="minorBidi"/>
+          <w:b w:val="0"/>
+          <w:bCs w:val="0"/>
+          <w:caps w:val="0"/>
+          <w:color w:val="auto"/>
+          <w:u w:val="none"/>
+        </w:rPr>
+      </w:pPr>
+      <w:hyperlink w:anchor="_Toc419060639" w:history="1">
+        <w:r>
+          <w:rPr>
+            <w:rStyle w:val="Hyperlink"/>
+          </w:rPr>
+          <w:t>6. Skripta za incijalizaciju baze init.sql</w:t>
+        </w:r>
+        <w:r>
+          <w:rPr>
+            <w:webHidden/>
+          </w:rPr>
+          <w:tab/>
+        </w:r>
+        <w:r>
+          <w:rPr>
+            <w:webHidden/>
+          </w:rPr>
+          <w:fldChar w:fldCharType="begin"/>
+        </w:r>
+        <w:r>
+          <w:rPr>
+            <w:webHidden/>
+          </w:rPr>
+          <w:instrText xml:space="preserve"> PAGEREF _Toc419060639 \h </w:instrText>
+        </w:r>
+        <w:r>
+          <w:rPr>
+            <w:webHidden/>
+          </w:rPr>
+        </w:r>
+        <w:r>
+          <w:rPr>
+            <w:webHidden/>
+          </w:rPr>
+          <w:fldChar w:fldCharType="separate"/>
+        </w:r>
+        <w:r>
+          <w:rPr>
+            <w:webHidden/>
+          </w:rPr>
+          <w:t>10</w:t>
+        </w:r>
+        <w:r>
+          <w:rPr>
+            <w:webHidden/>
+          </w:rPr>
+          <w:fldChar w:fldCharType="end"/>
+        </w:r>
+      </w:hyperlink>
+    </w:p>
+    <w:p>
+      <w:pPr>
+        <w:pStyle w:val="TOC1"/>
+        <w:rPr>
+          <w:rFonts w:eastAsiaTheme="minorEastAsia" w:cstheme="minorBidi"/>
+          <w:u w:val="none"/>
+        </w:rPr>
+      </w:pPr>
+      <w:r>
+        <w:rPr>
+          <w:color w:val="000000"/>
+        </w:rPr>
+        <w:fldChar w:fldCharType="end"/>
+      </w:r>
+    </w:p>
+    <w:p>
+      <w:pPr>
         <w:pStyle w:val="TOCHeading"/>
         <w:rPr>
           <w:rFonts w:asciiTheme="minorHAnsi" w:hAnsiTheme="minorHAnsi"/>
         </w:rPr>
       </w:pPr>
-      <w:r>
-        <w:rPr>
-          <w:rFonts w:asciiTheme="minorHAnsi" w:eastAsia="Arial" w:hAnsiTheme="minorHAnsi" w:cs="Arial"/>
-          <w:color w:val="000000"/>
-          <w:sz w:val="22"/>
-          <w:szCs w:val="22"/>
-          <w:u w:val="single"/>
-          <w:lang w:val="bs-Latn-BA" w:eastAsia="bs-Latn-BA"/>
-        </w:rPr>
-        <w:fldChar w:fldCharType="end"/>
-      </w:r>
     </w:p>
     <w:p>
       <w:pPr>
@@ -906,7 +912,7 @@
       <w:bookmarkStart w:id="2" w:name="_Toc416266604"/>
       <w:bookmarkStart w:id="3" w:name="_Toc416266657"/>
       <w:bookmarkStart w:id="4" w:name="_Toc416266693"/>
-      <w:bookmarkStart w:id="5" w:name="_Toc419038101"/>
+      <w:bookmarkStart w:id="5" w:name="_Toc419060631"/>
       <w:r>
         <w:rPr>
           <w:rStyle w:val="IntenseEmphasis"/>
@@ -934,7 +940,7 @@
           <w:numId w:val="40"/>
         </w:numPr>
       </w:pPr>
-      <w:bookmarkStart w:id="6" w:name="_Toc419038102"/>
+      <w:bookmarkStart w:id="6" w:name="_Toc419060632"/>
       <w:r>
         <w:t>Namjena dokumenta</w:t>
       </w:r>
@@ -957,7 +963,7 @@
           <w:numId w:val="40"/>
         </w:numPr>
       </w:pPr>
-      <w:bookmarkStart w:id="7" w:name="_Toc419038103"/>
+      <w:bookmarkStart w:id="7" w:name="_Toc419060633"/>
       <w:r>
         <w:t>Opseg dokumenta</w:t>
       </w:r>
@@ -1027,7 +1033,7 @@
           <w:numId w:val="40"/>
         </w:numPr>
       </w:pPr>
-      <w:bookmarkStart w:id="8" w:name="_Toc419038104"/>
+      <w:bookmarkStart w:id="8" w:name="_Toc419060634"/>
       <w:r>
         <w:t>Standardi dokumentavanja</w:t>
       </w:r>
@@ -1075,7 +1081,7 @@
       <w:pPr>
         <w:pStyle w:val="IntenseQuote"/>
       </w:pPr>
-      <w:bookmarkStart w:id="9" w:name="_Toc419038105"/>
+      <w:bookmarkStart w:id="9" w:name="_Toc419060635"/>
       <w:r>
         <w:rPr>
           <w:rStyle w:val="IntenseEmphasis"/>
@@ -1116,22 +1122,182 @@
           <w:lang w:val="en-US"/>
         </w:rPr>
       </w:pPr>
+      <w:proofErr w:type="spellStart"/>
+      <w:proofErr w:type="gramStart"/>
       <w:r>
         <w:rPr>
           <w:lang w:val="en-US"/>
         </w:rPr>
-        <w:t>Nakonšto se izvršipreuzimanjepotrebnogalata, počinjemosainstalacijomradnogokruženja. Potrebno je odreditiradnidirektorij, u kojemće se nalazitisviprojektisakojima</w:t>
-      </w:r>
-    </w:p>
-    <w:p>
-      <w:pPr>
-        <w:pStyle w:val="Tekst"/>
-      </w:pPr>
+        <w:t>Nakonšto</w:t>
+      </w:r>
+      <w:proofErr w:type="spellEnd"/>
       <w:r>
         <w:rPr>
           <w:lang w:val="en-US"/>
         </w:rPr>
-        <w:t>budemoradili, konfiguracijski file-ovi, eventualniplugini, i sl.</w:t>
+        <w:t xml:space="preserve"> se </w:t>
+      </w:r>
+      <w:proofErr w:type="spellStart"/>
+      <w:r>
+        <w:rPr>
+          <w:lang w:val="en-US"/>
+        </w:rPr>
+        <w:t>izvršipreuzimanjepotrebnogalata</w:t>
+      </w:r>
+      <w:proofErr w:type="spellEnd"/>
+      <w:r>
+        <w:rPr>
+          <w:lang w:val="en-US"/>
+        </w:rPr>
+        <w:t xml:space="preserve">, </w:t>
+      </w:r>
+      <w:proofErr w:type="spellStart"/>
+      <w:r>
+        <w:rPr>
+          <w:lang w:val="en-US"/>
+        </w:rPr>
+        <w:t>počinjemosainstalacijomradnogokruženja</w:t>
+      </w:r>
+      <w:proofErr w:type="spellEnd"/>
+      <w:r>
+        <w:rPr>
+          <w:lang w:val="en-US"/>
+        </w:rPr>
+        <w:t>.</w:t>
+      </w:r>
+      <w:proofErr w:type="gramEnd"/>
+      <w:r>
+        <w:rPr>
+          <w:lang w:val="en-US"/>
+        </w:rPr>
+        <w:t xml:space="preserve"> </w:t>
+      </w:r>
+      <w:proofErr w:type="spellStart"/>
+      <w:r>
+        <w:rPr>
+          <w:lang w:val="en-US"/>
+        </w:rPr>
+        <w:t>Potrebno</w:t>
+      </w:r>
+      <w:proofErr w:type="spellEnd"/>
+      <w:r>
+        <w:rPr>
+          <w:lang w:val="en-US"/>
+        </w:rPr>
+        <w:t xml:space="preserve"> je </w:t>
+      </w:r>
+      <w:proofErr w:type="spellStart"/>
+      <w:r>
+        <w:rPr>
+          <w:lang w:val="en-US"/>
+        </w:rPr>
+        <w:t>odreditiradnidirektorij</w:t>
+      </w:r>
+      <w:proofErr w:type="spellEnd"/>
+      <w:r>
+        <w:rPr>
+          <w:lang w:val="en-US"/>
+        </w:rPr>
+        <w:t xml:space="preserve">, u </w:t>
+      </w:r>
+      <w:proofErr w:type="spellStart"/>
+      <w:r>
+        <w:rPr>
+          <w:lang w:val="en-US"/>
+        </w:rPr>
+        <w:t>kojemće</w:t>
+      </w:r>
+      <w:proofErr w:type="spellEnd"/>
+      <w:r>
+        <w:rPr>
+          <w:lang w:val="en-US"/>
+        </w:rPr>
+        <w:t xml:space="preserve"> se </w:t>
+      </w:r>
+      <w:proofErr w:type="spellStart"/>
+      <w:r>
+        <w:rPr>
+          <w:lang w:val="en-US"/>
+        </w:rPr>
+        <w:t>nalazitisviprojektisakojima</w:t>
+      </w:r>
+      <w:proofErr w:type="spellEnd"/>
+    </w:p>
+    <w:p>
+      <w:pPr>
+        <w:pStyle w:val="Tekst"/>
+      </w:pPr>
+      <w:proofErr w:type="spellStart"/>
+      <w:proofErr w:type="gramStart"/>
+      <w:r>
+        <w:rPr>
+          <w:lang w:val="en-US"/>
+        </w:rPr>
+        <w:t>budemoradili</w:t>
+      </w:r>
+      <w:proofErr w:type="spellEnd"/>
+      <w:proofErr w:type="gramEnd"/>
+      <w:r>
+        <w:rPr>
+          <w:lang w:val="en-US"/>
+        </w:rPr>
+        <w:t xml:space="preserve">, </w:t>
+      </w:r>
+      <w:proofErr w:type="spellStart"/>
+      <w:r>
+        <w:rPr>
+          <w:lang w:val="en-US"/>
+        </w:rPr>
+        <w:t>konfiguracijski</w:t>
+      </w:r>
+      <w:proofErr w:type="spellEnd"/>
+      <w:r>
+        <w:rPr>
+          <w:lang w:val="en-US"/>
+        </w:rPr>
+        <w:t xml:space="preserve"> file-</w:t>
+      </w:r>
+      <w:proofErr w:type="spellStart"/>
+      <w:r>
+        <w:rPr>
+          <w:lang w:val="en-US"/>
+        </w:rPr>
+        <w:t>ovi</w:t>
+      </w:r>
+      <w:proofErr w:type="spellEnd"/>
+      <w:r>
+        <w:rPr>
+          <w:lang w:val="en-US"/>
+        </w:rPr>
+        <w:t xml:space="preserve">, </w:t>
+      </w:r>
+      <w:proofErr w:type="spellStart"/>
+      <w:r>
+        <w:rPr>
+          <w:lang w:val="en-US"/>
+        </w:rPr>
+        <w:t>eventualniplugini</w:t>
+      </w:r>
+      <w:proofErr w:type="spellEnd"/>
+      <w:r>
+        <w:rPr>
+          <w:lang w:val="en-US"/>
+        </w:rPr>
+        <w:t xml:space="preserve">, </w:t>
+      </w:r>
+      <w:proofErr w:type="spellStart"/>
+      <w:r>
+        <w:rPr>
+          <w:lang w:val="en-US"/>
+        </w:rPr>
+        <w:t>i</w:t>
+      </w:r>
+      <w:proofErr w:type="spellEnd"/>
+      <w:r>
+        <w:rPr>
+          <w:lang w:val="en-US"/>
+        </w:rPr>
+        <w:t xml:space="preserve"> sl.</w:t>
       </w:r>
     </w:p>
     <w:p>
@@ -1349,7 +1515,7 @@
       </w:pPr>
       <w:bookmarkStart w:id="13" w:name="_Toc416447812"/>
       <w:bookmarkStart w:id="14" w:name="_Toc416448926"/>
-      <w:bookmarkStart w:id="15" w:name="_Toc419038106"/>
+      <w:bookmarkStart w:id="15" w:name="_Toc419060636"/>
       <w:r>
         <w:rPr>
           <w:rStyle w:val="IntenseEmphasis"/>
@@ -1380,13 +1546,257 @@
           <w:szCs w:val="24"/>
         </w:rPr>
       </w:pPr>
-      <w:r>
-        <w:rPr>
-          <w:rFonts w:asciiTheme="majorHAnsi" w:hAnsiTheme="majorHAnsi"/>
-          <w:sz w:val="24"/>
-          <w:szCs w:val="24"/>
-        </w:rPr>
-        <w:t xml:space="preserve">Da bi instalirali MySQL najprije ga moramo skinuti a to radimo tako što ćemo ići na stranicu </w:t>
+      <w:proofErr w:type="spellStart"/>
+      <w:r>
+        <w:rPr>
+          <w:rFonts w:asciiTheme="majorHAnsi" w:hAnsiTheme="majorHAnsi"/>
+          <w:sz w:val="24"/>
+          <w:szCs w:val="24"/>
+        </w:rPr>
+        <w:t>Da</w:t>
+      </w:r>
+      <w:proofErr w:type="spellEnd"/>
+      <w:r>
+        <w:rPr>
+          <w:rFonts w:asciiTheme="majorHAnsi" w:hAnsiTheme="majorHAnsi"/>
+          <w:sz w:val="24"/>
+          <w:szCs w:val="24"/>
+        </w:rPr>
+        <w:t xml:space="preserve"> bi </w:t>
+      </w:r>
+      <w:proofErr w:type="spellStart"/>
+      <w:r>
+        <w:rPr>
+          <w:rFonts w:asciiTheme="majorHAnsi" w:hAnsiTheme="majorHAnsi"/>
+          <w:sz w:val="24"/>
+          <w:szCs w:val="24"/>
+        </w:rPr>
+        <w:t>instalirali</w:t>
+      </w:r>
+      <w:proofErr w:type="spellEnd"/>
+      <w:r>
+        <w:rPr>
+          <w:rFonts w:asciiTheme="majorHAnsi" w:hAnsiTheme="majorHAnsi"/>
+          <w:sz w:val="24"/>
+          <w:szCs w:val="24"/>
+        </w:rPr>
+        <w:t xml:space="preserve"> </w:t>
+      </w:r>
+      <w:proofErr w:type="spellStart"/>
+      <w:r>
+        <w:rPr>
+          <w:rFonts w:asciiTheme="majorHAnsi" w:hAnsiTheme="majorHAnsi"/>
+          <w:sz w:val="24"/>
+          <w:szCs w:val="24"/>
+        </w:rPr>
+        <w:t>MySQL</w:t>
+      </w:r>
+      <w:proofErr w:type="spellEnd"/>
+      <w:r>
+        <w:rPr>
+          <w:rFonts w:asciiTheme="majorHAnsi" w:hAnsiTheme="majorHAnsi"/>
+          <w:sz w:val="24"/>
+          <w:szCs w:val="24"/>
+        </w:rPr>
+        <w:t xml:space="preserve"> </w:t>
+      </w:r>
+      <w:proofErr w:type="spellStart"/>
+      <w:r>
+        <w:rPr>
+          <w:rFonts w:asciiTheme="majorHAnsi" w:hAnsiTheme="majorHAnsi"/>
+          <w:sz w:val="24"/>
+          <w:szCs w:val="24"/>
+        </w:rPr>
+        <w:t>najprije</w:t>
+      </w:r>
+      <w:proofErr w:type="spellEnd"/>
+      <w:r>
+        <w:rPr>
+          <w:rFonts w:asciiTheme="majorHAnsi" w:hAnsiTheme="majorHAnsi"/>
+          <w:sz w:val="24"/>
+          <w:szCs w:val="24"/>
+        </w:rPr>
+        <w:t xml:space="preserve"> </w:t>
+      </w:r>
+      <w:proofErr w:type="spellStart"/>
+      <w:r>
+        <w:rPr>
+          <w:rFonts w:asciiTheme="majorHAnsi" w:hAnsiTheme="majorHAnsi"/>
+          <w:sz w:val="24"/>
+          <w:szCs w:val="24"/>
+        </w:rPr>
+        <w:t>ga</w:t>
+      </w:r>
+      <w:proofErr w:type="spellEnd"/>
+      <w:r>
+        <w:rPr>
+          <w:rFonts w:asciiTheme="majorHAnsi" w:hAnsiTheme="majorHAnsi"/>
+          <w:sz w:val="24"/>
+          <w:szCs w:val="24"/>
+        </w:rPr>
+        <w:t xml:space="preserve"> </w:t>
+      </w:r>
+      <w:proofErr w:type="spellStart"/>
+      <w:r>
+        <w:rPr>
+          <w:rFonts w:asciiTheme="majorHAnsi" w:hAnsiTheme="majorHAnsi"/>
+          <w:sz w:val="24"/>
+          <w:szCs w:val="24"/>
+        </w:rPr>
+        <w:t>moramo</w:t>
+      </w:r>
+      <w:proofErr w:type="spellEnd"/>
+      <w:r>
+        <w:rPr>
+          <w:rFonts w:asciiTheme="majorHAnsi" w:hAnsiTheme="majorHAnsi"/>
+          <w:sz w:val="24"/>
+          <w:szCs w:val="24"/>
+        </w:rPr>
+        <w:t xml:space="preserve"> </w:t>
+      </w:r>
+      <w:proofErr w:type="spellStart"/>
+      <w:r>
+        <w:rPr>
+          <w:rFonts w:asciiTheme="majorHAnsi" w:hAnsiTheme="majorHAnsi"/>
+          <w:sz w:val="24"/>
+          <w:szCs w:val="24"/>
+        </w:rPr>
+        <w:t>skinuti</w:t>
+      </w:r>
+      <w:proofErr w:type="spellEnd"/>
+      <w:r>
+        <w:rPr>
+          <w:rFonts w:asciiTheme="majorHAnsi" w:hAnsiTheme="majorHAnsi"/>
+          <w:sz w:val="24"/>
+          <w:szCs w:val="24"/>
+        </w:rPr>
+        <w:t xml:space="preserve"> a to </w:t>
+      </w:r>
+      <w:proofErr w:type="spellStart"/>
+      <w:r>
+        <w:rPr>
+          <w:rFonts w:asciiTheme="majorHAnsi" w:hAnsiTheme="majorHAnsi"/>
+          <w:sz w:val="24"/>
+          <w:szCs w:val="24"/>
+        </w:rPr>
+        <w:t>radimo</w:t>
+      </w:r>
+      <w:proofErr w:type="spellEnd"/>
+      <w:r>
+        <w:rPr>
+          <w:rFonts w:asciiTheme="majorHAnsi" w:hAnsiTheme="majorHAnsi"/>
+          <w:sz w:val="24"/>
+          <w:szCs w:val="24"/>
+        </w:rPr>
+        <w:t xml:space="preserve"> </w:t>
+      </w:r>
+      <w:proofErr w:type="spellStart"/>
+      <w:r>
+        <w:rPr>
+          <w:rFonts w:asciiTheme="majorHAnsi" w:hAnsiTheme="majorHAnsi"/>
+          <w:sz w:val="24"/>
+          <w:szCs w:val="24"/>
+        </w:rPr>
+        <w:t>tako</w:t>
+      </w:r>
+      <w:proofErr w:type="spellEnd"/>
+      <w:r>
+        <w:rPr>
+          <w:rFonts w:asciiTheme="majorHAnsi" w:hAnsiTheme="majorHAnsi"/>
+          <w:sz w:val="24"/>
+          <w:szCs w:val="24"/>
+        </w:rPr>
+        <w:t xml:space="preserve"> </w:t>
+      </w:r>
+      <w:proofErr w:type="spellStart"/>
+      <w:r>
+        <w:rPr>
+          <w:rFonts w:asciiTheme="majorHAnsi" w:hAnsiTheme="majorHAnsi"/>
+          <w:sz w:val="24"/>
+          <w:szCs w:val="24"/>
+        </w:rPr>
+        <w:t>što</w:t>
+      </w:r>
+      <w:proofErr w:type="spellEnd"/>
+      <w:r>
+        <w:rPr>
+          <w:rFonts w:asciiTheme="majorHAnsi" w:hAnsiTheme="majorHAnsi"/>
+          <w:sz w:val="24"/>
+          <w:szCs w:val="24"/>
+        </w:rPr>
+        <w:t xml:space="preserve"> </w:t>
+      </w:r>
+      <w:proofErr w:type="spellStart"/>
+      <w:r>
+        <w:rPr>
+          <w:rFonts w:asciiTheme="majorHAnsi" w:hAnsiTheme="majorHAnsi"/>
+          <w:sz w:val="24"/>
+          <w:szCs w:val="24"/>
+        </w:rPr>
+        <w:t>ćemo</w:t>
+      </w:r>
+      <w:proofErr w:type="spellEnd"/>
+      <w:r>
+        <w:rPr>
+          <w:rFonts w:asciiTheme="majorHAnsi" w:hAnsiTheme="majorHAnsi"/>
+          <w:sz w:val="24"/>
+          <w:szCs w:val="24"/>
+        </w:rPr>
+        <w:t xml:space="preserve"> </w:t>
+      </w:r>
+      <w:proofErr w:type="spellStart"/>
+      <w:r>
+        <w:rPr>
+          <w:rFonts w:asciiTheme="majorHAnsi" w:hAnsiTheme="majorHAnsi"/>
+          <w:sz w:val="24"/>
+          <w:szCs w:val="24"/>
+        </w:rPr>
+        <w:t>ići</w:t>
+      </w:r>
+      <w:proofErr w:type="spellEnd"/>
+      <w:r>
+        <w:rPr>
+          <w:rFonts w:asciiTheme="majorHAnsi" w:hAnsiTheme="majorHAnsi"/>
+          <w:sz w:val="24"/>
+          <w:szCs w:val="24"/>
+        </w:rPr>
+        <w:t xml:space="preserve"> </w:t>
+      </w:r>
+      <w:proofErr w:type="spellStart"/>
+      <w:r>
+        <w:rPr>
+          <w:rFonts w:asciiTheme="majorHAnsi" w:hAnsiTheme="majorHAnsi"/>
+          <w:sz w:val="24"/>
+          <w:szCs w:val="24"/>
+        </w:rPr>
+        <w:t>na</w:t>
+      </w:r>
+      <w:proofErr w:type="spellEnd"/>
+      <w:r>
+        <w:rPr>
+          <w:rFonts w:asciiTheme="majorHAnsi" w:hAnsiTheme="majorHAnsi"/>
+          <w:sz w:val="24"/>
+          <w:szCs w:val="24"/>
+        </w:rPr>
+        <w:t xml:space="preserve"> </w:t>
+      </w:r>
+      <w:proofErr w:type="spellStart"/>
+      <w:r>
+        <w:rPr>
+          <w:rFonts w:asciiTheme="majorHAnsi" w:hAnsiTheme="majorHAnsi"/>
+          <w:sz w:val="24"/>
+          <w:szCs w:val="24"/>
+        </w:rPr>
+        <w:t>stranicu</w:t>
+      </w:r>
+      <w:proofErr w:type="spellEnd"/>
+      <w:r>
+        <w:rPr>
+          <w:rFonts w:asciiTheme="majorHAnsi" w:hAnsiTheme="majorHAnsi"/>
+          <w:sz w:val="24"/>
+          <w:szCs w:val="24"/>
+        </w:rPr>
+        <w:t xml:space="preserve"> </w:t>
       </w:r>
       <w:hyperlink r:id="rId11" w:history="1">
         <w:r>
@@ -1405,7 +1815,61 @@
           <w:sz w:val="24"/>
           <w:szCs w:val="24"/>
         </w:rPr>
-        <w:t xml:space="preserve"> zatim kliknemo na </w:t>
+        <w:t xml:space="preserve"> </w:t>
+      </w:r>
+      <w:proofErr w:type="spellStart"/>
+      <w:r>
+        <w:rPr>
+          <w:rFonts w:asciiTheme="majorHAnsi" w:hAnsiTheme="majorHAnsi"/>
+          <w:sz w:val="24"/>
+          <w:szCs w:val="24"/>
+        </w:rPr>
+        <w:t>zatim</w:t>
+      </w:r>
+      <w:proofErr w:type="spellEnd"/>
+      <w:r>
+        <w:rPr>
+          <w:rFonts w:asciiTheme="majorHAnsi" w:hAnsiTheme="majorHAnsi"/>
+          <w:sz w:val="24"/>
+          <w:szCs w:val="24"/>
+        </w:rPr>
+        <w:t xml:space="preserve"> </w:t>
+      </w:r>
+      <w:proofErr w:type="spellStart"/>
+      <w:r>
+        <w:rPr>
+          <w:rFonts w:asciiTheme="majorHAnsi" w:hAnsiTheme="majorHAnsi"/>
+          <w:sz w:val="24"/>
+          <w:szCs w:val="24"/>
+        </w:rPr>
+        <w:t>kliknemo</w:t>
+      </w:r>
+      <w:proofErr w:type="spellEnd"/>
+      <w:r>
+        <w:rPr>
+          <w:rFonts w:asciiTheme="majorHAnsi" w:hAnsiTheme="majorHAnsi"/>
+          <w:sz w:val="24"/>
+          <w:szCs w:val="24"/>
+        </w:rPr>
+        <w:t xml:space="preserve"> </w:t>
+      </w:r>
+      <w:proofErr w:type="spellStart"/>
+      <w:r>
+        <w:rPr>
+          <w:rFonts w:asciiTheme="majorHAnsi" w:hAnsiTheme="majorHAnsi"/>
+          <w:sz w:val="24"/>
+          <w:szCs w:val="24"/>
+        </w:rPr>
+        <w:t>na</w:t>
+      </w:r>
+      <w:proofErr w:type="spellEnd"/>
+      <w:r>
+        <w:rPr>
+          <w:rFonts w:asciiTheme="majorHAnsi" w:hAnsiTheme="majorHAnsi"/>
+          <w:sz w:val="24"/>
+          <w:szCs w:val="24"/>
+        </w:rPr>
+        <w:t xml:space="preserve"> </w:t>
       </w:r>
       <w:r>
         <w:rPr>
@@ -1422,8 +1886,27 @@
           <w:sz w:val="24"/>
           <w:szCs w:val="24"/>
         </w:rPr>
-        <w:t xml:space="preserve"> onda </w:t>
-      </w:r>
+        <w:t xml:space="preserve"> </w:t>
+      </w:r>
+      <w:proofErr w:type="spellStart"/>
+      <w:r>
+        <w:rPr>
+          <w:rFonts w:asciiTheme="majorHAnsi" w:hAnsiTheme="majorHAnsi"/>
+          <w:sz w:val="24"/>
+          <w:szCs w:val="24"/>
+        </w:rPr>
+        <w:t>onda</w:t>
+      </w:r>
+      <w:proofErr w:type="spellEnd"/>
+      <w:r>
+        <w:rPr>
+          <w:rFonts w:asciiTheme="majorHAnsi" w:hAnsiTheme="majorHAnsi"/>
+          <w:sz w:val="24"/>
+          <w:szCs w:val="24"/>
+        </w:rPr>
+        <w:t xml:space="preserve"> </w:t>
+      </w:r>
+      <w:proofErr w:type="gramStart"/>
       <w:r>
         <w:rPr>
           <w:rFonts w:asciiTheme="majorHAnsi" w:hAnsiTheme="majorHAnsi"/>
@@ -1439,8 +1922,46 @@
           <w:sz w:val="24"/>
           <w:szCs w:val="24"/>
         </w:rPr>
-        <w:t xml:space="preserve"> i izaberemo </w:t>
-      </w:r>
+        <w:t xml:space="preserve"> </w:t>
+      </w:r>
+      <w:proofErr w:type="spellStart"/>
+      <w:r>
+        <w:rPr>
+          <w:rFonts w:asciiTheme="majorHAnsi" w:hAnsiTheme="majorHAnsi"/>
+          <w:sz w:val="24"/>
+          <w:szCs w:val="24"/>
+        </w:rPr>
+        <w:t>i</w:t>
+      </w:r>
+      <w:proofErr w:type="spellEnd"/>
+      <w:proofErr w:type="gramEnd"/>
+      <w:r>
+        <w:rPr>
+          <w:rFonts w:asciiTheme="majorHAnsi" w:hAnsiTheme="majorHAnsi"/>
+          <w:sz w:val="24"/>
+          <w:szCs w:val="24"/>
+        </w:rPr>
+        <w:t xml:space="preserve"> </w:t>
+      </w:r>
+      <w:proofErr w:type="spellStart"/>
+      <w:r>
+        <w:rPr>
+          <w:rFonts w:asciiTheme="majorHAnsi" w:hAnsiTheme="majorHAnsi"/>
+          <w:sz w:val="24"/>
+          <w:szCs w:val="24"/>
+        </w:rPr>
+        <w:t>izaberemo</w:t>
+      </w:r>
+      <w:proofErr w:type="spellEnd"/>
+      <w:r>
+        <w:rPr>
+          <w:rFonts w:asciiTheme="majorHAnsi" w:hAnsiTheme="majorHAnsi"/>
+          <w:sz w:val="24"/>
+          <w:szCs w:val="24"/>
+        </w:rPr>
+        <w:t xml:space="preserve"> </w:t>
+      </w:r>
+      <w:proofErr w:type="spellStart"/>
       <w:r>
         <w:rPr>
           <w:rFonts w:asciiTheme="majorHAnsi" w:hAnsiTheme="majorHAnsi"/>
@@ -1448,7 +1969,17 @@
           <w:sz w:val="24"/>
           <w:szCs w:val="24"/>
         </w:rPr>
-        <w:t>MySQL installer.</w:t>
+        <w:t>MySQL</w:t>
+      </w:r>
+      <w:proofErr w:type="spellEnd"/>
+      <w:r>
+        <w:rPr>
+          <w:rFonts w:asciiTheme="majorHAnsi" w:hAnsiTheme="majorHAnsi"/>
+          <w:b/>
+          <w:sz w:val="24"/>
+          <w:szCs w:val="24"/>
+        </w:rPr>
+        <w:t xml:space="preserve"> installer.</w:t>
       </w:r>
     </w:p>
     <w:p>
@@ -1538,6 +2069,7 @@
           <w:szCs w:val="20"/>
         </w:rPr>
       </w:pPr>
+      <w:proofErr w:type="spellStart"/>
       <w:r>
         <w:rPr>
           <w:rFonts w:asciiTheme="majorHAnsi" w:hAnsiTheme="majorHAnsi"/>
@@ -1545,7 +2077,17 @@
           <w:sz w:val="20"/>
           <w:szCs w:val="20"/>
         </w:rPr>
-        <w:t xml:space="preserve">Slika 1.MySQL website </w:t>
+        <w:t>Slika</w:t>
+      </w:r>
+      <w:proofErr w:type="spellEnd"/>
+      <w:r>
+        <w:rPr>
+          <w:rFonts w:asciiTheme="majorHAnsi" w:hAnsiTheme="majorHAnsi"/>
+          <w:i/>
+          <w:sz w:val="20"/>
+          <w:szCs w:val="20"/>
+        </w:rPr>
+        <w:t xml:space="preserve"> 1.MySQL website </w:t>
       </w:r>
     </w:p>
     <w:p>
@@ -1577,13 +2119,77 @@
           <w:szCs w:val="24"/>
         </w:rPr>
       </w:pPr>
-      <w:r>
-        <w:rPr>
-          <w:rFonts w:asciiTheme="majorHAnsi" w:hAnsiTheme="majorHAnsi"/>
-          <w:sz w:val="24"/>
-          <w:szCs w:val="24"/>
-        </w:rPr>
-        <w:t xml:space="preserve">Izaberemo platformu (u našem slučaju to je </w:t>
+      <w:proofErr w:type="spellStart"/>
+      <w:r>
+        <w:rPr>
+          <w:rFonts w:asciiTheme="majorHAnsi" w:hAnsiTheme="majorHAnsi"/>
+          <w:sz w:val="24"/>
+          <w:szCs w:val="24"/>
+        </w:rPr>
+        <w:t>Izaberemo</w:t>
+      </w:r>
+      <w:proofErr w:type="spellEnd"/>
+      <w:r>
+        <w:rPr>
+          <w:rFonts w:asciiTheme="majorHAnsi" w:hAnsiTheme="majorHAnsi"/>
+          <w:sz w:val="24"/>
+          <w:szCs w:val="24"/>
+        </w:rPr>
+        <w:t xml:space="preserve"> </w:t>
+      </w:r>
+      <w:proofErr w:type="spellStart"/>
+      <w:r>
+        <w:rPr>
+          <w:rFonts w:asciiTheme="majorHAnsi" w:hAnsiTheme="majorHAnsi"/>
+          <w:sz w:val="24"/>
+          <w:szCs w:val="24"/>
+        </w:rPr>
+        <w:t>platformu</w:t>
+      </w:r>
+      <w:proofErr w:type="spellEnd"/>
+      <w:r>
+        <w:rPr>
+          <w:rFonts w:asciiTheme="majorHAnsi" w:hAnsiTheme="majorHAnsi"/>
+          <w:sz w:val="24"/>
+          <w:szCs w:val="24"/>
+        </w:rPr>
+        <w:t xml:space="preserve"> (u </w:t>
+      </w:r>
+      <w:proofErr w:type="spellStart"/>
+      <w:r>
+        <w:rPr>
+          <w:rFonts w:asciiTheme="majorHAnsi" w:hAnsiTheme="majorHAnsi"/>
+          <w:sz w:val="24"/>
+          <w:szCs w:val="24"/>
+        </w:rPr>
+        <w:t>našem</w:t>
+      </w:r>
+      <w:proofErr w:type="spellEnd"/>
+      <w:r>
+        <w:rPr>
+          <w:rFonts w:asciiTheme="majorHAnsi" w:hAnsiTheme="majorHAnsi"/>
+          <w:sz w:val="24"/>
+          <w:szCs w:val="24"/>
+        </w:rPr>
+        <w:t xml:space="preserve"> </w:t>
+      </w:r>
+      <w:proofErr w:type="spellStart"/>
+      <w:r>
+        <w:rPr>
+          <w:rFonts w:asciiTheme="majorHAnsi" w:hAnsiTheme="majorHAnsi"/>
+          <w:sz w:val="24"/>
+          <w:szCs w:val="24"/>
+        </w:rPr>
+        <w:t>slučaju</w:t>
+      </w:r>
+      <w:proofErr w:type="spellEnd"/>
+      <w:r>
+        <w:rPr>
+          <w:rFonts w:asciiTheme="majorHAnsi" w:hAnsiTheme="majorHAnsi"/>
+          <w:sz w:val="24"/>
+          <w:szCs w:val="24"/>
+        </w:rPr>
+        <w:t xml:space="preserve"> to je </w:t>
       </w:r>
       <w:r>
         <w:rPr>
@@ -1600,7 +2206,63 @@
           <w:sz w:val="24"/>
           <w:szCs w:val="24"/>
         </w:rPr>
-        <w:t xml:space="preserve">) i kliknemo na </w:t>
+        <w:t xml:space="preserve">) </w:t>
+      </w:r>
+      <w:proofErr w:type="spellStart"/>
+      <w:r>
+        <w:rPr>
+          <w:rFonts w:asciiTheme="majorHAnsi" w:hAnsiTheme="majorHAnsi"/>
+          <w:sz w:val="24"/>
+          <w:szCs w:val="24"/>
+        </w:rPr>
+        <w:t>i</w:t>
+      </w:r>
+      <w:proofErr w:type="spellEnd"/>
+      <w:r>
+        <w:rPr>
+          <w:rFonts w:asciiTheme="majorHAnsi" w:hAnsiTheme="majorHAnsi"/>
+          <w:sz w:val="24"/>
+          <w:szCs w:val="24"/>
+        </w:rPr>
+        <w:t xml:space="preserve"> </w:t>
+      </w:r>
+      <w:proofErr w:type="spellStart"/>
+      <w:r>
+        <w:rPr>
+          <w:rFonts w:asciiTheme="majorHAnsi" w:hAnsiTheme="majorHAnsi"/>
+          <w:sz w:val="24"/>
+          <w:szCs w:val="24"/>
+        </w:rPr>
+        <w:t>kliknemo</w:t>
+      </w:r>
+      <w:proofErr w:type="spellEnd"/>
+      <w:r>
+        <w:rPr>
+          <w:rFonts w:asciiTheme="majorHAnsi" w:hAnsiTheme="majorHAnsi"/>
+          <w:sz w:val="24"/>
+          <w:szCs w:val="24"/>
+        </w:rPr>
+        <w:t xml:space="preserve"> </w:t>
+      </w:r>
+      <w:proofErr w:type="spellStart"/>
+      <w:proofErr w:type="gramStart"/>
+      <w:r>
+        <w:rPr>
+          <w:rFonts w:asciiTheme="majorHAnsi" w:hAnsiTheme="majorHAnsi"/>
+          <w:sz w:val="24"/>
+          <w:szCs w:val="24"/>
+        </w:rPr>
+        <w:t>na</w:t>
+      </w:r>
+      <w:proofErr w:type="spellEnd"/>
+      <w:proofErr w:type="gramEnd"/>
+      <w:r>
+        <w:rPr>
+          <w:rFonts w:asciiTheme="majorHAnsi" w:hAnsiTheme="majorHAnsi"/>
+          <w:sz w:val="24"/>
+          <w:szCs w:val="24"/>
+        </w:rPr>
+        <w:t xml:space="preserve"> </w:t>
       </w:r>
       <w:r>
         <w:rPr>
@@ -1617,7 +2279,170 @@
           <w:sz w:val="24"/>
           <w:szCs w:val="24"/>
         </w:rPr>
-        <w:t xml:space="preserve"> u zavisnosti hoćemo li normalnu ili web instalaciju. Verzija MySQL paketa je </w:t>
+        <w:t xml:space="preserve"> u </w:t>
+      </w:r>
+      <w:proofErr w:type="spellStart"/>
+      <w:r>
+        <w:rPr>
+          <w:rFonts w:asciiTheme="majorHAnsi" w:hAnsiTheme="majorHAnsi"/>
+          <w:sz w:val="24"/>
+          <w:szCs w:val="24"/>
+        </w:rPr>
+        <w:t>zavisnosti</w:t>
+      </w:r>
+      <w:proofErr w:type="spellEnd"/>
+      <w:r>
+        <w:rPr>
+          <w:rFonts w:asciiTheme="majorHAnsi" w:hAnsiTheme="majorHAnsi"/>
+          <w:sz w:val="24"/>
+          <w:szCs w:val="24"/>
+        </w:rPr>
+        <w:t xml:space="preserve"> </w:t>
+      </w:r>
+      <w:proofErr w:type="spellStart"/>
+      <w:r>
+        <w:rPr>
+          <w:rFonts w:asciiTheme="majorHAnsi" w:hAnsiTheme="majorHAnsi"/>
+          <w:sz w:val="24"/>
+          <w:szCs w:val="24"/>
+        </w:rPr>
+        <w:t>hoćemo</w:t>
+      </w:r>
+      <w:proofErr w:type="spellEnd"/>
+      <w:r>
+        <w:rPr>
+          <w:rFonts w:asciiTheme="majorHAnsi" w:hAnsiTheme="majorHAnsi"/>
+          <w:sz w:val="24"/>
+          <w:szCs w:val="24"/>
+        </w:rPr>
+        <w:t xml:space="preserve"> </w:t>
+      </w:r>
+      <w:proofErr w:type="spellStart"/>
+      <w:r>
+        <w:rPr>
+          <w:rFonts w:asciiTheme="majorHAnsi" w:hAnsiTheme="majorHAnsi"/>
+          <w:sz w:val="24"/>
+          <w:szCs w:val="24"/>
+        </w:rPr>
+        <w:t>li</w:t>
+      </w:r>
+      <w:proofErr w:type="spellEnd"/>
+      <w:r>
+        <w:rPr>
+          <w:rFonts w:asciiTheme="majorHAnsi" w:hAnsiTheme="majorHAnsi"/>
+          <w:sz w:val="24"/>
+          <w:szCs w:val="24"/>
+        </w:rPr>
+        <w:t xml:space="preserve"> </w:t>
+      </w:r>
+      <w:proofErr w:type="spellStart"/>
+      <w:r>
+        <w:rPr>
+          <w:rFonts w:asciiTheme="majorHAnsi" w:hAnsiTheme="majorHAnsi"/>
+          <w:sz w:val="24"/>
+          <w:szCs w:val="24"/>
+        </w:rPr>
+        <w:t>normalnu</w:t>
+      </w:r>
+      <w:proofErr w:type="spellEnd"/>
+      <w:r>
+        <w:rPr>
+          <w:rFonts w:asciiTheme="majorHAnsi" w:hAnsiTheme="majorHAnsi"/>
+          <w:sz w:val="24"/>
+          <w:szCs w:val="24"/>
+        </w:rPr>
+        <w:t xml:space="preserve"> </w:t>
+      </w:r>
+      <w:proofErr w:type="spellStart"/>
+      <w:r>
+        <w:rPr>
+          <w:rFonts w:asciiTheme="majorHAnsi" w:hAnsiTheme="majorHAnsi"/>
+          <w:sz w:val="24"/>
+          <w:szCs w:val="24"/>
+        </w:rPr>
+        <w:t>ili</w:t>
+      </w:r>
+      <w:proofErr w:type="spellEnd"/>
+      <w:r>
+        <w:rPr>
+          <w:rFonts w:asciiTheme="majorHAnsi" w:hAnsiTheme="majorHAnsi"/>
+          <w:sz w:val="24"/>
+          <w:szCs w:val="24"/>
+        </w:rPr>
+        <w:t xml:space="preserve"> web </w:t>
+      </w:r>
+      <w:proofErr w:type="spellStart"/>
+      <w:r>
+        <w:rPr>
+          <w:rFonts w:asciiTheme="majorHAnsi" w:hAnsiTheme="majorHAnsi"/>
+          <w:sz w:val="24"/>
+          <w:szCs w:val="24"/>
+        </w:rPr>
+        <w:t>instalaciju</w:t>
+      </w:r>
+      <w:proofErr w:type="spellEnd"/>
+      <w:r>
+        <w:rPr>
+          <w:rFonts w:asciiTheme="majorHAnsi" w:hAnsiTheme="majorHAnsi"/>
+          <w:sz w:val="24"/>
+          <w:szCs w:val="24"/>
+        </w:rPr>
+        <w:t xml:space="preserve">. </w:t>
+      </w:r>
+      <w:proofErr w:type="spellStart"/>
+      <w:proofErr w:type="gramStart"/>
+      <w:r>
+        <w:rPr>
+          <w:rFonts w:asciiTheme="majorHAnsi" w:hAnsiTheme="majorHAnsi"/>
+          <w:sz w:val="24"/>
+          <w:szCs w:val="24"/>
+        </w:rPr>
+        <w:t>Verzija</w:t>
+      </w:r>
+      <w:proofErr w:type="spellEnd"/>
+      <w:r>
+        <w:rPr>
+          <w:rFonts w:asciiTheme="majorHAnsi" w:hAnsiTheme="majorHAnsi"/>
+          <w:sz w:val="24"/>
+          <w:szCs w:val="24"/>
+        </w:rPr>
+        <w:t xml:space="preserve"> </w:t>
+      </w:r>
+      <w:proofErr w:type="spellStart"/>
+      <w:r>
+        <w:rPr>
+          <w:rFonts w:asciiTheme="majorHAnsi" w:hAnsiTheme="majorHAnsi"/>
+          <w:sz w:val="24"/>
+          <w:szCs w:val="24"/>
+        </w:rPr>
+        <w:t>MySQL</w:t>
+      </w:r>
+      <w:proofErr w:type="spellEnd"/>
+      <w:r>
+        <w:rPr>
+          <w:rFonts w:asciiTheme="majorHAnsi" w:hAnsiTheme="majorHAnsi"/>
+          <w:sz w:val="24"/>
+          <w:szCs w:val="24"/>
+        </w:rPr>
+        <w:t xml:space="preserve"> </w:t>
+      </w:r>
+      <w:proofErr w:type="spellStart"/>
+      <w:r>
+        <w:rPr>
+          <w:rFonts w:asciiTheme="majorHAnsi" w:hAnsiTheme="majorHAnsi"/>
+          <w:sz w:val="24"/>
+          <w:szCs w:val="24"/>
+        </w:rPr>
+        <w:t>paketa</w:t>
+      </w:r>
+      <w:proofErr w:type="spellEnd"/>
+      <w:r>
+        <w:rPr>
+          <w:rFonts w:asciiTheme="majorHAnsi" w:hAnsiTheme="majorHAnsi"/>
+          <w:sz w:val="24"/>
+          <w:szCs w:val="24"/>
+        </w:rPr>
+        <w:t xml:space="preserve"> je </w:t>
       </w:r>
       <w:r>
         <w:rPr>
@@ -1634,7 +2459,90 @@
           <w:sz w:val="24"/>
           <w:szCs w:val="24"/>
         </w:rPr>
-        <w:t xml:space="preserve">. Poslije toga trebamo kliknuti na </w:t>
+        <w:t>.</w:t>
+      </w:r>
+      <w:proofErr w:type="gramEnd"/>
+      <w:r>
+        <w:rPr>
+          <w:rFonts w:asciiTheme="majorHAnsi" w:hAnsiTheme="majorHAnsi"/>
+          <w:sz w:val="24"/>
+          <w:szCs w:val="24"/>
+        </w:rPr>
+        <w:t xml:space="preserve"> </w:t>
+      </w:r>
+      <w:proofErr w:type="spellStart"/>
+      <w:r>
+        <w:rPr>
+          <w:rFonts w:asciiTheme="majorHAnsi" w:hAnsiTheme="majorHAnsi"/>
+          <w:sz w:val="24"/>
+          <w:szCs w:val="24"/>
+        </w:rPr>
+        <w:t>Poslije</w:t>
+      </w:r>
+      <w:proofErr w:type="spellEnd"/>
+      <w:r>
+        <w:rPr>
+          <w:rFonts w:asciiTheme="majorHAnsi" w:hAnsiTheme="majorHAnsi"/>
+          <w:sz w:val="24"/>
+          <w:szCs w:val="24"/>
+        </w:rPr>
+        <w:t xml:space="preserve"> toga </w:t>
+      </w:r>
+      <w:proofErr w:type="spellStart"/>
+      <w:r>
+        <w:rPr>
+          <w:rFonts w:asciiTheme="majorHAnsi" w:hAnsiTheme="majorHAnsi"/>
+          <w:sz w:val="24"/>
+          <w:szCs w:val="24"/>
+        </w:rPr>
+        <w:t>trebamo</w:t>
+      </w:r>
+      <w:proofErr w:type="spellEnd"/>
+      <w:r>
+        <w:rPr>
+          <w:rFonts w:asciiTheme="majorHAnsi" w:hAnsiTheme="majorHAnsi"/>
+          <w:sz w:val="24"/>
+          <w:szCs w:val="24"/>
+        </w:rPr>
+        <w:t xml:space="preserve"> </w:t>
+      </w:r>
+      <w:proofErr w:type="spellStart"/>
+      <w:r>
+        <w:rPr>
+          <w:rFonts w:asciiTheme="majorHAnsi" w:hAnsiTheme="majorHAnsi"/>
+          <w:sz w:val="24"/>
+          <w:szCs w:val="24"/>
+        </w:rPr>
+        <w:t>kliknuti</w:t>
+      </w:r>
+      <w:proofErr w:type="spellEnd"/>
+      <w:r>
+        <w:rPr>
+          <w:rFonts w:asciiTheme="majorHAnsi" w:hAnsiTheme="majorHAnsi"/>
+          <w:sz w:val="24"/>
+          <w:szCs w:val="24"/>
+        </w:rPr>
+        <w:t xml:space="preserve"> </w:t>
+      </w:r>
+      <w:proofErr w:type="spellStart"/>
+      <w:proofErr w:type="gramStart"/>
+      <w:r>
+        <w:rPr>
+          <w:rFonts w:asciiTheme="majorHAnsi" w:hAnsiTheme="majorHAnsi"/>
+          <w:sz w:val="24"/>
+          <w:szCs w:val="24"/>
+        </w:rPr>
+        <w:t>na</w:t>
+      </w:r>
+      <w:proofErr w:type="spellEnd"/>
+      <w:proofErr w:type="gramEnd"/>
+      <w:r>
+        <w:rPr>
+          <w:rFonts w:asciiTheme="majorHAnsi" w:hAnsiTheme="majorHAnsi"/>
+          <w:sz w:val="24"/>
+          <w:szCs w:val="24"/>
+        </w:rPr>
+        <w:t xml:space="preserve"> </w:t>
       </w:r>
       <w:r>
         <w:rPr>
@@ -1760,6 +2668,8 @@
           <w:szCs w:val="20"/>
         </w:rPr>
       </w:pPr>
+      <w:proofErr w:type="spellStart"/>
+      <w:proofErr w:type="gramStart"/>
       <w:r>
         <w:rPr>
           <w:rFonts w:asciiTheme="majorHAnsi" w:hAnsiTheme="majorHAnsi"/>
@@ -1767,7 +2677,47 @@
           <w:sz w:val="20"/>
           <w:szCs w:val="20"/>
         </w:rPr>
-        <w:t>Slika 2. MySQL download</w:t>
+        <w:t>Slika</w:t>
+      </w:r>
+      <w:proofErr w:type="spellEnd"/>
+      <w:r>
+        <w:rPr>
+          <w:rFonts w:asciiTheme="majorHAnsi" w:hAnsiTheme="majorHAnsi"/>
+          <w:i/>
+          <w:sz w:val="20"/>
+          <w:szCs w:val="20"/>
+        </w:rPr>
+        <w:t xml:space="preserve"> 2.</w:t>
+      </w:r>
+      <w:proofErr w:type="gramEnd"/>
+      <w:r>
+        <w:rPr>
+          <w:rFonts w:asciiTheme="majorHAnsi" w:hAnsiTheme="majorHAnsi"/>
+          <w:i/>
+          <w:sz w:val="20"/>
+          <w:szCs w:val="20"/>
+        </w:rPr>
+        <w:t xml:space="preserve"> </w:t>
+      </w:r>
+      <w:proofErr w:type="spellStart"/>
+      <w:r>
+        <w:rPr>
+          <w:rFonts w:asciiTheme="majorHAnsi" w:hAnsiTheme="majorHAnsi"/>
+          <w:i/>
+          <w:sz w:val="20"/>
+          <w:szCs w:val="20"/>
+        </w:rPr>
+        <w:t>MySQL</w:t>
+      </w:r>
+      <w:proofErr w:type="spellEnd"/>
+      <w:r>
+        <w:rPr>
+          <w:rFonts w:asciiTheme="majorHAnsi" w:hAnsiTheme="majorHAnsi"/>
+          <w:i/>
+          <w:sz w:val="20"/>
+          <w:szCs w:val="20"/>
+        </w:rPr>
+        <w:t xml:space="preserve"> download</w:t>
       </w:r>
     </w:p>
     <w:p>
@@ -1855,6 +2805,8 @@
           <w:szCs w:val="24"/>
         </w:rPr>
       </w:pPr>
+      <w:proofErr w:type="spellStart"/>
+      <w:proofErr w:type="gramStart"/>
       <w:r>
         <w:rPr>
           <w:rFonts w:asciiTheme="majorHAnsi" w:hAnsiTheme="majorHAnsi"/>
@@ -1862,7 +2814,214 @@
           <w:szCs w:val="24"/>
         </w:rPr>
         <w:lastRenderedPageBreak/>
-        <w:t xml:space="preserve">Nakon skidanja instalacije pokrećemo je gdje nam se pojavljuje sljedeći prozor, u kojem trebamo prihvatiti </w:t>
+        <w:t>Nakon</w:t>
+      </w:r>
+      <w:proofErr w:type="spellEnd"/>
+      <w:r>
+        <w:rPr>
+          <w:rFonts w:asciiTheme="majorHAnsi" w:hAnsiTheme="majorHAnsi"/>
+          <w:sz w:val="24"/>
+          <w:szCs w:val="24"/>
+        </w:rPr>
+        <w:t xml:space="preserve"> </w:t>
+      </w:r>
+      <w:proofErr w:type="spellStart"/>
+      <w:r>
+        <w:rPr>
+          <w:rFonts w:asciiTheme="majorHAnsi" w:hAnsiTheme="majorHAnsi"/>
+          <w:sz w:val="24"/>
+          <w:szCs w:val="24"/>
+        </w:rPr>
+        <w:t>skidanja</w:t>
+      </w:r>
+      <w:proofErr w:type="spellEnd"/>
+      <w:r>
+        <w:rPr>
+          <w:rFonts w:asciiTheme="majorHAnsi" w:hAnsiTheme="majorHAnsi"/>
+          <w:sz w:val="24"/>
+          <w:szCs w:val="24"/>
+        </w:rPr>
+        <w:t xml:space="preserve"> </w:t>
+      </w:r>
+      <w:proofErr w:type="spellStart"/>
+      <w:r>
+        <w:rPr>
+          <w:rFonts w:asciiTheme="majorHAnsi" w:hAnsiTheme="majorHAnsi"/>
+          <w:sz w:val="24"/>
+          <w:szCs w:val="24"/>
+        </w:rPr>
+        <w:t>instalacije</w:t>
+      </w:r>
+      <w:proofErr w:type="spellEnd"/>
+      <w:r>
+        <w:rPr>
+          <w:rFonts w:asciiTheme="majorHAnsi" w:hAnsiTheme="majorHAnsi"/>
+          <w:sz w:val="24"/>
+          <w:szCs w:val="24"/>
+        </w:rPr>
+        <w:t xml:space="preserve"> </w:t>
+      </w:r>
+      <w:proofErr w:type="spellStart"/>
+      <w:r>
+        <w:rPr>
+          <w:rFonts w:asciiTheme="majorHAnsi" w:hAnsiTheme="majorHAnsi"/>
+          <w:sz w:val="24"/>
+          <w:szCs w:val="24"/>
+        </w:rPr>
+        <w:t>pokrećemo</w:t>
+      </w:r>
+      <w:proofErr w:type="spellEnd"/>
+      <w:r>
+        <w:rPr>
+          <w:rFonts w:asciiTheme="majorHAnsi" w:hAnsiTheme="majorHAnsi"/>
+          <w:sz w:val="24"/>
+          <w:szCs w:val="24"/>
+        </w:rPr>
+        <w:t xml:space="preserve"> je </w:t>
+      </w:r>
+      <w:proofErr w:type="spellStart"/>
+      <w:r>
+        <w:rPr>
+          <w:rFonts w:asciiTheme="majorHAnsi" w:hAnsiTheme="majorHAnsi"/>
+          <w:sz w:val="24"/>
+          <w:szCs w:val="24"/>
+        </w:rPr>
+        <w:t>gdje</w:t>
+      </w:r>
+      <w:proofErr w:type="spellEnd"/>
+      <w:r>
+        <w:rPr>
+          <w:rFonts w:asciiTheme="majorHAnsi" w:hAnsiTheme="majorHAnsi"/>
+          <w:sz w:val="24"/>
+          <w:szCs w:val="24"/>
+        </w:rPr>
+        <w:t xml:space="preserve"> </w:t>
+      </w:r>
+      <w:proofErr w:type="spellStart"/>
+      <w:r>
+        <w:rPr>
+          <w:rFonts w:asciiTheme="majorHAnsi" w:hAnsiTheme="majorHAnsi"/>
+          <w:sz w:val="24"/>
+          <w:szCs w:val="24"/>
+        </w:rPr>
+        <w:t>nam</w:t>
+      </w:r>
+      <w:proofErr w:type="spellEnd"/>
+      <w:r>
+        <w:rPr>
+          <w:rFonts w:asciiTheme="majorHAnsi" w:hAnsiTheme="majorHAnsi"/>
+          <w:sz w:val="24"/>
+          <w:szCs w:val="24"/>
+        </w:rPr>
+        <w:t xml:space="preserve"> se </w:t>
+      </w:r>
+      <w:proofErr w:type="spellStart"/>
+      <w:r>
+        <w:rPr>
+          <w:rFonts w:asciiTheme="majorHAnsi" w:hAnsiTheme="majorHAnsi"/>
+          <w:sz w:val="24"/>
+          <w:szCs w:val="24"/>
+        </w:rPr>
+        <w:t>pojavljuje</w:t>
+      </w:r>
+      <w:proofErr w:type="spellEnd"/>
+      <w:r>
+        <w:rPr>
+          <w:rFonts w:asciiTheme="majorHAnsi" w:hAnsiTheme="majorHAnsi"/>
+          <w:sz w:val="24"/>
+          <w:szCs w:val="24"/>
+        </w:rPr>
+        <w:t xml:space="preserve"> </w:t>
+      </w:r>
+      <w:proofErr w:type="spellStart"/>
+      <w:r>
+        <w:rPr>
+          <w:rFonts w:asciiTheme="majorHAnsi" w:hAnsiTheme="majorHAnsi"/>
+          <w:sz w:val="24"/>
+          <w:szCs w:val="24"/>
+        </w:rPr>
+        <w:t>sljedeći</w:t>
+      </w:r>
+      <w:proofErr w:type="spellEnd"/>
+      <w:r>
+        <w:rPr>
+          <w:rFonts w:asciiTheme="majorHAnsi" w:hAnsiTheme="majorHAnsi"/>
+          <w:sz w:val="24"/>
+          <w:szCs w:val="24"/>
+        </w:rPr>
+        <w:t xml:space="preserve"> </w:t>
+      </w:r>
+      <w:proofErr w:type="spellStart"/>
+      <w:r>
+        <w:rPr>
+          <w:rFonts w:asciiTheme="majorHAnsi" w:hAnsiTheme="majorHAnsi"/>
+          <w:sz w:val="24"/>
+          <w:szCs w:val="24"/>
+        </w:rPr>
+        <w:t>prozor</w:t>
+      </w:r>
+      <w:proofErr w:type="spellEnd"/>
+      <w:r>
+        <w:rPr>
+          <w:rFonts w:asciiTheme="majorHAnsi" w:hAnsiTheme="majorHAnsi"/>
+          <w:sz w:val="24"/>
+          <w:szCs w:val="24"/>
+        </w:rPr>
+        <w:t xml:space="preserve">, u </w:t>
+      </w:r>
+      <w:proofErr w:type="spellStart"/>
+      <w:r>
+        <w:rPr>
+          <w:rFonts w:asciiTheme="majorHAnsi" w:hAnsiTheme="majorHAnsi"/>
+          <w:sz w:val="24"/>
+          <w:szCs w:val="24"/>
+        </w:rPr>
+        <w:t>kojem</w:t>
+      </w:r>
+      <w:proofErr w:type="spellEnd"/>
+      <w:r>
+        <w:rPr>
+          <w:rFonts w:asciiTheme="majorHAnsi" w:hAnsiTheme="majorHAnsi"/>
+          <w:sz w:val="24"/>
+          <w:szCs w:val="24"/>
+        </w:rPr>
+        <w:t xml:space="preserve"> </w:t>
+      </w:r>
+      <w:proofErr w:type="spellStart"/>
+      <w:r>
+        <w:rPr>
+          <w:rFonts w:asciiTheme="majorHAnsi" w:hAnsiTheme="majorHAnsi"/>
+          <w:sz w:val="24"/>
+          <w:szCs w:val="24"/>
+        </w:rPr>
+        <w:t>trebamo</w:t>
+      </w:r>
+      <w:proofErr w:type="spellEnd"/>
+      <w:r>
+        <w:rPr>
+          <w:rFonts w:asciiTheme="majorHAnsi" w:hAnsiTheme="majorHAnsi"/>
+          <w:sz w:val="24"/>
+          <w:szCs w:val="24"/>
+        </w:rPr>
+        <w:t xml:space="preserve"> </w:t>
+      </w:r>
+      <w:proofErr w:type="spellStart"/>
+      <w:r>
+        <w:rPr>
+          <w:rFonts w:asciiTheme="majorHAnsi" w:hAnsiTheme="majorHAnsi"/>
+          <w:sz w:val="24"/>
+          <w:szCs w:val="24"/>
+        </w:rPr>
+        <w:t>prihvatiti</w:t>
+      </w:r>
+      <w:proofErr w:type="spellEnd"/>
+      <w:r>
+        <w:rPr>
+          <w:rFonts w:asciiTheme="majorHAnsi" w:hAnsiTheme="majorHAnsi"/>
+          <w:sz w:val="24"/>
+          <w:szCs w:val="24"/>
+        </w:rPr>
+        <w:t xml:space="preserve"> </w:t>
       </w:r>
       <w:r>
         <w:rPr>
@@ -1881,6 +3040,7 @@
         </w:rPr>
         <w:t>.</w:t>
       </w:r>
+      <w:proofErr w:type="gramEnd"/>
     </w:p>
     <w:p>
       <w:pPr>
@@ -1968,6 +3128,8 @@
           <w:szCs w:val="20"/>
         </w:rPr>
       </w:pPr>
+      <w:proofErr w:type="spellStart"/>
+      <w:proofErr w:type="gramStart"/>
       <w:r>
         <w:rPr>
           <w:rFonts w:asciiTheme="majorHAnsi" w:hAnsiTheme="majorHAnsi"/>
@@ -1975,7 +3137,67 @@
           <w:sz w:val="20"/>
           <w:szCs w:val="20"/>
         </w:rPr>
-        <w:t>Slika 3.  MySQL Licence Agreement</w:t>
+        <w:t>Slika</w:t>
+      </w:r>
+      <w:proofErr w:type="spellEnd"/>
+      <w:r>
+        <w:rPr>
+          <w:rFonts w:asciiTheme="majorHAnsi" w:hAnsiTheme="majorHAnsi"/>
+          <w:i/>
+          <w:sz w:val="20"/>
+          <w:szCs w:val="20"/>
+        </w:rPr>
+        <w:t xml:space="preserve"> 3.</w:t>
+      </w:r>
+      <w:proofErr w:type="gramEnd"/>
+      <w:r>
+        <w:rPr>
+          <w:rFonts w:asciiTheme="majorHAnsi" w:hAnsiTheme="majorHAnsi"/>
+          <w:i/>
+          <w:sz w:val="20"/>
+          <w:szCs w:val="20"/>
+        </w:rPr>
+        <w:t xml:space="preserve">  </w:t>
+      </w:r>
+      <w:proofErr w:type="spellStart"/>
+      <w:r>
+        <w:rPr>
+          <w:rFonts w:asciiTheme="majorHAnsi" w:hAnsiTheme="majorHAnsi"/>
+          <w:i/>
+          <w:sz w:val="20"/>
+          <w:szCs w:val="20"/>
+        </w:rPr>
+        <w:t>MySQL</w:t>
+      </w:r>
+      <w:proofErr w:type="spellEnd"/>
+      <w:r>
+        <w:rPr>
+          <w:rFonts w:asciiTheme="majorHAnsi" w:hAnsiTheme="majorHAnsi"/>
+          <w:i/>
+          <w:sz w:val="20"/>
+          <w:szCs w:val="20"/>
+        </w:rPr>
+        <w:t xml:space="preserve"> </w:t>
+      </w:r>
+      <w:proofErr w:type="spellStart"/>
+      <w:r>
+        <w:rPr>
+          <w:rFonts w:asciiTheme="majorHAnsi" w:hAnsiTheme="majorHAnsi"/>
+          <w:i/>
+          <w:sz w:val="20"/>
+          <w:szCs w:val="20"/>
+        </w:rPr>
+        <w:t>Licence</w:t>
+      </w:r>
+      <w:proofErr w:type="spellEnd"/>
+      <w:r>
+        <w:rPr>
+          <w:rFonts w:asciiTheme="majorHAnsi" w:hAnsiTheme="majorHAnsi"/>
+          <w:i/>
+          <w:sz w:val="20"/>
+          <w:szCs w:val="20"/>
+        </w:rPr>
+        <w:t xml:space="preserve"> Agreement</w:t>
       </w:r>
     </w:p>
     <w:p>
@@ -2008,13 +3230,167 @@
           <w:szCs w:val="24"/>
         </w:rPr>
       </w:pPr>
-      <w:r>
-        <w:rPr>
-          <w:rFonts w:asciiTheme="majorHAnsi" w:hAnsiTheme="majorHAnsi"/>
-          <w:sz w:val="24"/>
-          <w:szCs w:val="24"/>
-        </w:rPr>
-        <w:t xml:space="preserve">Zatim moramo odabrati postavke instalacije, u našem slučaju to će biti </w:t>
+      <w:proofErr w:type="spellStart"/>
+      <w:r>
+        <w:rPr>
+          <w:rFonts w:asciiTheme="majorHAnsi" w:hAnsiTheme="majorHAnsi"/>
+          <w:sz w:val="24"/>
+          <w:szCs w:val="24"/>
+        </w:rPr>
+        <w:t>Zatim</w:t>
+      </w:r>
+      <w:proofErr w:type="spellEnd"/>
+      <w:r>
+        <w:rPr>
+          <w:rFonts w:asciiTheme="majorHAnsi" w:hAnsiTheme="majorHAnsi"/>
+          <w:sz w:val="24"/>
+          <w:szCs w:val="24"/>
+        </w:rPr>
+        <w:t xml:space="preserve"> </w:t>
+      </w:r>
+      <w:proofErr w:type="spellStart"/>
+      <w:r>
+        <w:rPr>
+          <w:rFonts w:asciiTheme="majorHAnsi" w:hAnsiTheme="majorHAnsi"/>
+          <w:sz w:val="24"/>
+          <w:szCs w:val="24"/>
+        </w:rPr>
+        <w:t>moramo</w:t>
+      </w:r>
+      <w:proofErr w:type="spellEnd"/>
+      <w:r>
+        <w:rPr>
+          <w:rFonts w:asciiTheme="majorHAnsi" w:hAnsiTheme="majorHAnsi"/>
+          <w:sz w:val="24"/>
+          <w:szCs w:val="24"/>
+        </w:rPr>
+        <w:t xml:space="preserve"> </w:t>
+      </w:r>
+      <w:proofErr w:type="spellStart"/>
+      <w:r>
+        <w:rPr>
+          <w:rFonts w:asciiTheme="majorHAnsi" w:hAnsiTheme="majorHAnsi"/>
+          <w:sz w:val="24"/>
+          <w:szCs w:val="24"/>
+        </w:rPr>
+        <w:t>odabrati</w:t>
+      </w:r>
+      <w:proofErr w:type="spellEnd"/>
+      <w:r>
+        <w:rPr>
+          <w:rFonts w:asciiTheme="majorHAnsi" w:hAnsiTheme="majorHAnsi"/>
+          <w:sz w:val="24"/>
+          <w:szCs w:val="24"/>
+        </w:rPr>
+        <w:t xml:space="preserve"> </w:t>
+      </w:r>
+      <w:proofErr w:type="spellStart"/>
+      <w:r>
+        <w:rPr>
+          <w:rFonts w:asciiTheme="majorHAnsi" w:hAnsiTheme="majorHAnsi"/>
+          <w:sz w:val="24"/>
+          <w:szCs w:val="24"/>
+        </w:rPr>
+        <w:t>postavke</w:t>
+      </w:r>
+      <w:proofErr w:type="spellEnd"/>
+      <w:r>
+        <w:rPr>
+          <w:rFonts w:asciiTheme="majorHAnsi" w:hAnsiTheme="majorHAnsi"/>
+          <w:sz w:val="24"/>
+          <w:szCs w:val="24"/>
+        </w:rPr>
+        <w:t xml:space="preserve"> </w:t>
+      </w:r>
+      <w:proofErr w:type="spellStart"/>
+      <w:r>
+        <w:rPr>
+          <w:rFonts w:asciiTheme="majorHAnsi" w:hAnsiTheme="majorHAnsi"/>
+          <w:sz w:val="24"/>
+          <w:szCs w:val="24"/>
+        </w:rPr>
+        <w:t>instalacije</w:t>
+      </w:r>
+      <w:proofErr w:type="spellEnd"/>
+      <w:r>
+        <w:rPr>
+          <w:rFonts w:asciiTheme="majorHAnsi" w:hAnsiTheme="majorHAnsi"/>
+          <w:sz w:val="24"/>
+          <w:szCs w:val="24"/>
+        </w:rPr>
+        <w:t xml:space="preserve">, u </w:t>
+      </w:r>
+      <w:proofErr w:type="spellStart"/>
+      <w:r>
+        <w:rPr>
+          <w:rFonts w:asciiTheme="majorHAnsi" w:hAnsiTheme="majorHAnsi"/>
+          <w:sz w:val="24"/>
+          <w:szCs w:val="24"/>
+        </w:rPr>
+        <w:t>našem</w:t>
+      </w:r>
+      <w:proofErr w:type="spellEnd"/>
+      <w:r>
+        <w:rPr>
+          <w:rFonts w:asciiTheme="majorHAnsi" w:hAnsiTheme="majorHAnsi"/>
+          <w:sz w:val="24"/>
+          <w:szCs w:val="24"/>
+        </w:rPr>
+        <w:t xml:space="preserve"> </w:t>
+      </w:r>
+      <w:proofErr w:type="spellStart"/>
+      <w:r>
+        <w:rPr>
+          <w:rFonts w:asciiTheme="majorHAnsi" w:hAnsiTheme="majorHAnsi"/>
+          <w:sz w:val="24"/>
+          <w:szCs w:val="24"/>
+        </w:rPr>
+        <w:t>slučaju</w:t>
+      </w:r>
+      <w:proofErr w:type="spellEnd"/>
+      <w:r>
+        <w:rPr>
+          <w:rFonts w:asciiTheme="majorHAnsi" w:hAnsiTheme="majorHAnsi"/>
+          <w:sz w:val="24"/>
+          <w:szCs w:val="24"/>
+        </w:rPr>
+        <w:t xml:space="preserve"> to </w:t>
+      </w:r>
+      <w:proofErr w:type="spellStart"/>
+      <w:r>
+        <w:rPr>
+          <w:rFonts w:asciiTheme="majorHAnsi" w:hAnsiTheme="majorHAnsi"/>
+          <w:sz w:val="24"/>
+          <w:szCs w:val="24"/>
+        </w:rPr>
+        <w:t>će</w:t>
+      </w:r>
+      <w:proofErr w:type="spellEnd"/>
+      <w:r>
+        <w:rPr>
+          <w:rFonts w:asciiTheme="majorHAnsi" w:hAnsiTheme="majorHAnsi"/>
+          <w:sz w:val="24"/>
+          <w:szCs w:val="24"/>
+        </w:rPr>
+        <w:t xml:space="preserve"> </w:t>
+      </w:r>
+      <w:proofErr w:type="spellStart"/>
+      <w:r>
+        <w:rPr>
+          <w:rFonts w:asciiTheme="majorHAnsi" w:hAnsiTheme="majorHAnsi"/>
+          <w:sz w:val="24"/>
+          <w:szCs w:val="24"/>
+        </w:rPr>
+        <w:t>biti</w:t>
+      </w:r>
+      <w:proofErr w:type="spellEnd"/>
+      <w:r>
+        <w:rPr>
+          <w:rFonts w:asciiTheme="majorHAnsi" w:hAnsiTheme="majorHAnsi"/>
+          <w:sz w:val="24"/>
+          <w:szCs w:val="24"/>
+        </w:rPr>
+        <w:t xml:space="preserve"> </w:t>
       </w:r>
       <w:r>
         <w:rPr>
@@ -2031,7 +3407,225 @@
           <w:sz w:val="24"/>
           <w:szCs w:val="24"/>
         </w:rPr>
-        <w:t xml:space="preserve"> jer će nam MySQL  instalirati i dodatne alate koje ćemo kasnije koristiti.</w:t>
+        <w:t xml:space="preserve"> </w:t>
+      </w:r>
+      <w:proofErr w:type="spellStart"/>
+      <w:r>
+        <w:rPr>
+          <w:rFonts w:asciiTheme="majorHAnsi" w:hAnsiTheme="majorHAnsi"/>
+          <w:sz w:val="24"/>
+          <w:szCs w:val="24"/>
+        </w:rPr>
+        <w:t>jer</w:t>
+      </w:r>
+      <w:proofErr w:type="spellEnd"/>
+      <w:r>
+        <w:rPr>
+          <w:rFonts w:asciiTheme="majorHAnsi" w:hAnsiTheme="majorHAnsi"/>
+          <w:sz w:val="24"/>
+          <w:szCs w:val="24"/>
+        </w:rPr>
+        <w:t xml:space="preserve"> </w:t>
+      </w:r>
+      <w:proofErr w:type="spellStart"/>
+      <w:r>
+        <w:rPr>
+          <w:rFonts w:asciiTheme="majorHAnsi" w:hAnsiTheme="majorHAnsi"/>
+          <w:sz w:val="24"/>
+          <w:szCs w:val="24"/>
+        </w:rPr>
+        <w:t>će</w:t>
+      </w:r>
+      <w:proofErr w:type="spellEnd"/>
+      <w:r>
+        <w:rPr>
+          <w:rFonts w:asciiTheme="majorHAnsi" w:hAnsiTheme="majorHAnsi"/>
+          <w:sz w:val="24"/>
+          <w:szCs w:val="24"/>
+        </w:rPr>
+        <w:t xml:space="preserve"> </w:t>
+      </w:r>
+      <w:proofErr w:type="spellStart"/>
+      <w:r>
+        <w:rPr>
+          <w:rFonts w:asciiTheme="majorHAnsi" w:hAnsiTheme="majorHAnsi"/>
+          <w:sz w:val="24"/>
+          <w:szCs w:val="24"/>
+        </w:rPr>
+        <w:t>nam</w:t>
+      </w:r>
+      <w:proofErr w:type="spellEnd"/>
+      <w:r>
+        <w:rPr>
+          <w:rFonts w:asciiTheme="majorHAnsi" w:hAnsiTheme="majorHAnsi"/>
+          <w:sz w:val="24"/>
+          <w:szCs w:val="24"/>
+        </w:rPr>
+        <w:t xml:space="preserve"> </w:t>
+      </w:r>
+      <w:proofErr w:type="spellStart"/>
+      <w:proofErr w:type="gramStart"/>
+      <w:r>
+        <w:rPr>
+          <w:rFonts w:asciiTheme="majorHAnsi" w:hAnsiTheme="majorHAnsi"/>
+          <w:sz w:val="24"/>
+          <w:szCs w:val="24"/>
+        </w:rPr>
+        <w:t>MySQL</w:t>
+      </w:r>
+      <w:proofErr w:type="spellEnd"/>
+      <w:r>
+        <w:rPr>
+          <w:rFonts w:asciiTheme="majorHAnsi" w:hAnsiTheme="majorHAnsi"/>
+          <w:sz w:val="24"/>
+          <w:szCs w:val="24"/>
+        </w:rPr>
+        <w:t xml:space="preserve">  </w:t>
+      </w:r>
+      <w:proofErr w:type="spellStart"/>
+      <w:r>
+        <w:rPr>
+          <w:rFonts w:asciiTheme="majorHAnsi" w:hAnsiTheme="majorHAnsi"/>
+          <w:sz w:val="24"/>
+          <w:szCs w:val="24"/>
+        </w:rPr>
+        <w:t>instalirati</w:t>
+      </w:r>
+      <w:proofErr w:type="spellEnd"/>
+      <w:proofErr w:type="gramEnd"/>
+      <w:r>
+        <w:rPr>
+          <w:rFonts w:asciiTheme="majorHAnsi" w:hAnsiTheme="majorHAnsi"/>
+          <w:sz w:val="24"/>
+          <w:szCs w:val="24"/>
+        </w:rPr>
+        <w:t xml:space="preserve"> </w:t>
+      </w:r>
+      <w:proofErr w:type="spellStart"/>
+      <w:r>
+        <w:rPr>
+          <w:rFonts w:asciiTheme="majorHAnsi" w:hAnsiTheme="majorHAnsi"/>
+          <w:sz w:val="24"/>
+          <w:szCs w:val="24"/>
+        </w:rPr>
+        <w:t>i</w:t>
+      </w:r>
+      <w:proofErr w:type="spellEnd"/>
+      <w:r>
+        <w:rPr>
+          <w:rFonts w:asciiTheme="majorHAnsi" w:hAnsiTheme="majorHAnsi"/>
+          <w:sz w:val="24"/>
+          <w:szCs w:val="24"/>
+        </w:rPr>
+        <w:t xml:space="preserve"> </w:t>
+      </w:r>
+      <w:proofErr w:type="spellStart"/>
+      <w:r>
+        <w:rPr>
+          <w:rFonts w:asciiTheme="majorHAnsi" w:hAnsiTheme="majorHAnsi"/>
+          <w:sz w:val="24"/>
+          <w:szCs w:val="24"/>
+        </w:rPr>
+        <w:t>dodatne</w:t>
+      </w:r>
+      <w:proofErr w:type="spellEnd"/>
+      <w:r>
+        <w:rPr>
+          <w:rFonts w:asciiTheme="majorHAnsi" w:hAnsiTheme="majorHAnsi"/>
+          <w:sz w:val="24"/>
+          <w:szCs w:val="24"/>
+        </w:rPr>
+        <w:t xml:space="preserve"> </w:t>
+      </w:r>
+      <w:proofErr w:type="spellStart"/>
+      <w:r>
+        <w:rPr>
+          <w:rFonts w:asciiTheme="majorHAnsi" w:hAnsiTheme="majorHAnsi"/>
+          <w:sz w:val="24"/>
+          <w:szCs w:val="24"/>
+        </w:rPr>
+        <w:t>alate</w:t>
+      </w:r>
+      <w:proofErr w:type="spellEnd"/>
+      <w:r>
+        <w:rPr>
+          <w:rFonts w:asciiTheme="majorHAnsi" w:hAnsiTheme="majorHAnsi"/>
+          <w:sz w:val="24"/>
+          <w:szCs w:val="24"/>
+        </w:rPr>
+        <w:t xml:space="preserve"> </w:t>
+      </w:r>
+      <w:proofErr w:type="spellStart"/>
+      <w:r>
+        <w:rPr>
+          <w:rFonts w:asciiTheme="majorHAnsi" w:hAnsiTheme="majorHAnsi"/>
+          <w:sz w:val="24"/>
+          <w:szCs w:val="24"/>
+        </w:rPr>
+        <w:t>koje</w:t>
+      </w:r>
+      <w:proofErr w:type="spellEnd"/>
+      <w:r>
+        <w:rPr>
+          <w:rFonts w:asciiTheme="majorHAnsi" w:hAnsiTheme="majorHAnsi"/>
+          <w:sz w:val="24"/>
+          <w:szCs w:val="24"/>
+        </w:rPr>
+        <w:t xml:space="preserve"> </w:t>
+      </w:r>
+      <w:proofErr w:type="spellStart"/>
+      <w:r>
+        <w:rPr>
+          <w:rFonts w:asciiTheme="majorHAnsi" w:hAnsiTheme="majorHAnsi"/>
+          <w:sz w:val="24"/>
+          <w:szCs w:val="24"/>
+        </w:rPr>
+        <w:t>ćemo</w:t>
+      </w:r>
+      <w:proofErr w:type="spellEnd"/>
+      <w:r>
+        <w:rPr>
+          <w:rFonts w:asciiTheme="majorHAnsi" w:hAnsiTheme="majorHAnsi"/>
+          <w:sz w:val="24"/>
+          <w:szCs w:val="24"/>
+        </w:rPr>
+        <w:t xml:space="preserve"> </w:t>
+      </w:r>
+      <w:proofErr w:type="spellStart"/>
+      <w:r>
+        <w:rPr>
+          <w:rFonts w:asciiTheme="majorHAnsi" w:hAnsiTheme="majorHAnsi"/>
+          <w:sz w:val="24"/>
+          <w:szCs w:val="24"/>
+        </w:rPr>
+        <w:t>kasnije</w:t>
+      </w:r>
+      <w:proofErr w:type="spellEnd"/>
+      <w:r>
+        <w:rPr>
+          <w:rFonts w:asciiTheme="majorHAnsi" w:hAnsiTheme="majorHAnsi"/>
+          <w:sz w:val="24"/>
+          <w:szCs w:val="24"/>
+        </w:rPr>
+        <w:t xml:space="preserve"> </w:t>
+      </w:r>
+      <w:proofErr w:type="spellStart"/>
+      <w:r>
+        <w:rPr>
+          <w:rFonts w:asciiTheme="majorHAnsi" w:hAnsiTheme="majorHAnsi"/>
+          <w:sz w:val="24"/>
+          <w:szCs w:val="24"/>
+        </w:rPr>
+        <w:t>koristiti</w:t>
+      </w:r>
+      <w:proofErr w:type="spellEnd"/>
+      <w:r>
+        <w:rPr>
+          <w:rFonts w:asciiTheme="majorHAnsi" w:hAnsiTheme="majorHAnsi"/>
+          <w:sz w:val="24"/>
+          <w:szCs w:val="24"/>
+        </w:rPr>
+        <w:t>.</w:t>
       </w:r>
     </w:p>
     <w:p>
@@ -2121,6 +3715,8 @@
           <w:szCs w:val="20"/>
         </w:rPr>
       </w:pPr>
+      <w:proofErr w:type="spellStart"/>
+      <w:proofErr w:type="gramStart"/>
       <w:r>
         <w:rPr>
           <w:rFonts w:asciiTheme="majorHAnsi" w:hAnsiTheme="majorHAnsi"/>
@@ -2128,8 +3724,79 @@
           <w:sz w:val="20"/>
           <w:szCs w:val="20"/>
         </w:rPr>
-        <w:t>Slika 4. MySQL postavke instalacije</w:t>
-      </w:r>
+        <w:t>Slika</w:t>
+      </w:r>
+      <w:proofErr w:type="spellEnd"/>
+      <w:r>
+        <w:rPr>
+          <w:rFonts w:asciiTheme="majorHAnsi" w:hAnsiTheme="majorHAnsi"/>
+          <w:i/>
+          <w:sz w:val="20"/>
+          <w:szCs w:val="20"/>
+        </w:rPr>
+        <w:t xml:space="preserve"> 4.</w:t>
+      </w:r>
+      <w:proofErr w:type="gramEnd"/>
+      <w:r>
+        <w:rPr>
+          <w:rFonts w:asciiTheme="majorHAnsi" w:hAnsiTheme="majorHAnsi"/>
+          <w:i/>
+          <w:sz w:val="20"/>
+          <w:szCs w:val="20"/>
+        </w:rPr>
+        <w:t xml:space="preserve"> </w:t>
+      </w:r>
+      <w:proofErr w:type="spellStart"/>
+      <w:r>
+        <w:rPr>
+          <w:rFonts w:asciiTheme="majorHAnsi" w:hAnsiTheme="majorHAnsi"/>
+          <w:i/>
+          <w:sz w:val="20"/>
+          <w:szCs w:val="20"/>
+        </w:rPr>
+        <w:t>MySQL</w:t>
+      </w:r>
+      <w:proofErr w:type="spellEnd"/>
+      <w:r>
+        <w:rPr>
+          <w:rFonts w:asciiTheme="majorHAnsi" w:hAnsiTheme="majorHAnsi"/>
+          <w:i/>
+          <w:sz w:val="20"/>
+          <w:szCs w:val="20"/>
+        </w:rPr>
+        <w:t xml:space="preserve"> </w:t>
+      </w:r>
+      <w:proofErr w:type="spellStart"/>
+      <w:r>
+        <w:rPr>
+          <w:rFonts w:asciiTheme="majorHAnsi" w:hAnsiTheme="majorHAnsi"/>
+          <w:i/>
+          <w:sz w:val="20"/>
+          <w:szCs w:val="20"/>
+        </w:rPr>
+        <w:t>postavke</w:t>
+      </w:r>
+      <w:proofErr w:type="spellEnd"/>
+      <w:r>
+        <w:rPr>
+          <w:rFonts w:asciiTheme="majorHAnsi" w:hAnsiTheme="majorHAnsi"/>
+          <w:i/>
+          <w:sz w:val="20"/>
+          <w:szCs w:val="20"/>
+        </w:rPr>
+        <w:t xml:space="preserve"> </w:t>
+      </w:r>
+      <w:proofErr w:type="spellStart"/>
+      <w:r>
+        <w:rPr>
+          <w:rFonts w:asciiTheme="majorHAnsi" w:hAnsiTheme="majorHAnsi"/>
+          <w:i/>
+          <w:sz w:val="20"/>
+          <w:szCs w:val="20"/>
+        </w:rPr>
+        <w:t>instalacije</w:t>
+      </w:r>
+      <w:proofErr w:type="spellEnd"/>
     </w:p>
     <w:p>
       <w:pPr>
@@ -2140,6 +3807,7 @@
           <w:szCs w:val="24"/>
         </w:rPr>
       </w:pPr>
+      <w:proofErr w:type="spellStart"/>
       <w:r>
         <w:rPr>
           <w:rFonts w:asciiTheme="majorHAnsi" w:hAnsiTheme="majorHAnsi"/>
@@ -2147,7 +3815,144 @@
           <w:szCs w:val="24"/>
         </w:rPr>
         <w:lastRenderedPageBreak/>
-        <w:t xml:space="preserve">Nakon odabira postavki, vršimo skidanje paketa klikom na </w:t>
+        <w:t>Nakon</w:t>
+      </w:r>
+      <w:proofErr w:type="spellEnd"/>
+      <w:r>
+        <w:rPr>
+          <w:rFonts w:asciiTheme="majorHAnsi" w:hAnsiTheme="majorHAnsi"/>
+          <w:sz w:val="24"/>
+          <w:szCs w:val="24"/>
+        </w:rPr>
+        <w:t xml:space="preserve"> </w:t>
+      </w:r>
+      <w:proofErr w:type="spellStart"/>
+      <w:r>
+        <w:rPr>
+          <w:rFonts w:asciiTheme="majorHAnsi" w:hAnsiTheme="majorHAnsi"/>
+          <w:sz w:val="24"/>
+          <w:szCs w:val="24"/>
+        </w:rPr>
+        <w:t>odabira</w:t>
+      </w:r>
+      <w:proofErr w:type="spellEnd"/>
+      <w:r>
+        <w:rPr>
+          <w:rFonts w:asciiTheme="majorHAnsi" w:hAnsiTheme="majorHAnsi"/>
+          <w:sz w:val="24"/>
+          <w:szCs w:val="24"/>
+        </w:rPr>
+        <w:t xml:space="preserve"> </w:t>
+      </w:r>
+      <w:proofErr w:type="spellStart"/>
+      <w:r>
+        <w:rPr>
+          <w:rFonts w:asciiTheme="majorHAnsi" w:hAnsiTheme="majorHAnsi"/>
+          <w:sz w:val="24"/>
+          <w:szCs w:val="24"/>
+        </w:rPr>
+        <w:t>postavki</w:t>
+      </w:r>
+      <w:proofErr w:type="spellEnd"/>
+      <w:r>
+        <w:rPr>
+          <w:rFonts w:asciiTheme="majorHAnsi" w:hAnsiTheme="majorHAnsi"/>
+          <w:sz w:val="24"/>
+          <w:szCs w:val="24"/>
+        </w:rPr>
+        <w:t xml:space="preserve">, </w:t>
+      </w:r>
+      <w:proofErr w:type="spellStart"/>
+      <w:r>
+        <w:rPr>
+          <w:rFonts w:asciiTheme="majorHAnsi" w:hAnsiTheme="majorHAnsi"/>
+          <w:sz w:val="24"/>
+          <w:szCs w:val="24"/>
+        </w:rPr>
+        <w:t>vršimo</w:t>
+      </w:r>
+      <w:proofErr w:type="spellEnd"/>
+      <w:r>
+        <w:rPr>
+          <w:rFonts w:asciiTheme="majorHAnsi" w:hAnsiTheme="majorHAnsi"/>
+          <w:sz w:val="24"/>
+          <w:szCs w:val="24"/>
+        </w:rPr>
+        <w:t xml:space="preserve"> </w:t>
+      </w:r>
+      <w:proofErr w:type="spellStart"/>
+      <w:r>
+        <w:rPr>
+          <w:rFonts w:asciiTheme="majorHAnsi" w:hAnsiTheme="majorHAnsi"/>
+          <w:sz w:val="24"/>
+          <w:szCs w:val="24"/>
+        </w:rPr>
+        <w:t>skidanje</w:t>
+      </w:r>
+      <w:proofErr w:type="spellEnd"/>
+      <w:r>
+        <w:rPr>
+          <w:rFonts w:asciiTheme="majorHAnsi" w:hAnsiTheme="majorHAnsi"/>
+          <w:sz w:val="24"/>
+          <w:szCs w:val="24"/>
+        </w:rPr>
+        <w:t xml:space="preserve"> </w:t>
+      </w:r>
+      <w:proofErr w:type="spellStart"/>
+      <w:r>
+        <w:rPr>
+          <w:rFonts w:asciiTheme="majorHAnsi" w:hAnsiTheme="majorHAnsi"/>
+          <w:sz w:val="24"/>
+          <w:szCs w:val="24"/>
+        </w:rPr>
+        <w:t>paketa</w:t>
+      </w:r>
+      <w:proofErr w:type="spellEnd"/>
+      <w:r>
+        <w:rPr>
+          <w:rFonts w:asciiTheme="majorHAnsi" w:hAnsiTheme="majorHAnsi"/>
+          <w:sz w:val="24"/>
+          <w:szCs w:val="24"/>
+        </w:rPr>
+        <w:t xml:space="preserve"> </w:t>
+      </w:r>
+      <w:proofErr w:type="spellStart"/>
+      <w:r>
+        <w:rPr>
+          <w:rFonts w:asciiTheme="majorHAnsi" w:hAnsiTheme="majorHAnsi"/>
+          <w:sz w:val="24"/>
+          <w:szCs w:val="24"/>
+        </w:rPr>
+        <w:t>klikom</w:t>
+      </w:r>
+      <w:proofErr w:type="spellEnd"/>
+      <w:r>
+        <w:rPr>
+          <w:rFonts w:asciiTheme="majorHAnsi" w:hAnsiTheme="majorHAnsi"/>
+          <w:sz w:val="24"/>
+          <w:szCs w:val="24"/>
+        </w:rPr>
+        <w:t xml:space="preserve"> </w:t>
+      </w:r>
+      <w:proofErr w:type="spellStart"/>
+      <w:proofErr w:type="gramStart"/>
+      <w:r>
+        <w:rPr>
+          <w:rFonts w:asciiTheme="majorHAnsi" w:hAnsiTheme="majorHAnsi"/>
+          <w:sz w:val="24"/>
+          <w:szCs w:val="24"/>
+        </w:rPr>
+        <w:t>na</w:t>
+      </w:r>
+      <w:proofErr w:type="spellEnd"/>
+      <w:proofErr w:type="gramEnd"/>
+      <w:r>
+        <w:rPr>
+          <w:rFonts w:asciiTheme="majorHAnsi" w:hAnsiTheme="majorHAnsi"/>
+          <w:sz w:val="24"/>
+          <w:szCs w:val="24"/>
+        </w:rPr>
+        <w:t xml:space="preserve"> </w:t>
       </w:r>
       <w:r>
         <w:rPr>
@@ -2253,6 +4058,8 @@
           <w:szCs w:val="20"/>
         </w:rPr>
       </w:pPr>
+      <w:proofErr w:type="spellStart"/>
+      <w:proofErr w:type="gramStart"/>
       <w:r>
         <w:rPr>
           <w:rFonts w:asciiTheme="majorHAnsi" w:hAnsiTheme="majorHAnsi"/>
@@ -2260,8 +4067,79 @@
           <w:sz w:val="20"/>
           <w:szCs w:val="20"/>
         </w:rPr>
-        <w:t>Slika 5. Skidanje potrebnih paketa</w:t>
-      </w:r>
+        <w:t>Slika</w:t>
+      </w:r>
+      <w:proofErr w:type="spellEnd"/>
+      <w:r>
+        <w:rPr>
+          <w:rFonts w:asciiTheme="majorHAnsi" w:hAnsiTheme="majorHAnsi"/>
+          <w:i/>
+          <w:sz w:val="20"/>
+          <w:szCs w:val="20"/>
+        </w:rPr>
+        <w:t xml:space="preserve"> 5.</w:t>
+      </w:r>
+      <w:proofErr w:type="gramEnd"/>
+      <w:r>
+        <w:rPr>
+          <w:rFonts w:asciiTheme="majorHAnsi" w:hAnsiTheme="majorHAnsi"/>
+          <w:i/>
+          <w:sz w:val="20"/>
+          <w:szCs w:val="20"/>
+        </w:rPr>
+        <w:t xml:space="preserve"> </w:t>
+      </w:r>
+      <w:proofErr w:type="spellStart"/>
+      <w:r>
+        <w:rPr>
+          <w:rFonts w:asciiTheme="majorHAnsi" w:hAnsiTheme="majorHAnsi"/>
+          <w:i/>
+          <w:sz w:val="20"/>
+          <w:szCs w:val="20"/>
+        </w:rPr>
+        <w:t>Skidanje</w:t>
+      </w:r>
+      <w:proofErr w:type="spellEnd"/>
+      <w:r>
+        <w:rPr>
+          <w:rFonts w:asciiTheme="majorHAnsi" w:hAnsiTheme="majorHAnsi"/>
+          <w:i/>
+          <w:sz w:val="20"/>
+          <w:szCs w:val="20"/>
+        </w:rPr>
+        <w:t xml:space="preserve"> </w:t>
+      </w:r>
+      <w:proofErr w:type="spellStart"/>
+      <w:r>
+        <w:rPr>
+          <w:rFonts w:asciiTheme="majorHAnsi" w:hAnsiTheme="majorHAnsi"/>
+          <w:i/>
+          <w:sz w:val="20"/>
+          <w:szCs w:val="20"/>
+        </w:rPr>
+        <w:t>potrebnih</w:t>
+      </w:r>
+      <w:proofErr w:type="spellEnd"/>
+      <w:r>
+        <w:rPr>
+          <w:rFonts w:asciiTheme="majorHAnsi" w:hAnsiTheme="majorHAnsi"/>
+          <w:i/>
+          <w:sz w:val="20"/>
+          <w:szCs w:val="20"/>
+        </w:rPr>
+        <w:t xml:space="preserve"> </w:t>
+      </w:r>
+      <w:proofErr w:type="spellStart"/>
+      <w:r>
+        <w:rPr>
+          <w:rFonts w:asciiTheme="majorHAnsi" w:hAnsiTheme="majorHAnsi"/>
+          <w:i/>
+          <w:sz w:val="20"/>
+          <w:szCs w:val="20"/>
+        </w:rPr>
+        <w:t>paketa</w:t>
+      </w:r>
+      <w:proofErr w:type="spellEnd"/>
     </w:p>
     <w:p>
       <w:pPr>
@@ -2282,14 +4160,233 @@
           <w:szCs w:val="24"/>
         </w:rPr>
       </w:pPr>
-      <w:r>
-        <w:rPr>
-          <w:rFonts w:asciiTheme="majorHAnsi" w:hAnsiTheme="majorHAnsi"/>
-          <w:sz w:val="24"/>
-          <w:szCs w:val="24"/>
-        </w:rPr>
-        <w:t xml:space="preserve">Sve što je još potrebno jeste konfiguracija MySQL servera. U opciji Config Type izabrat ćemo </w:t>
-      </w:r>
+      <w:proofErr w:type="spellStart"/>
+      <w:proofErr w:type="gramStart"/>
+      <w:r>
+        <w:rPr>
+          <w:rFonts w:asciiTheme="majorHAnsi" w:hAnsiTheme="majorHAnsi"/>
+          <w:sz w:val="24"/>
+          <w:szCs w:val="24"/>
+        </w:rPr>
+        <w:t>Sve</w:t>
+      </w:r>
+      <w:proofErr w:type="spellEnd"/>
+      <w:r>
+        <w:rPr>
+          <w:rFonts w:asciiTheme="majorHAnsi" w:hAnsiTheme="majorHAnsi"/>
+          <w:sz w:val="24"/>
+          <w:szCs w:val="24"/>
+        </w:rPr>
+        <w:t xml:space="preserve"> </w:t>
+      </w:r>
+      <w:proofErr w:type="spellStart"/>
+      <w:r>
+        <w:rPr>
+          <w:rFonts w:asciiTheme="majorHAnsi" w:hAnsiTheme="majorHAnsi"/>
+          <w:sz w:val="24"/>
+          <w:szCs w:val="24"/>
+        </w:rPr>
+        <w:t>što</w:t>
+      </w:r>
+      <w:proofErr w:type="spellEnd"/>
+      <w:r>
+        <w:rPr>
+          <w:rFonts w:asciiTheme="majorHAnsi" w:hAnsiTheme="majorHAnsi"/>
+          <w:sz w:val="24"/>
+          <w:szCs w:val="24"/>
+        </w:rPr>
+        <w:t xml:space="preserve"> je </w:t>
+      </w:r>
+      <w:proofErr w:type="spellStart"/>
+      <w:r>
+        <w:rPr>
+          <w:rFonts w:asciiTheme="majorHAnsi" w:hAnsiTheme="majorHAnsi"/>
+          <w:sz w:val="24"/>
+          <w:szCs w:val="24"/>
+        </w:rPr>
+        <w:t>još</w:t>
+      </w:r>
+      <w:proofErr w:type="spellEnd"/>
+      <w:r>
+        <w:rPr>
+          <w:rFonts w:asciiTheme="majorHAnsi" w:hAnsiTheme="majorHAnsi"/>
+          <w:sz w:val="24"/>
+          <w:szCs w:val="24"/>
+        </w:rPr>
+        <w:t xml:space="preserve"> </w:t>
+      </w:r>
+      <w:proofErr w:type="spellStart"/>
+      <w:r>
+        <w:rPr>
+          <w:rFonts w:asciiTheme="majorHAnsi" w:hAnsiTheme="majorHAnsi"/>
+          <w:sz w:val="24"/>
+          <w:szCs w:val="24"/>
+        </w:rPr>
+        <w:t>potrebno</w:t>
+      </w:r>
+      <w:proofErr w:type="spellEnd"/>
+      <w:r>
+        <w:rPr>
+          <w:rFonts w:asciiTheme="majorHAnsi" w:hAnsiTheme="majorHAnsi"/>
+          <w:sz w:val="24"/>
+          <w:szCs w:val="24"/>
+        </w:rPr>
+        <w:t xml:space="preserve"> </w:t>
+      </w:r>
+      <w:proofErr w:type="spellStart"/>
+      <w:r>
+        <w:rPr>
+          <w:rFonts w:asciiTheme="majorHAnsi" w:hAnsiTheme="majorHAnsi"/>
+          <w:sz w:val="24"/>
+          <w:szCs w:val="24"/>
+        </w:rPr>
+        <w:t>jeste</w:t>
+      </w:r>
+      <w:proofErr w:type="spellEnd"/>
+      <w:r>
+        <w:rPr>
+          <w:rFonts w:asciiTheme="majorHAnsi" w:hAnsiTheme="majorHAnsi"/>
+          <w:sz w:val="24"/>
+          <w:szCs w:val="24"/>
+        </w:rPr>
+        <w:t xml:space="preserve"> </w:t>
+      </w:r>
+      <w:proofErr w:type="spellStart"/>
+      <w:r>
+        <w:rPr>
+          <w:rFonts w:asciiTheme="majorHAnsi" w:hAnsiTheme="majorHAnsi"/>
+          <w:sz w:val="24"/>
+          <w:szCs w:val="24"/>
+        </w:rPr>
+        <w:t>konfiguracija</w:t>
+      </w:r>
+      <w:proofErr w:type="spellEnd"/>
+      <w:r>
+        <w:rPr>
+          <w:rFonts w:asciiTheme="majorHAnsi" w:hAnsiTheme="majorHAnsi"/>
+          <w:sz w:val="24"/>
+          <w:szCs w:val="24"/>
+        </w:rPr>
+        <w:t xml:space="preserve"> </w:t>
+      </w:r>
+      <w:proofErr w:type="spellStart"/>
+      <w:r>
+        <w:rPr>
+          <w:rFonts w:asciiTheme="majorHAnsi" w:hAnsiTheme="majorHAnsi"/>
+          <w:sz w:val="24"/>
+          <w:szCs w:val="24"/>
+        </w:rPr>
+        <w:t>MySQL</w:t>
+      </w:r>
+      <w:proofErr w:type="spellEnd"/>
+      <w:r>
+        <w:rPr>
+          <w:rFonts w:asciiTheme="majorHAnsi" w:hAnsiTheme="majorHAnsi"/>
+          <w:sz w:val="24"/>
+          <w:szCs w:val="24"/>
+        </w:rPr>
+        <w:t xml:space="preserve"> </w:t>
+      </w:r>
+      <w:proofErr w:type="spellStart"/>
+      <w:r>
+        <w:rPr>
+          <w:rFonts w:asciiTheme="majorHAnsi" w:hAnsiTheme="majorHAnsi"/>
+          <w:sz w:val="24"/>
+          <w:szCs w:val="24"/>
+        </w:rPr>
+        <w:t>servera</w:t>
+      </w:r>
+      <w:proofErr w:type="spellEnd"/>
+      <w:r>
+        <w:rPr>
+          <w:rFonts w:asciiTheme="majorHAnsi" w:hAnsiTheme="majorHAnsi"/>
+          <w:sz w:val="24"/>
+          <w:szCs w:val="24"/>
+        </w:rPr>
+        <w:t>.</w:t>
+      </w:r>
+      <w:proofErr w:type="gramEnd"/>
+      <w:r>
+        <w:rPr>
+          <w:rFonts w:asciiTheme="majorHAnsi" w:hAnsiTheme="majorHAnsi"/>
+          <w:sz w:val="24"/>
+          <w:szCs w:val="24"/>
+        </w:rPr>
+        <w:t xml:space="preserve"> U </w:t>
+      </w:r>
+      <w:proofErr w:type="spellStart"/>
+      <w:r>
+        <w:rPr>
+          <w:rFonts w:asciiTheme="majorHAnsi" w:hAnsiTheme="majorHAnsi"/>
+          <w:sz w:val="24"/>
+          <w:szCs w:val="24"/>
+        </w:rPr>
+        <w:t>opciji</w:t>
+      </w:r>
+      <w:proofErr w:type="spellEnd"/>
+      <w:r>
+        <w:rPr>
+          <w:rFonts w:asciiTheme="majorHAnsi" w:hAnsiTheme="majorHAnsi"/>
+          <w:sz w:val="24"/>
+          <w:szCs w:val="24"/>
+        </w:rPr>
+        <w:t xml:space="preserve"> </w:t>
+      </w:r>
+      <w:proofErr w:type="spellStart"/>
+      <w:r>
+        <w:rPr>
+          <w:rFonts w:asciiTheme="majorHAnsi" w:hAnsiTheme="majorHAnsi"/>
+          <w:sz w:val="24"/>
+          <w:szCs w:val="24"/>
+        </w:rPr>
+        <w:t>Config</w:t>
+      </w:r>
+      <w:proofErr w:type="spellEnd"/>
+      <w:r>
+        <w:rPr>
+          <w:rFonts w:asciiTheme="majorHAnsi" w:hAnsiTheme="majorHAnsi"/>
+          <w:sz w:val="24"/>
+          <w:szCs w:val="24"/>
+        </w:rPr>
+        <w:t xml:space="preserve"> Type </w:t>
+      </w:r>
+      <w:proofErr w:type="spellStart"/>
+      <w:r>
+        <w:rPr>
+          <w:rFonts w:asciiTheme="majorHAnsi" w:hAnsiTheme="majorHAnsi"/>
+          <w:sz w:val="24"/>
+          <w:szCs w:val="24"/>
+        </w:rPr>
+        <w:t>izabrat</w:t>
+      </w:r>
+      <w:proofErr w:type="spellEnd"/>
+      <w:r>
+        <w:rPr>
+          <w:rFonts w:asciiTheme="majorHAnsi" w:hAnsiTheme="majorHAnsi"/>
+          <w:sz w:val="24"/>
+          <w:szCs w:val="24"/>
+        </w:rPr>
+        <w:t xml:space="preserve"> </w:t>
+      </w:r>
+      <w:proofErr w:type="spellStart"/>
+      <w:r>
+        <w:rPr>
+          <w:rFonts w:asciiTheme="majorHAnsi" w:hAnsiTheme="majorHAnsi"/>
+          <w:sz w:val="24"/>
+          <w:szCs w:val="24"/>
+        </w:rPr>
+        <w:t>ćemo</w:t>
+      </w:r>
+      <w:proofErr w:type="spellEnd"/>
+      <w:r>
+        <w:rPr>
+          <w:rFonts w:asciiTheme="majorHAnsi" w:hAnsiTheme="majorHAnsi"/>
+          <w:sz w:val="24"/>
+          <w:szCs w:val="24"/>
+        </w:rPr>
+        <w:t xml:space="preserve"> </w:t>
+      </w:r>
+      <w:proofErr w:type="gramStart"/>
       <w:r>
         <w:rPr>
           <w:rFonts w:asciiTheme="majorHAnsi" w:hAnsiTheme="majorHAnsi"/>
@@ -2297,16 +4394,136 @@
           <w:sz w:val="24"/>
           <w:szCs w:val="24"/>
         </w:rPr>
-        <w:t xml:space="preserve">Development  Machine </w:t>
-      </w:r>
-      <w:r>
-        <w:rPr>
-          <w:rFonts w:asciiTheme="majorHAnsi" w:hAnsiTheme="majorHAnsi"/>
-          <w:sz w:val="24"/>
-          <w:szCs w:val="24"/>
-        </w:rPr>
-        <w:t>jer ta konfiguracija zauzima najmanje memorijskih resursa</w:t>
-      </w:r>
+        <w:t>Development  Machine</w:t>
+      </w:r>
+      <w:proofErr w:type="gramEnd"/>
+      <w:r>
+        <w:rPr>
+          <w:rFonts w:asciiTheme="majorHAnsi" w:hAnsiTheme="majorHAnsi"/>
+          <w:b/>
+          <w:sz w:val="24"/>
+          <w:szCs w:val="24"/>
+        </w:rPr>
+        <w:t xml:space="preserve"> </w:t>
+      </w:r>
+      <w:proofErr w:type="spellStart"/>
+      <w:r>
+        <w:rPr>
+          <w:rFonts w:asciiTheme="majorHAnsi" w:hAnsiTheme="majorHAnsi"/>
+          <w:sz w:val="24"/>
+          <w:szCs w:val="24"/>
+        </w:rPr>
+        <w:t>jer</w:t>
+      </w:r>
+      <w:proofErr w:type="spellEnd"/>
+      <w:r>
+        <w:rPr>
+          <w:rFonts w:asciiTheme="majorHAnsi" w:hAnsiTheme="majorHAnsi"/>
+          <w:sz w:val="24"/>
+          <w:szCs w:val="24"/>
+        </w:rPr>
+        <w:t xml:space="preserve"> </w:t>
+      </w:r>
+      <w:proofErr w:type="spellStart"/>
+      <w:r>
+        <w:rPr>
+          <w:rFonts w:asciiTheme="majorHAnsi" w:hAnsiTheme="majorHAnsi"/>
+          <w:sz w:val="24"/>
+          <w:szCs w:val="24"/>
+        </w:rPr>
+        <w:t>ta</w:t>
+      </w:r>
+      <w:proofErr w:type="spellEnd"/>
+      <w:r>
+        <w:rPr>
+          <w:rFonts w:asciiTheme="majorHAnsi" w:hAnsiTheme="majorHAnsi"/>
+          <w:sz w:val="24"/>
+          <w:szCs w:val="24"/>
+        </w:rPr>
+        <w:t xml:space="preserve"> </w:t>
+      </w:r>
+      <w:proofErr w:type="spellStart"/>
+      <w:r>
+        <w:rPr>
+          <w:rFonts w:asciiTheme="majorHAnsi" w:hAnsiTheme="majorHAnsi"/>
+          <w:sz w:val="24"/>
+          <w:szCs w:val="24"/>
+        </w:rPr>
+        <w:t>konfiguracija</w:t>
+      </w:r>
+      <w:proofErr w:type="spellEnd"/>
+      <w:r>
+        <w:rPr>
+          <w:rFonts w:asciiTheme="majorHAnsi" w:hAnsiTheme="majorHAnsi"/>
+          <w:sz w:val="24"/>
+          <w:szCs w:val="24"/>
+        </w:rPr>
+        <w:t xml:space="preserve"> </w:t>
+      </w:r>
+      <w:proofErr w:type="spellStart"/>
+      <w:r>
+        <w:rPr>
+          <w:rFonts w:asciiTheme="majorHAnsi" w:hAnsiTheme="majorHAnsi"/>
+          <w:sz w:val="24"/>
+          <w:szCs w:val="24"/>
+        </w:rPr>
+        <w:t>zauzima</w:t>
+      </w:r>
+      <w:proofErr w:type="spellEnd"/>
+      <w:r>
+        <w:rPr>
+          <w:rFonts w:asciiTheme="majorHAnsi" w:hAnsiTheme="majorHAnsi"/>
+          <w:sz w:val="24"/>
+          <w:szCs w:val="24"/>
+        </w:rPr>
+        <w:t xml:space="preserve"> </w:t>
+      </w:r>
+      <w:proofErr w:type="spellStart"/>
+      <w:r>
+        <w:rPr>
+          <w:rFonts w:asciiTheme="majorHAnsi" w:hAnsiTheme="majorHAnsi"/>
+          <w:sz w:val="24"/>
+          <w:szCs w:val="24"/>
+        </w:rPr>
+        <w:t>najmanje</w:t>
+      </w:r>
+      <w:proofErr w:type="spellEnd"/>
+      <w:r>
+        <w:rPr>
+          <w:rFonts w:asciiTheme="majorHAnsi" w:hAnsiTheme="majorHAnsi"/>
+          <w:sz w:val="24"/>
+          <w:szCs w:val="24"/>
+        </w:rPr>
+        <w:t xml:space="preserve"> </w:t>
+      </w:r>
+      <w:proofErr w:type="spellStart"/>
+      <w:r>
+        <w:rPr>
+          <w:rFonts w:asciiTheme="majorHAnsi" w:hAnsiTheme="majorHAnsi"/>
+          <w:sz w:val="24"/>
+          <w:szCs w:val="24"/>
+        </w:rPr>
+        <w:t>memorijskih</w:t>
+      </w:r>
+      <w:proofErr w:type="spellEnd"/>
+      <w:r>
+        <w:rPr>
+          <w:rFonts w:asciiTheme="majorHAnsi" w:hAnsiTheme="majorHAnsi"/>
+          <w:sz w:val="24"/>
+          <w:szCs w:val="24"/>
+        </w:rPr>
+        <w:t xml:space="preserve"> </w:t>
+      </w:r>
+      <w:proofErr w:type="spellStart"/>
+      <w:r>
+        <w:rPr>
+          <w:rFonts w:asciiTheme="majorHAnsi" w:hAnsiTheme="majorHAnsi"/>
+          <w:sz w:val="24"/>
+          <w:szCs w:val="24"/>
+        </w:rPr>
+        <w:t>resursa</w:t>
+      </w:r>
+      <w:proofErr w:type="spellEnd"/>
     </w:p>
     <w:p>
       <w:pPr>
@@ -2404,6 +4621,8 @@
           <w:szCs w:val="20"/>
         </w:rPr>
       </w:pPr>
+      <w:proofErr w:type="spellStart"/>
+      <w:proofErr w:type="gramStart"/>
       <w:r>
         <w:rPr>
           <w:rFonts w:asciiTheme="majorHAnsi" w:hAnsiTheme="majorHAnsi"/>
@@ -2411,8 +4630,39 @@
           <w:sz w:val="20"/>
           <w:szCs w:val="20"/>
         </w:rPr>
-        <w:t>Slika 5. Konfiguracija</w:t>
-      </w:r>
+        <w:t>Slika</w:t>
+      </w:r>
+      <w:proofErr w:type="spellEnd"/>
+      <w:r>
+        <w:rPr>
+          <w:rFonts w:asciiTheme="majorHAnsi" w:hAnsiTheme="majorHAnsi"/>
+          <w:i/>
+          <w:sz w:val="20"/>
+          <w:szCs w:val="20"/>
+        </w:rPr>
+        <w:t xml:space="preserve"> 5.</w:t>
+      </w:r>
+      <w:proofErr w:type="gramEnd"/>
+      <w:r>
+        <w:rPr>
+          <w:rFonts w:asciiTheme="majorHAnsi" w:hAnsiTheme="majorHAnsi"/>
+          <w:i/>
+          <w:sz w:val="20"/>
+          <w:szCs w:val="20"/>
+        </w:rPr>
+        <w:t xml:space="preserve"> </w:t>
+      </w:r>
+      <w:proofErr w:type="spellStart"/>
+      <w:r>
+        <w:rPr>
+          <w:rFonts w:asciiTheme="majorHAnsi" w:hAnsiTheme="majorHAnsi"/>
+          <w:i/>
+          <w:sz w:val="20"/>
+          <w:szCs w:val="20"/>
+        </w:rPr>
+        <w:t>Konfiguracija</w:t>
+      </w:r>
+      <w:proofErr w:type="spellEnd"/>
     </w:p>
     <w:p>
       <w:pPr>
@@ -2433,22 +4683,415 @@
           <w:szCs w:val="24"/>
         </w:rPr>
       </w:pPr>
-      <w:r>
-        <w:rPr>
-          <w:rFonts w:asciiTheme="majorHAnsi" w:hAnsiTheme="majorHAnsi"/>
-          <w:sz w:val="24"/>
-          <w:szCs w:val="24"/>
-        </w:rPr>
-        <w:t xml:space="preserve">Poslije toga pojavljuje nam se prozor u kojem unosimo šifru za administratora baze podataka. Ukoliko to ne učinimo, naša baza podataka bit će nezaštićena i bilo ko bi </w:t>
-      </w:r>
-      <w:r>
-        <w:rPr>
-          <w:rFonts w:asciiTheme="majorHAnsi" w:hAnsiTheme="majorHAnsi"/>
-          <w:sz w:val="24"/>
-          <w:szCs w:val="24"/>
-        </w:rPr>
-        <w:t xml:space="preserve">joj </w:t>
-      </w:r>
+      <w:proofErr w:type="spellStart"/>
+      <w:proofErr w:type="gramStart"/>
+      <w:r>
+        <w:rPr>
+          <w:rFonts w:asciiTheme="majorHAnsi" w:hAnsiTheme="majorHAnsi"/>
+          <w:sz w:val="24"/>
+          <w:szCs w:val="24"/>
+        </w:rPr>
+        <w:t>Poslije</w:t>
+      </w:r>
+      <w:proofErr w:type="spellEnd"/>
+      <w:r>
+        <w:rPr>
+          <w:rFonts w:asciiTheme="majorHAnsi" w:hAnsiTheme="majorHAnsi"/>
+          <w:sz w:val="24"/>
+          <w:szCs w:val="24"/>
+        </w:rPr>
+        <w:t xml:space="preserve"> toga </w:t>
+      </w:r>
+      <w:proofErr w:type="spellStart"/>
+      <w:r>
+        <w:rPr>
+          <w:rFonts w:asciiTheme="majorHAnsi" w:hAnsiTheme="majorHAnsi"/>
+          <w:sz w:val="24"/>
+          <w:szCs w:val="24"/>
+        </w:rPr>
+        <w:t>pojavljuje</w:t>
+      </w:r>
+      <w:proofErr w:type="spellEnd"/>
+      <w:r>
+        <w:rPr>
+          <w:rFonts w:asciiTheme="majorHAnsi" w:hAnsiTheme="majorHAnsi"/>
+          <w:sz w:val="24"/>
+          <w:szCs w:val="24"/>
+        </w:rPr>
+        <w:t xml:space="preserve"> </w:t>
+      </w:r>
+      <w:proofErr w:type="spellStart"/>
+      <w:r>
+        <w:rPr>
+          <w:rFonts w:asciiTheme="majorHAnsi" w:hAnsiTheme="majorHAnsi"/>
+          <w:sz w:val="24"/>
+          <w:szCs w:val="24"/>
+        </w:rPr>
+        <w:t>nam</w:t>
+      </w:r>
+      <w:proofErr w:type="spellEnd"/>
+      <w:r>
+        <w:rPr>
+          <w:rFonts w:asciiTheme="majorHAnsi" w:hAnsiTheme="majorHAnsi"/>
+          <w:sz w:val="24"/>
+          <w:szCs w:val="24"/>
+        </w:rPr>
+        <w:t xml:space="preserve"> se </w:t>
+      </w:r>
+      <w:proofErr w:type="spellStart"/>
+      <w:r>
+        <w:rPr>
+          <w:rFonts w:asciiTheme="majorHAnsi" w:hAnsiTheme="majorHAnsi"/>
+          <w:sz w:val="24"/>
+          <w:szCs w:val="24"/>
+        </w:rPr>
+        <w:t>prozor</w:t>
+      </w:r>
+      <w:proofErr w:type="spellEnd"/>
+      <w:r>
+        <w:rPr>
+          <w:rFonts w:asciiTheme="majorHAnsi" w:hAnsiTheme="majorHAnsi"/>
+          <w:sz w:val="24"/>
+          <w:szCs w:val="24"/>
+        </w:rPr>
+        <w:t xml:space="preserve"> u </w:t>
+      </w:r>
+      <w:proofErr w:type="spellStart"/>
+      <w:r>
+        <w:rPr>
+          <w:rFonts w:asciiTheme="majorHAnsi" w:hAnsiTheme="majorHAnsi"/>
+          <w:sz w:val="24"/>
+          <w:szCs w:val="24"/>
+        </w:rPr>
+        <w:t>kojem</w:t>
+      </w:r>
+      <w:proofErr w:type="spellEnd"/>
+      <w:r>
+        <w:rPr>
+          <w:rFonts w:asciiTheme="majorHAnsi" w:hAnsiTheme="majorHAnsi"/>
+          <w:sz w:val="24"/>
+          <w:szCs w:val="24"/>
+        </w:rPr>
+        <w:t xml:space="preserve"> </w:t>
+      </w:r>
+      <w:proofErr w:type="spellStart"/>
+      <w:r>
+        <w:rPr>
+          <w:rFonts w:asciiTheme="majorHAnsi" w:hAnsiTheme="majorHAnsi"/>
+          <w:sz w:val="24"/>
+          <w:szCs w:val="24"/>
+        </w:rPr>
+        <w:t>unosimo</w:t>
+      </w:r>
+      <w:proofErr w:type="spellEnd"/>
+      <w:r>
+        <w:rPr>
+          <w:rFonts w:asciiTheme="majorHAnsi" w:hAnsiTheme="majorHAnsi"/>
+          <w:sz w:val="24"/>
+          <w:szCs w:val="24"/>
+        </w:rPr>
+        <w:t xml:space="preserve"> </w:t>
+      </w:r>
+      <w:proofErr w:type="spellStart"/>
+      <w:r>
+        <w:rPr>
+          <w:rFonts w:asciiTheme="majorHAnsi" w:hAnsiTheme="majorHAnsi"/>
+          <w:sz w:val="24"/>
+          <w:szCs w:val="24"/>
+        </w:rPr>
+        <w:t>šifru</w:t>
+      </w:r>
+      <w:proofErr w:type="spellEnd"/>
+      <w:r>
+        <w:rPr>
+          <w:rFonts w:asciiTheme="majorHAnsi" w:hAnsiTheme="majorHAnsi"/>
+          <w:sz w:val="24"/>
+          <w:szCs w:val="24"/>
+        </w:rPr>
+        <w:t xml:space="preserve"> </w:t>
+      </w:r>
+      <w:proofErr w:type="spellStart"/>
+      <w:r>
+        <w:rPr>
+          <w:rFonts w:asciiTheme="majorHAnsi" w:hAnsiTheme="majorHAnsi"/>
+          <w:sz w:val="24"/>
+          <w:szCs w:val="24"/>
+        </w:rPr>
+        <w:t>za</w:t>
+      </w:r>
+      <w:proofErr w:type="spellEnd"/>
+      <w:r>
+        <w:rPr>
+          <w:rFonts w:asciiTheme="majorHAnsi" w:hAnsiTheme="majorHAnsi"/>
+          <w:sz w:val="24"/>
+          <w:szCs w:val="24"/>
+        </w:rPr>
+        <w:t xml:space="preserve"> </w:t>
+      </w:r>
+      <w:proofErr w:type="spellStart"/>
+      <w:r>
+        <w:rPr>
+          <w:rFonts w:asciiTheme="majorHAnsi" w:hAnsiTheme="majorHAnsi"/>
+          <w:sz w:val="24"/>
+          <w:szCs w:val="24"/>
+        </w:rPr>
+        <w:t>administratora</w:t>
+      </w:r>
+      <w:proofErr w:type="spellEnd"/>
+      <w:r>
+        <w:rPr>
+          <w:rFonts w:asciiTheme="majorHAnsi" w:hAnsiTheme="majorHAnsi"/>
+          <w:sz w:val="24"/>
+          <w:szCs w:val="24"/>
+        </w:rPr>
+        <w:t xml:space="preserve"> </w:t>
+      </w:r>
+      <w:proofErr w:type="spellStart"/>
+      <w:r>
+        <w:rPr>
+          <w:rFonts w:asciiTheme="majorHAnsi" w:hAnsiTheme="majorHAnsi"/>
+          <w:sz w:val="24"/>
+          <w:szCs w:val="24"/>
+        </w:rPr>
+        <w:t>baze</w:t>
+      </w:r>
+      <w:proofErr w:type="spellEnd"/>
+      <w:r>
+        <w:rPr>
+          <w:rFonts w:asciiTheme="majorHAnsi" w:hAnsiTheme="majorHAnsi"/>
+          <w:sz w:val="24"/>
+          <w:szCs w:val="24"/>
+        </w:rPr>
+        <w:t xml:space="preserve"> </w:t>
+      </w:r>
+      <w:proofErr w:type="spellStart"/>
+      <w:r>
+        <w:rPr>
+          <w:rFonts w:asciiTheme="majorHAnsi" w:hAnsiTheme="majorHAnsi"/>
+          <w:sz w:val="24"/>
+          <w:szCs w:val="24"/>
+        </w:rPr>
+        <w:t>podataka</w:t>
+      </w:r>
+      <w:proofErr w:type="spellEnd"/>
+      <w:r>
+        <w:rPr>
+          <w:rFonts w:asciiTheme="majorHAnsi" w:hAnsiTheme="majorHAnsi"/>
+          <w:sz w:val="24"/>
+          <w:szCs w:val="24"/>
+        </w:rPr>
+        <w:t>.</w:t>
+      </w:r>
+      <w:proofErr w:type="gramEnd"/>
+      <w:r>
+        <w:rPr>
+          <w:rFonts w:asciiTheme="majorHAnsi" w:hAnsiTheme="majorHAnsi"/>
+          <w:sz w:val="24"/>
+          <w:szCs w:val="24"/>
+        </w:rPr>
+        <w:t xml:space="preserve"> </w:t>
+      </w:r>
+      <w:proofErr w:type="spellStart"/>
+      <w:r>
+        <w:rPr>
+          <w:rFonts w:asciiTheme="majorHAnsi" w:hAnsiTheme="majorHAnsi"/>
+          <w:sz w:val="24"/>
+          <w:szCs w:val="24"/>
+        </w:rPr>
+        <w:t>Ukoliko</w:t>
+      </w:r>
+      <w:proofErr w:type="spellEnd"/>
+      <w:r>
+        <w:rPr>
+          <w:rFonts w:asciiTheme="majorHAnsi" w:hAnsiTheme="majorHAnsi"/>
+          <w:sz w:val="24"/>
+          <w:szCs w:val="24"/>
+        </w:rPr>
+        <w:t xml:space="preserve"> to ne </w:t>
+      </w:r>
+      <w:proofErr w:type="spellStart"/>
+      <w:r>
+        <w:rPr>
+          <w:rFonts w:asciiTheme="majorHAnsi" w:hAnsiTheme="majorHAnsi"/>
+          <w:sz w:val="24"/>
+          <w:szCs w:val="24"/>
+        </w:rPr>
+        <w:t>učinimo</w:t>
+      </w:r>
+      <w:proofErr w:type="spellEnd"/>
+      <w:r>
+        <w:rPr>
+          <w:rFonts w:asciiTheme="majorHAnsi" w:hAnsiTheme="majorHAnsi"/>
+          <w:sz w:val="24"/>
+          <w:szCs w:val="24"/>
+        </w:rPr>
+        <w:t xml:space="preserve">, </w:t>
+      </w:r>
+      <w:proofErr w:type="spellStart"/>
+      <w:r>
+        <w:rPr>
+          <w:rFonts w:asciiTheme="majorHAnsi" w:hAnsiTheme="majorHAnsi"/>
+          <w:sz w:val="24"/>
+          <w:szCs w:val="24"/>
+        </w:rPr>
+        <w:t>naša</w:t>
+      </w:r>
+      <w:proofErr w:type="spellEnd"/>
+      <w:r>
+        <w:rPr>
+          <w:rFonts w:asciiTheme="majorHAnsi" w:hAnsiTheme="majorHAnsi"/>
+          <w:sz w:val="24"/>
+          <w:szCs w:val="24"/>
+        </w:rPr>
+        <w:t xml:space="preserve"> </w:t>
+      </w:r>
+      <w:proofErr w:type="spellStart"/>
+      <w:r>
+        <w:rPr>
+          <w:rFonts w:asciiTheme="majorHAnsi" w:hAnsiTheme="majorHAnsi"/>
+          <w:sz w:val="24"/>
+          <w:szCs w:val="24"/>
+        </w:rPr>
+        <w:t>baza</w:t>
+      </w:r>
+      <w:proofErr w:type="spellEnd"/>
+      <w:r>
+        <w:rPr>
+          <w:rFonts w:asciiTheme="majorHAnsi" w:hAnsiTheme="majorHAnsi"/>
+          <w:sz w:val="24"/>
+          <w:szCs w:val="24"/>
+        </w:rPr>
+        <w:t xml:space="preserve"> </w:t>
+      </w:r>
+      <w:proofErr w:type="spellStart"/>
+      <w:r>
+        <w:rPr>
+          <w:rFonts w:asciiTheme="majorHAnsi" w:hAnsiTheme="majorHAnsi"/>
+          <w:sz w:val="24"/>
+          <w:szCs w:val="24"/>
+        </w:rPr>
+        <w:t>podataka</w:t>
+      </w:r>
+      <w:proofErr w:type="spellEnd"/>
+      <w:r>
+        <w:rPr>
+          <w:rFonts w:asciiTheme="majorHAnsi" w:hAnsiTheme="majorHAnsi"/>
+          <w:sz w:val="24"/>
+          <w:szCs w:val="24"/>
+        </w:rPr>
+        <w:t xml:space="preserve"> bit </w:t>
+      </w:r>
+      <w:proofErr w:type="spellStart"/>
+      <w:proofErr w:type="gramStart"/>
+      <w:r>
+        <w:rPr>
+          <w:rFonts w:asciiTheme="majorHAnsi" w:hAnsiTheme="majorHAnsi"/>
+          <w:sz w:val="24"/>
+          <w:szCs w:val="24"/>
+        </w:rPr>
+        <w:t>će</w:t>
+      </w:r>
+      <w:proofErr w:type="spellEnd"/>
+      <w:proofErr w:type="gramEnd"/>
+      <w:r>
+        <w:rPr>
+          <w:rFonts w:asciiTheme="majorHAnsi" w:hAnsiTheme="majorHAnsi"/>
+          <w:sz w:val="24"/>
+          <w:szCs w:val="24"/>
+        </w:rPr>
+        <w:t xml:space="preserve"> </w:t>
+      </w:r>
+      <w:proofErr w:type="spellStart"/>
+      <w:r>
+        <w:rPr>
+          <w:rFonts w:asciiTheme="majorHAnsi" w:hAnsiTheme="majorHAnsi"/>
+          <w:sz w:val="24"/>
+          <w:szCs w:val="24"/>
+        </w:rPr>
+        <w:t>nezaštićena</w:t>
+      </w:r>
+      <w:proofErr w:type="spellEnd"/>
+      <w:r>
+        <w:rPr>
+          <w:rFonts w:asciiTheme="majorHAnsi" w:hAnsiTheme="majorHAnsi"/>
+          <w:sz w:val="24"/>
+          <w:szCs w:val="24"/>
+        </w:rPr>
+        <w:t xml:space="preserve"> </w:t>
+      </w:r>
+      <w:proofErr w:type="spellStart"/>
+      <w:r>
+        <w:rPr>
+          <w:rFonts w:asciiTheme="majorHAnsi" w:hAnsiTheme="majorHAnsi"/>
+          <w:sz w:val="24"/>
+          <w:szCs w:val="24"/>
+        </w:rPr>
+        <w:t>i</w:t>
+      </w:r>
+      <w:proofErr w:type="spellEnd"/>
+      <w:r>
+        <w:rPr>
+          <w:rFonts w:asciiTheme="majorHAnsi" w:hAnsiTheme="majorHAnsi"/>
+          <w:sz w:val="24"/>
+          <w:szCs w:val="24"/>
+        </w:rPr>
+        <w:t xml:space="preserve"> </w:t>
+      </w:r>
+      <w:proofErr w:type="spellStart"/>
+      <w:r>
+        <w:rPr>
+          <w:rFonts w:asciiTheme="majorHAnsi" w:hAnsiTheme="majorHAnsi"/>
+          <w:sz w:val="24"/>
+          <w:szCs w:val="24"/>
+        </w:rPr>
+        <w:t>bilo</w:t>
+      </w:r>
+      <w:proofErr w:type="spellEnd"/>
+      <w:r>
+        <w:rPr>
+          <w:rFonts w:asciiTheme="majorHAnsi" w:hAnsiTheme="majorHAnsi"/>
+          <w:sz w:val="24"/>
+          <w:szCs w:val="24"/>
+        </w:rPr>
+        <w:t xml:space="preserve"> </w:t>
+      </w:r>
+      <w:proofErr w:type="spellStart"/>
+      <w:r>
+        <w:rPr>
+          <w:rFonts w:asciiTheme="majorHAnsi" w:hAnsiTheme="majorHAnsi"/>
+          <w:sz w:val="24"/>
+          <w:szCs w:val="24"/>
+        </w:rPr>
+        <w:t>ko</w:t>
+      </w:r>
+      <w:proofErr w:type="spellEnd"/>
+      <w:r>
+        <w:rPr>
+          <w:rFonts w:asciiTheme="majorHAnsi" w:hAnsiTheme="majorHAnsi"/>
+          <w:sz w:val="24"/>
+          <w:szCs w:val="24"/>
+        </w:rPr>
+        <w:t xml:space="preserve"> bi </w:t>
+      </w:r>
+      <w:proofErr w:type="spellStart"/>
+      <w:r>
+        <w:rPr>
+          <w:rFonts w:asciiTheme="majorHAnsi" w:hAnsiTheme="majorHAnsi"/>
+          <w:sz w:val="24"/>
+          <w:szCs w:val="24"/>
+        </w:rPr>
+        <w:t>joj</w:t>
+      </w:r>
+      <w:proofErr w:type="spellEnd"/>
+      <w:r>
+        <w:rPr>
+          <w:rFonts w:asciiTheme="majorHAnsi" w:hAnsiTheme="majorHAnsi"/>
+          <w:sz w:val="24"/>
+          <w:szCs w:val="24"/>
+        </w:rPr>
+        <w:t xml:space="preserve"> </w:t>
+      </w:r>
+      <w:proofErr w:type="spellStart"/>
       <w:r>
         <w:rPr>
           <w:rFonts w:asciiTheme="majorHAnsi" w:hAnsiTheme="majorHAnsi"/>
@@ -2465,13 +5108,23 @@
         </w:rPr>
         <w:t>o</w:t>
       </w:r>
-      <w:r>
-        <w:rPr>
-          <w:rFonts w:asciiTheme="majorHAnsi" w:hAnsiTheme="majorHAnsi"/>
-          <w:sz w:val="24"/>
-          <w:szCs w:val="24"/>
-        </w:rPr>
-        <w:t xml:space="preserve"> pristupi</w:t>
+      <w:proofErr w:type="spellEnd"/>
+      <w:r>
+        <w:rPr>
+          <w:rFonts w:asciiTheme="majorHAnsi" w:hAnsiTheme="majorHAnsi"/>
+          <w:sz w:val="24"/>
+          <w:szCs w:val="24"/>
+        </w:rPr>
+        <w:t xml:space="preserve"> </w:t>
+      </w:r>
+      <w:proofErr w:type="spellStart"/>
+      <w:r>
+        <w:rPr>
+          <w:rFonts w:asciiTheme="majorHAnsi" w:hAnsiTheme="majorHAnsi"/>
+          <w:sz w:val="24"/>
+          <w:szCs w:val="24"/>
+        </w:rPr>
+        <w:t>pristupi</w:t>
       </w:r>
       <w:r>
         <w:rPr>
@@ -2481,14 +5134,143 @@
         </w:rPr>
         <w:t>ti</w:t>
       </w:r>
-      <w:r>
-        <w:rPr>
-          <w:rFonts w:asciiTheme="majorHAnsi" w:hAnsiTheme="majorHAnsi"/>
-          <w:sz w:val="24"/>
-          <w:szCs w:val="24"/>
-        </w:rPr>
-        <w:t>. Možemo također dodati i korisnike baze podataka.</w:t>
-      </w:r>
+      <w:proofErr w:type="spellEnd"/>
+      <w:r>
+        <w:rPr>
+          <w:rFonts w:asciiTheme="majorHAnsi" w:hAnsiTheme="majorHAnsi"/>
+          <w:sz w:val="24"/>
+          <w:szCs w:val="24"/>
+        </w:rPr>
+        <w:t xml:space="preserve">. </w:t>
+      </w:r>
+      <w:proofErr w:type="spellStart"/>
+      <w:proofErr w:type="gramStart"/>
+      <w:r>
+        <w:rPr>
+          <w:rFonts w:asciiTheme="majorHAnsi" w:hAnsiTheme="majorHAnsi"/>
+          <w:sz w:val="24"/>
+          <w:szCs w:val="24"/>
+        </w:rPr>
+        <w:t>Možemo</w:t>
+      </w:r>
+      <w:proofErr w:type="spellEnd"/>
+      <w:r>
+        <w:rPr>
+          <w:rFonts w:asciiTheme="majorHAnsi" w:hAnsiTheme="majorHAnsi"/>
+          <w:sz w:val="24"/>
+          <w:szCs w:val="24"/>
+        </w:rPr>
+        <w:t xml:space="preserve"> </w:t>
+      </w:r>
+      <w:proofErr w:type="spellStart"/>
+      <w:r>
+        <w:rPr>
+          <w:rFonts w:asciiTheme="majorHAnsi" w:hAnsiTheme="majorHAnsi"/>
+          <w:sz w:val="24"/>
+          <w:szCs w:val="24"/>
+        </w:rPr>
+        <w:t>također</w:t>
+      </w:r>
+      <w:proofErr w:type="spellEnd"/>
+      <w:r>
+        <w:rPr>
+          <w:rFonts w:asciiTheme="majorHAnsi" w:hAnsiTheme="majorHAnsi"/>
+          <w:sz w:val="24"/>
+          <w:szCs w:val="24"/>
+        </w:rPr>
+        <w:t xml:space="preserve"> </w:t>
+      </w:r>
+      <w:proofErr w:type="spellStart"/>
+      <w:r>
+        <w:rPr>
+          <w:rFonts w:asciiTheme="majorHAnsi" w:hAnsiTheme="majorHAnsi"/>
+          <w:sz w:val="24"/>
+          <w:szCs w:val="24"/>
+        </w:rPr>
+        <w:t>dodati</w:t>
+      </w:r>
+      <w:proofErr w:type="spellEnd"/>
+      <w:r>
+        <w:rPr>
+          <w:rFonts w:asciiTheme="majorHAnsi" w:hAnsiTheme="majorHAnsi"/>
+          <w:sz w:val="24"/>
+          <w:szCs w:val="24"/>
+        </w:rPr>
+        <w:t xml:space="preserve"> </w:t>
+      </w:r>
+      <w:proofErr w:type="spellStart"/>
+      <w:r>
+        <w:rPr>
+          <w:rFonts w:asciiTheme="majorHAnsi" w:hAnsiTheme="majorHAnsi"/>
+          <w:sz w:val="24"/>
+          <w:szCs w:val="24"/>
+        </w:rPr>
+        <w:t>i</w:t>
+      </w:r>
+      <w:proofErr w:type="spellEnd"/>
+      <w:r>
+        <w:rPr>
+          <w:rFonts w:asciiTheme="majorHAnsi" w:hAnsiTheme="majorHAnsi"/>
+          <w:sz w:val="24"/>
+          <w:szCs w:val="24"/>
+        </w:rPr>
+        <w:t xml:space="preserve"> </w:t>
+      </w:r>
+      <w:proofErr w:type="spellStart"/>
+      <w:r>
+        <w:rPr>
+          <w:rFonts w:asciiTheme="majorHAnsi" w:hAnsiTheme="majorHAnsi"/>
+          <w:sz w:val="24"/>
+          <w:szCs w:val="24"/>
+        </w:rPr>
+        <w:t>korisnike</w:t>
+      </w:r>
+      <w:proofErr w:type="spellEnd"/>
+      <w:r>
+        <w:rPr>
+          <w:rFonts w:asciiTheme="majorHAnsi" w:hAnsiTheme="majorHAnsi"/>
+          <w:sz w:val="24"/>
+          <w:szCs w:val="24"/>
+        </w:rPr>
+        <w:t xml:space="preserve"> </w:t>
+      </w:r>
+      <w:proofErr w:type="spellStart"/>
+      <w:r>
+        <w:rPr>
+          <w:rFonts w:asciiTheme="majorHAnsi" w:hAnsiTheme="majorHAnsi"/>
+          <w:sz w:val="24"/>
+          <w:szCs w:val="24"/>
+        </w:rPr>
+        <w:t>baze</w:t>
+      </w:r>
+      <w:proofErr w:type="spellEnd"/>
+      <w:r>
+        <w:rPr>
+          <w:rFonts w:asciiTheme="majorHAnsi" w:hAnsiTheme="majorHAnsi"/>
+          <w:sz w:val="24"/>
+          <w:szCs w:val="24"/>
+        </w:rPr>
+        <w:t xml:space="preserve"> </w:t>
+      </w:r>
+      <w:proofErr w:type="spellStart"/>
+      <w:r>
+        <w:rPr>
+          <w:rFonts w:asciiTheme="majorHAnsi" w:hAnsiTheme="majorHAnsi"/>
+          <w:sz w:val="24"/>
+          <w:szCs w:val="24"/>
+        </w:rPr>
+        <w:t>podataka</w:t>
+      </w:r>
+      <w:proofErr w:type="spellEnd"/>
+      <w:r>
+        <w:rPr>
+          <w:rFonts w:asciiTheme="majorHAnsi" w:hAnsiTheme="majorHAnsi"/>
+          <w:sz w:val="24"/>
+          <w:szCs w:val="24"/>
+        </w:rPr>
+        <w:t>.</w:t>
+      </w:r>
+      <w:proofErr w:type="gramEnd"/>
     </w:p>
     <w:p>
       <w:pPr>
@@ -2576,6 +5358,8 @@
           <w:szCs w:val="20"/>
         </w:rPr>
       </w:pPr>
+      <w:proofErr w:type="spellStart"/>
+      <w:proofErr w:type="gramStart"/>
       <w:r>
         <w:rPr>
           <w:rFonts w:asciiTheme="majorHAnsi" w:hAnsiTheme="majorHAnsi"/>
@@ -2583,28 +5367,38 @@
           <w:sz w:val="20"/>
           <w:szCs w:val="20"/>
         </w:rPr>
-        <w:t>Slika 6. Administrator password</w:t>
-      </w:r>
-    </w:p>
-    <w:p>
-      <w:pPr>
-        <w:pStyle w:val="NoSpacing"/>
-        <w:jc w:val="center"/>
+        <w:t>Slika</w:t>
+      </w:r>
+      <w:proofErr w:type="spellEnd"/>
+      <w:r>
         <w:rPr>
           <w:rFonts w:asciiTheme="majorHAnsi" w:hAnsiTheme="majorHAnsi"/>
           <w:i/>
           <w:sz w:val="20"/>
           <w:szCs w:val="20"/>
         </w:rPr>
-      </w:pPr>
+        <w:t xml:space="preserve"> 6.</w:t>
+      </w:r>
+      <w:proofErr w:type="gramEnd"/>
+      <w:r>
+        <w:rPr>
+          <w:rFonts w:asciiTheme="majorHAnsi" w:hAnsiTheme="majorHAnsi"/>
+          <w:i/>
+          <w:sz w:val="20"/>
+          <w:szCs w:val="20"/>
+        </w:rPr>
+        <w:t xml:space="preserve"> Administrator password</w:t>
+      </w:r>
     </w:p>
     <w:p>
       <w:pPr>
         <w:pStyle w:val="NoSpacing"/>
-        <w:rPr>
-          <w:rFonts w:asciiTheme="majorHAnsi" w:hAnsiTheme="majorHAnsi"/>
-          <w:sz w:val="24"/>
-          <w:szCs w:val="24"/>
+        <w:jc w:val="center"/>
+        <w:rPr>
+          <w:rFonts w:asciiTheme="majorHAnsi" w:hAnsiTheme="majorHAnsi"/>
+          <w:i/>
+          <w:sz w:val="20"/>
+          <w:szCs w:val="20"/>
         </w:rPr>
       </w:pPr>
     </w:p>
@@ -2617,13 +5411,377 @@
           <w:szCs w:val="24"/>
         </w:rPr>
       </w:pPr>
-      <w:r>
-        <w:rPr>
-          <w:rFonts w:asciiTheme="majorHAnsi" w:hAnsiTheme="majorHAnsi"/>
-          <w:sz w:val="24"/>
-          <w:szCs w:val="24"/>
-        </w:rPr>
-        <w:t>Još nam je ostao način pokretanja MySQL  servisa. Moguće je i promjeniti ime, da li da se pokreće prilikom pokretanja sistema i sl.</w:t>
+    </w:p>
+    <w:p>
+      <w:pPr>
+        <w:pStyle w:val="NoSpacing"/>
+        <w:rPr>
+          <w:rFonts w:asciiTheme="majorHAnsi" w:hAnsiTheme="majorHAnsi"/>
+          <w:sz w:val="24"/>
+          <w:szCs w:val="24"/>
+        </w:rPr>
+      </w:pPr>
+      <w:proofErr w:type="spellStart"/>
+      <w:r>
+        <w:rPr>
+          <w:rFonts w:asciiTheme="majorHAnsi" w:hAnsiTheme="majorHAnsi"/>
+          <w:sz w:val="24"/>
+          <w:szCs w:val="24"/>
+        </w:rPr>
+        <w:t>Još</w:t>
+      </w:r>
+      <w:proofErr w:type="spellEnd"/>
+      <w:r>
+        <w:rPr>
+          <w:rFonts w:asciiTheme="majorHAnsi" w:hAnsiTheme="majorHAnsi"/>
+          <w:sz w:val="24"/>
+          <w:szCs w:val="24"/>
+        </w:rPr>
+        <w:t xml:space="preserve"> </w:t>
+      </w:r>
+      <w:proofErr w:type="spellStart"/>
+      <w:r>
+        <w:rPr>
+          <w:rFonts w:asciiTheme="majorHAnsi" w:hAnsiTheme="majorHAnsi"/>
+          <w:sz w:val="24"/>
+          <w:szCs w:val="24"/>
+        </w:rPr>
+        <w:t>nam</w:t>
+      </w:r>
+      <w:proofErr w:type="spellEnd"/>
+      <w:r>
+        <w:rPr>
+          <w:rFonts w:asciiTheme="majorHAnsi" w:hAnsiTheme="majorHAnsi"/>
+          <w:sz w:val="24"/>
+          <w:szCs w:val="24"/>
+        </w:rPr>
+        <w:t xml:space="preserve"> je </w:t>
+      </w:r>
+      <w:proofErr w:type="spellStart"/>
+      <w:r>
+        <w:rPr>
+          <w:rFonts w:asciiTheme="majorHAnsi" w:hAnsiTheme="majorHAnsi"/>
+          <w:sz w:val="24"/>
+          <w:szCs w:val="24"/>
+        </w:rPr>
+        <w:t>ostao</w:t>
+      </w:r>
+      <w:proofErr w:type="spellEnd"/>
+      <w:r>
+        <w:rPr>
+          <w:rFonts w:asciiTheme="majorHAnsi" w:hAnsiTheme="majorHAnsi"/>
+          <w:sz w:val="24"/>
+          <w:szCs w:val="24"/>
+        </w:rPr>
+        <w:t xml:space="preserve"> </w:t>
+      </w:r>
+      <w:proofErr w:type="spellStart"/>
+      <w:r>
+        <w:rPr>
+          <w:rFonts w:asciiTheme="majorHAnsi" w:hAnsiTheme="majorHAnsi"/>
+          <w:sz w:val="24"/>
+          <w:szCs w:val="24"/>
+        </w:rPr>
+        <w:t>način</w:t>
+      </w:r>
+      <w:proofErr w:type="spellEnd"/>
+      <w:r>
+        <w:rPr>
+          <w:rFonts w:asciiTheme="majorHAnsi" w:hAnsiTheme="majorHAnsi"/>
+          <w:sz w:val="24"/>
+          <w:szCs w:val="24"/>
+        </w:rPr>
+        <w:t xml:space="preserve"> </w:t>
+      </w:r>
+      <w:proofErr w:type="spellStart"/>
+      <w:r>
+        <w:rPr>
+          <w:rFonts w:asciiTheme="majorHAnsi" w:hAnsiTheme="majorHAnsi"/>
+          <w:sz w:val="24"/>
+          <w:szCs w:val="24"/>
+        </w:rPr>
+        <w:t>pokretanja</w:t>
+      </w:r>
+      <w:proofErr w:type="spellEnd"/>
+      <w:r>
+        <w:rPr>
+          <w:rFonts w:asciiTheme="majorHAnsi" w:hAnsiTheme="majorHAnsi"/>
+          <w:sz w:val="24"/>
+          <w:szCs w:val="24"/>
+        </w:rPr>
+        <w:t xml:space="preserve"> </w:t>
+      </w:r>
+      <w:proofErr w:type="spellStart"/>
+      <w:proofErr w:type="gramStart"/>
+      <w:r>
+        <w:rPr>
+          <w:rFonts w:asciiTheme="majorHAnsi" w:hAnsiTheme="majorHAnsi"/>
+          <w:sz w:val="24"/>
+          <w:szCs w:val="24"/>
+        </w:rPr>
+        <w:t>MySQL</w:t>
+      </w:r>
+      <w:proofErr w:type="spellEnd"/>
+      <w:r>
+        <w:rPr>
+          <w:rFonts w:asciiTheme="majorHAnsi" w:hAnsiTheme="majorHAnsi"/>
+          <w:sz w:val="24"/>
+          <w:szCs w:val="24"/>
+        </w:rPr>
+        <w:t xml:space="preserve">  </w:t>
+      </w:r>
+      <w:proofErr w:type="spellStart"/>
+      <w:r>
+        <w:rPr>
+          <w:rFonts w:asciiTheme="majorHAnsi" w:hAnsiTheme="majorHAnsi"/>
+          <w:sz w:val="24"/>
+          <w:szCs w:val="24"/>
+        </w:rPr>
+        <w:t>servisa</w:t>
+      </w:r>
+      <w:proofErr w:type="spellEnd"/>
+      <w:proofErr w:type="gramEnd"/>
+      <w:r>
+        <w:rPr>
+          <w:rFonts w:asciiTheme="majorHAnsi" w:hAnsiTheme="majorHAnsi"/>
+          <w:sz w:val="24"/>
+          <w:szCs w:val="24"/>
+        </w:rPr>
+        <w:t xml:space="preserve">. </w:t>
+      </w:r>
+      <w:proofErr w:type="spellStart"/>
+      <w:r>
+        <w:rPr>
+          <w:rFonts w:asciiTheme="majorHAnsi" w:hAnsiTheme="majorHAnsi"/>
+          <w:sz w:val="24"/>
+          <w:szCs w:val="24"/>
+        </w:rPr>
+        <w:t>Moguće</w:t>
+      </w:r>
+      <w:proofErr w:type="spellEnd"/>
+      <w:r>
+        <w:rPr>
+          <w:rFonts w:asciiTheme="majorHAnsi" w:hAnsiTheme="majorHAnsi"/>
+          <w:sz w:val="24"/>
+          <w:szCs w:val="24"/>
+        </w:rPr>
+        <w:t xml:space="preserve"> je </w:t>
+      </w:r>
+      <w:proofErr w:type="spellStart"/>
+      <w:r>
+        <w:rPr>
+          <w:rFonts w:asciiTheme="majorHAnsi" w:hAnsiTheme="majorHAnsi"/>
+          <w:sz w:val="24"/>
+          <w:szCs w:val="24"/>
+        </w:rPr>
+        <w:t>i</w:t>
+      </w:r>
+      <w:proofErr w:type="spellEnd"/>
+      <w:r>
+        <w:rPr>
+          <w:rFonts w:asciiTheme="majorHAnsi" w:hAnsiTheme="majorHAnsi"/>
+          <w:sz w:val="24"/>
+          <w:szCs w:val="24"/>
+        </w:rPr>
+        <w:t xml:space="preserve"> </w:t>
+      </w:r>
+      <w:proofErr w:type="spellStart"/>
+      <w:r>
+        <w:rPr>
+          <w:rFonts w:asciiTheme="majorHAnsi" w:hAnsiTheme="majorHAnsi"/>
+          <w:sz w:val="24"/>
+          <w:szCs w:val="24"/>
+        </w:rPr>
+        <w:t>promjeniti</w:t>
+      </w:r>
+      <w:proofErr w:type="spellEnd"/>
+      <w:r>
+        <w:rPr>
+          <w:rFonts w:asciiTheme="majorHAnsi" w:hAnsiTheme="majorHAnsi"/>
+          <w:sz w:val="24"/>
+          <w:szCs w:val="24"/>
+        </w:rPr>
+        <w:t xml:space="preserve"> </w:t>
+      </w:r>
+      <w:proofErr w:type="spellStart"/>
+      <w:r>
+        <w:rPr>
+          <w:rFonts w:asciiTheme="majorHAnsi" w:hAnsiTheme="majorHAnsi"/>
+          <w:sz w:val="24"/>
+          <w:szCs w:val="24"/>
+        </w:rPr>
+        <w:t>ime</w:t>
+      </w:r>
+      <w:proofErr w:type="spellEnd"/>
+      <w:r>
+        <w:rPr>
+          <w:rFonts w:asciiTheme="majorHAnsi" w:hAnsiTheme="majorHAnsi"/>
+          <w:sz w:val="24"/>
+          <w:szCs w:val="24"/>
+        </w:rPr>
+        <w:t xml:space="preserve">, </w:t>
+      </w:r>
+      <w:proofErr w:type="spellStart"/>
+      <w:r>
+        <w:rPr>
+          <w:rFonts w:asciiTheme="majorHAnsi" w:hAnsiTheme="majorHAnsi"/>
+          <w:sz w:val="24"/>
+          <w:szCs w:val="24"/>
+        </w:rPr>
+        <w:t>da</w:t>
+      </w:r>
+      <w:proofErr w:type="spellEnd"/>
+      <w:r>
+        <w:rPr>
+          <w:rFonts w:asciiTheme="majorHAnsi" w:hAnsiTheme="majorHAnsi"/>
+          <w:sz w:val="24"/>
+          <w:szCs w:val="24"/>
+        </w:rPr>
+        <w:t xml:space="preserve"> </w:t>
+      </w:r>
+      <w:proofErr w:type="spellStart"/>
+      <w:r>
+        <w:rPr>
+          <w:rFonts w:asciiTheme="majorHAnsi" w:hAnsiTheme="majorHAnsi"/>
+          <w:sz w:val="24"/>
+          <w:szCs w:val="24"/>
+        </w:rPr>
+        <w:t>li</w:t>
+      </w:r>
+      <w:proofErr w:type="spellEnd"/>
+      <w:r>
+        <w:rPr>
+          <w:rFonts w:asciiTheme="majorHAnsi" w:hAnsiTheme="majorHAnsi"/>
+          <w:sz w:val="24"/>
+          <w:szCs w:val="24"/>
+        </w:rPr>
+        <w:t xml:space="preserve"> </w:t>
+      </w:r>
+      <w:proofErr w:type="spellStart"/>
+      <w:r>
+        <w:rPr>
+          <w:rFonts w:asciiTheme="majorHAnsi" w:hAnsiTheme="majorHAnsi"/>
+          <w:sz w:val="24"/>
+          <w:szCs w:val="24"/>
+        </w:rPr>
+        <w:t>da</w:t>
+      </w:r>
+      <w:proofErr w:type="spellEnd"/>
+      <w:r>
+        <w:rPr>
+          <w:rFonts w:asciiTheme="majorHAnsi" w:hAnsiTheme="majorHAnsi"/>
+          <w:sz w:val="24"/>
+          <w:szCs w:val="24"/>
+        </w:rPr>
+        <w:t xml:space="preserve"> se </w:t>
+      </w:r>
+      <w:proofErr w:type="spellStart"/>
+      <w:r>
+        <w:rPr>
+          <w:rFonts w:asciiTheme="majorHAnsi" w:hAnsiTheme="majorHAnsi"/>
+          <w:sz w:val="24"/>
+          <w:szCs w:val="24"/>
+        </w:rPr>
+        <w:t>pokreće</w:t>
+      </w:r>
+      <w:proofErr w:type="spellEnd"/>
+      <w:r>
+        <w:rPr>
+          <w:rFonts w:asciiTheme="majorHAnsi" w:hAnsiTheme="majorHAnsi"/>
+          <w:sz w:val="24"/>
+          <w:szCs w:val="24"/>
+        </w:rPr>
+        <w:t xml:space="preserve"> </w:t>
+      </w:r>
+      <w:proofErr w:type="spellStart"/>
+      <w:r>
+        <w:rPr>
+          <w:rFonts w:asciiTheme="majorHAnsi" w:hAnsiTheme="majorHAnsi"/>
+          <w:sz w:val="24"/>
+          <w:szCs w:val="24"/>
+        </w:rPr>
+        <w:t>prilikom</w:t>
+      </w:r>
+      <w:proofErr w:type="spellEnd"/>
+      <w:r>
+        <w:rPr>
+          <w:rFonts w:asciiTheme="majorHAnsi" w:hAnsiTheme="majorHAnsi"/>
+          <w:sz w:val="24"/>
+          <w:szCs w:val="24"/>
+        </w:rPr>
+        <w:t xml:space="preserve"> </w:t>
+      </w:r>
+      <w:proofErr w:type="spellStart"/>
+      <w:r>
+        <w:rPr>
+          <w:rFonts w:asciiTheme="majorHAnsi" w:hAnsiTheme="majorHAnsi"/>
+          <w:sz w:val="24"/>
+          <w:szCs w:val="24"/>
+        </w:rPr>
+        <w:t>pokretanja</w:t>
+      </w:r>
+      <w:proofErr w:type="spellEnd"/>
+      <w:r>
+        <w:rPr>
+          <w:rFonts w:asciiTheme="majorHAnsi" w:hAnsiTheme="majorHAnsi"/>
+          <w:sz w:val="24"/>
+          <w:szCs w:val="24"/>
+        </w:rPr>
+        <w:t xml:space="preserve"> </w:t>
+      </w:r>
+      <w:proofErr w:type="spellStart"/>
+      <w:r>
+        <w:rPr>
+          <w:rFonts w:asciiTheme="majorHAnsi" w:hAnsiTheme="majorHAnsi"/>
+          <w:sz w:val="24"/>
+          <w:szCs w:val="24"/>
+        </w:rPr>
+        <w:t>sistema</w:t>
+      </w:r>
+      <w:proofErr w:type="spellEnd"/>
+      <w:r>
+        <w:rPr>
+          <w:rFonts w:asciiTheme="majorHAnsi" w:hAnsiTheme="majorHAnsi"/>
+          <w:sz w:val="24"/>
+          <w:szCs w:val="24"/>
+        </w:rPr>
+        <w:t xml:space="preserve"> </w:t>
+      </w:r>
+      <w:proofErr w:type="spellStart"/>
+      <w:r>
+        <w:rPr>
+          <w:rFonts w:asciiTheme="majorHAnsi" w:hAnsiTheme="majorHAnsi"/>
+          <w:sz w:val="24"/>
+          <w:szCs w:val="24"/>
+        </w:rPr>
+        <w:t>i</w:t>
+      </w:r>
+      <w:proofErr w:type="spellEnd"/>
+      <w:r>
+        <w:rPr>
+          <w:rFonts w:asciiTheme="majorHAnsi" w:hAnsiTheme="majorHAnsi"/>
+          <w:sz w:val="24"/>
+          <w:szCs w:val="24"/>
+        </w:rPr>
+        <w:t xml:space="preserve"> </w:t>
+      </w:r>
+      <w:proofErr w:type="gramStart"/>
+      <w:r>
+        <w:rPr>
+          <w:rFonts w:asciiTheme="majorHAnsi" w:hAnsiTheme="majorHAnsi"/>
+          <w:sz w:val="24"/>
+          <w:szCs w:val="24"/>
+        </w:rPr>
+        <w:t>sl</w:t>
+      </w:r>
+      <w:proofErr w:type="gramEnd"/>
+      <w:r>
+        <w:rPr>
+          <w:rFonts w:asciiTheme="majorHAnsi" w:hAnsiTheme="majorHAnsi"/>
+          <w:sz w:val="24"/>
+          <w:szCs w:val="24"/>
+        </w:rPr>
+        <w:t>.</w:t>
       </w:r>
     </w:p>
     <w:p>
@@ -2712,6 +5870,8 @@
           <w:szCs w:val="20"/>
         </w:rPr>
       </w:pPr>
+      <w:proofErr w:type="spellStart"/>
+      <w:proofErr w:type="gramStart"/>
       <w:r>
         <w:rPr>
           <w:rFonts w:asciiTheme="majorHAnsi" w:hAnsiTheme="majorHAnsi"/>
@@ -2719,7 +5879,87 @@
           <w:sz w:val="20"/>
           <w:szCs w:val="20"/>
         </w:rPr>
-        <w:t>Slika 7. Način pokretanja MySQL-a</w:t>
+        <w:t>Slika</w:t>
+      </w:r>
+      <w:proofErr w:type="spellEnd"/>
+      <w:r>
+        <w:rPr>
+          <w:rFonts w:asciiTheme="majorHAnsi" w:hAnsiTheme="majorHAnsi"/>
+          <w:i/>
+          <w:sz w:val="20"/>
+          <w:szCs w:val="20"/>
+        </w:rPr>
+        <w:t xml:space="preserve"> 7.</w:t>
+      </w:r>
+      <w:proofErr w:type="gramEnd"/>
+      <w:r>
+        <w:rPr>
+          <w:rFonts w:asciiTheme="majorHAnsi" w:hAnsiTheme="majorHAnsi"/>
+          <w:i/>
+          <w:sz w:val="20"/>
+          <w:szCs w:val="20"/>
+        </w:rPr>
+        <w:t xml:space="preserve"> </w:t>
+      </w:r>
+      <w:proofErr w:type="spellStart"/>
+      <w:r>
+        <w:rPr>
+          <w:rFonts w:asciiTheme="majorHAnsi" w:hAnsiTheme="majorHAnsi"/>
+          <w:i/>
+          <w:sz w:val="20"/>
+          <w:szCs w:val="20"/>
+        </w:rPr>
+        <w:t>Način</w:t>
+      </w:r>
+      <w:proofErr w:type="spellEnd"/>
+      <w:r>
+        <w:rPr>
+          <w:rFonts w:asciiTheme="majorHAnsi" w:hAnsiTheme="majorHAnsi"/>
+          <w:i/>
+          <w:sz w:val="20"/>
+          <w:szCs w:val="20"/>
+        </w:rPr>
+        <w:t xml:space="preserve"> </w:t>
+      </w:r>
+      <w:proofErr w:type="spellStart"/>
+      <w:r>
+        <w:rPr>
+          <w:rFonts w:asciiTheme="majorHAnsi" w:hAnsiTheme="majorHAnsi"/>
+          <w:i/>
+          <w:sz w:val="20"/>
+          <w:szCs w:val="20"/>
+        </w:rPr>
+        <w:t>pokretanja</w:t>
+      </w:r>
+      <w:proofErr w:type="spellEnd"/>
+      <w:r>
+        <w:rPr>
+          <w:rFonts w:asciiTheme="majorHAnsi" w:hAnsiTheme="majorHAnsi"/>
+          <w:i/>
+          <w:sz w:val="20"/>
+          <w:szCs w:val="20"/>
+        </w:rPr>
+        <w:t xml:space="preserve"> </w:t>
+      </w:r>
+      <w:proofErr w:type="spellStart"/>
+      <w:r>
+        <w:rPr>
+          <w:rFonts w:asciiTheme="majorHAnsi" w:hAnsiTheme="majorHAnsi"/>
+          <w:i/>
+          <w:sz w:val="20"/>
+          <w:szCs w:val="20"/>
+        </w:rPr>
+        <w:t>MySQL</w:t>
+      </w:r>
+      <w:proofErr w:type="spellEnd"/>
+      <w:r>
+        <w:rPr>
+          <w:rFonts w:asciiTheme="majorHAnsi" w:hAnsiTheme="majorHAnsi"/>
+          <w:i/>
+          <w:sz w:val="20"/>
+          <w:szCs w:val="20"/>
+        </w:rPr>
+        <w:t>-a</w:t>
       </w:r>
     </w:p>
     <w:p>
@@ -2751,13 +5991,95 @@
           <w:szCs w:val="24"/>
         </w:rPr>
       </w:pPr>
-      <w:r>
-        <w:rPr>
-          <w:rFonts w:asciiTheme="majorHAnsi" w:hAnsiTheme="majorHAnsi"/>
-          <w:sz w:val="24"/>
-          <w:szCs w:val="24"/>
-        </w:rPr>
-        <w:t xml:space="preserve">Još nam je preostalo da kliknemo </w:t>
+      <w:proofErr w:type="spellStart"/>
+      <w:r>
+        <w:rPr>
+          <w:rFonts w:asciiTheme="majorHAnsi" w:hAnsiTheme="majorHAnsi"/>
+          <w:sz w:val="24"/>
+          <w:szCs w:val="24"/>
+        </w:rPr>
+        <w:t>Još</w:t>
+      </w:r>
+      <w:proofErr w:type="spellEnd"/>
+      <w:r>
+        <w:rPr>
+          <w:rFonts w:asciiTheme="majorHAnsi" w:hAnsiTheme="majorHAnsi"/>
+          <w:sz w:val="24"/>
+          <w:szCs w:val="24"/>
+        </w:rPr>
+        <w:t xml:space="preserve"> </w:t>
+      </w:r>
+      <w:proofErr w:type="spellStart"/>
+      <w:r>
+        <w:rPr>
+          <w:rFonts w:asciiTheme="majorHAnsi" w:hAnsiTheme="majorHAnsi"/>
+          <w:sz w:val="24"/>
+          <w:szCs w:val="24"/>
+        </w:rPr>
+        <w:t>nam</w:t>
+      </w:r>
+      <w:proofErr w:type="spellEnd"/>
+      <w:r>
+        <w:rPr>
+          <w:rFonts w:asciiTheme="majorHAnsi" w:hAnsiTheme="majorHAnsi"/>
+          <w:sz w:val="24"/>
+          <w:szCs w:val="24"/>
+        </w:rPr>
+        <w:t xml:space="preserve"> je </w:t>
+      </w:r>
+      <w:proofErr w:type="spellStart"/>
+      <w:r>
+        <w:rPr>
+          <w:rFonts w:asciiTheme="majorHAnsi" w:hAnsiTheme="majorHAnsi"/>
+          <w:sz w:val="24"/>
+          <w:szCs w:val="24"/>
+        </w:rPr>
+        <w:t>preostalo</w:t>
+      </w:r>
+      <w:proofErr w:type="spellEnd"/>
+      <w:r>
+        <w:rPr>
+          <w:rFonts w:asciiTheme="majorHAnsi" w:hAnsiTheme="majorHAnsi"/>
+          <w:sz w:val="24"/>
+          <w:szCs w:val="24"/>
+        </w:rPr>
+        <w:t xml:space="preserve"> </w:t>
+      </w:r>
+      <w:proofErr w:type="spellStart"/>
+      <w:r>
+        <w:rPr>
+          <w:rFonts w:asciiTheme="majorHAnsi" w:hAnsiTheme="majorHAnsi"/>
+          <w:sz w:val="24"/>
+          <w:szCs w:val="24"/>
+        </w:rPr>
+        <w:t>da</w:t>
+      </w:r>
+      <w:proofErr w:type="spellEnd"/>
+      <w:r>
+        <w:rPr>
+          <w:rFonts w:asciiTheme="majorHAnsi" w:hAnsiTheme="majorHAnsi"/>
+          <w:sz w:val="24"/>
+          <w:szCs w:val="24"/>
+        </w:rPr>
+        <w:t xml:space="preserve"> </w:t>
+      </w:r>
+      <w:proofErr w:type="spellStart"/>
+      <w:r>
+        <w:rPr>
+          <w:rFonts w:asciiTheme="majorHAnsi" w:hAnsiTheme="majorHAnsi"/>
+          <w:sz w:val="24"/>
+          <w:szCs w:val="24"/>
+        </w:rPr>
+        <w:t>kliknemo</w:t>
+      </w:r>
+      <w:proofErr w:type="spellEnd"/>
+      <w:r>
+        <w:rPr>
+          <w:rFonts w:asciiTheme="majorHAnsi" w:hAnsiTheme="majorHAnsi"/>
+          <w:sz w:val="24"/>
+          <w:szCs w:val="24"/>
+        </w:rPr>
+        <w:t xml:space="preserve"> </w:t>
       </w:r>
       <w:r>
         <w:rPr>
@@ -2768,13 +6090,133 @@
         </w:rPr>
         <w:t xml:space="preserve">Execute </w:t>
       </w:r>
-      <w:r>
-        <w:rPr>
-          <w:rFonts w:asciiTheme="majorHAnsi" w:hAnsiTheme="majorHAnsi"/>
-          <w:sz w:val="24"/>
-          <w:szCs w:val="24"/>
-        </w:rPr>
-        <w:t>i time smo završili sa instalacijom MySQL-a za Windows.</w:t>
+      <w:proofErr w:type="spellStart"/>
+      <w:r>
+        <w:rPr>
+          <w:rFonts w:asciiTheme="majorHAnsi" w:hAnsiTheme="majorHAnsi"/>
+          <w:sz w:val="24"/>
+          <w:szCs w:val="24"/>
+        </w:rPr>
+        <w:t>i</w:t>
+      </w:r>
+      <w:proofErr w:type="spellEnd"/>
+      <w:r>
+        <w:rPr>
+          <w:rFonts w:asciiTheme="majorHAnsi" w:hAnsiTheme="majorHAnsi"/>
+          <w:sz w:val="24"/>
+          <w:szCs w:val="24"/>
+        </w:rPr>
+        <w:t xml:space="preserve"> time </w:t>
+      </w:r>
+      <w:proofErr w:type="spellStart"/>
+      <w:r>
+        <w:rPr>
+          <w:rFonts w:asciiTheme="majorHAnsi" w:hAnsiTheme="majorHAnsi"/>
+          <w:sz w:val="24"/>
+          <w:szCs w:val="24"/>
+        </w:rPr>
+        <w:t>smo</w:t>
+      </w:r>
+      <w:proofErr w:type="spellEnd"/>
+      <w:r>
+        <w:rPr>
+          <w:rFonts w:asciiTheme="majorHAnsi" w:hAnsiTheme="majorHAnsi"/>
+          <w:sz w:val="24"/>
+          <w:szCs w:val="24"/>
+        </w:rPr>
+        <w:t xml:space="preserve"> </w:t>
+      </w:r>
+      <w:proofErr w:type="spellStart"/>
+      <w:r>
+        <w:rPr>
+          <w:rFonts w:asciiTheme="majorHAnsi" w:hAnsiTheme="majorHAnsi"/>
+          <w:sz w:val="24"/>
+          <w:szCs w:val="24"/>
+        </w:rPr>
+        <w:t>završili</w:t>
+      </w:r>
+      <w:proofErr w:type="spellEnd"/>
+      <w:r>
+        <w:rPr>
+          <w:rFonts w:asciiTheme="majorHAnsi" w:hAnsiTheme="majorHAnsi"/>
+          <w:sz w:val="24"/>
+          <w:szCs w:val="24"/>
+        </w:rPr>
+        <w:t xml:space="preserve"> </w:t>
+      </w:r>
+      <w:proofErr w:type="spellStart"/>
+      <w:proofErr w:type="gramStart"/>
+      <w:r>
+        <w:rPr>
+          <w:rFonts w:asciiTheme="majorHAnsi" w:hAnsiTheme="majorHAnsi"/>
+          <w:sz w:val="24"/>
+          <w:szCs w:val="24"/>
+        </w:rPr>
+        <w:t>sa</w:t>
+      </w:r>
+      <w:proofErr w:type="spellEnd"/>
+      <w:proofErr w:type="gramEnd"/>
+      <w:r>
+        <w:rPr>
+          <w:rFonts w:asciiTheme="majorHAnsi" w:hAnsiTheme="majorHAnsi"/>
+          <w:sz w:val="24"/>
+          <w:szCs w:val="24"/>
+        </w:rPr>
+        <w:t xml:space="preserve"> </w:t>
+      </w:r>
+      <w:proofErr w:type="spellStart"/>
+      <w:r>
+        <w:rPr>
+          <w:rFonts w:asciiTheme="majorHAnsi" w:hAnsiTheme="majorHAnsi"/>
+          <w:sz w:val="24"/>
+          <w:szCs w:val="24"/>
+        </w:rPr>
+        <w:t>instalacijom</w:t>
+      </w:r>
+      <w:proofErr w:type="spellEnd"/>
+      <w:r>
+        <w:rPr>
+          <w:rFonts w:asciiTheme="majorHAnsi" w:hAnsiTheme="majorHAnsi"/>
+          <w:sz w:val="24"/>
+          <w:szCs w:val="24"/>
+        </w:rPr>
+        <w:t xml:space="preserve"> </w:t>
+      </w:r>
+      <w:proofErr w:type="spellStart"/>
+      <w:r>
+        <w:rPr>
+          <w:rFonts w:asciiTheme="majorHAnsi" w:hAnsiTheme="majorHAnsi"/>
+          <w:sz w:val="24"/>
+          <w:szCs w:val="24"/>
+        </w:rPr>
+        <w:t>MySQL</w:t>
+      </w:r>
+      <w:proofErr w:type="spellEnd"/>
+      <w:r>
+        <w:rPr>
+          <w:rFonts w:asciiTheme="majorHAnsi" w:hAnsiTheme="majorHAnsi"/>
+          <w:sz w:val="24"/>
+          <w:szCs w:val="24"/>
+        </w:rPr>
+        <w:t xml:space="preserve">-a </w:t>
+      </w:r>
+      <w:proofErr w:type="spellStart"/>
+      <w:r>
+        <w:rPr>
+          <w:rFonts w:asciiTheme="majorHAnsi" w:hAnsiTheme="majorHAnsi"/>
+          <w:sz w:val="24"/>
+          <w:szCs w:val="24"/>
+        </w:rPr>
+        <w:t>za</w:t>
+      </w:r>
+      <w:proofErr w:type="spellEnd"/>
+      <w:r>
+        <w:rPr>
+          <w:rFonts w:asciiTheme="majorHAnsi" w:hAnsiTheme="majorHAnsi"/>
+          <w:sz w:val="24"/>
+          <w:szCs w:val="24"/>
+        </w:rPr>
+        <w:t xml:space="preserve"> Windows.</w:t>
       </w:r>
     </w:p>
     <w:p>
@@ -2863,6 +6305,8 @@
           <w:szCs w:val="20"/>
         </w:rPr>
       </w:pPr>
+      <w:proofErr w:type="spellStart"/>
+      <w:proofErr w:type="gramStart"/>
       <w:r>
         <w:rPr>
           <w:rFonts w:asciiTheme="majorHAnsi" w:hAnsiTheme="majorHAnsi"/>
@@ -2870,8 +6314,59 @@
           <w:sz w:val="20"/>
           <w:szCs w:val="20"/>
         </w:rPr>
-        <w:t>Slika 8. Kraj instalacije</w:t>
-      </w:r>
+        <w:t>Slika</w:t>
+      </w:r>
+      <w:proofErr w:type="spellEnd"/>
+      <w:r>
+        <w:rPr>
+          <w:rFonts w:asciiTheme="majorHAnsi" w:hAnsiTheme="majorHAnsi"/>
+          <w:i/>
+          <w:sz w:val="20"/>
+          <w:szCs w:val="20"/>
+        </w:rPr>
+        <w:t xml:space="preserve"> 8.</w:t>
+      </w:r>
+      <w:proofErr w:type="gramEnd"/>
+      <w:r>
+        <w:rPr>
+          <w:rFonts w:asciiTheme="majorHAnsi" w:hAnsiTheme="majorHAnsi"/>
+          <w:i/>
+          <w:sz w:val="20"/>
+          <w:szCs w:val="20"/>
+        </w:rPr>
+        <w:t xml:space="preserve"> </w:t>
+      </w:r>
+      <w:proofErr w:type="spellStart"/>
+      <w:r>
+        <w:rPr>
+          <w:rFonts w:asciiTheme="majorHAnsi" w:hAnsiTheme="majorHAnsi"/>
+          <w:i/>
+          <w:sz w:val="20"/>
+          <w:szCs w:val="20"/>
+        </w:rPr>
+        <w:t>Kraj</w:t>
+      </w:r>
+      <w:proofErr w:type="spellEnd"/>
+      <w:r>
+        <w:rPr>
+          <w:rFonts w:asciiTheme="majorHAnsi" w:hAnsiTheme="majorHAnsi"/>
+          <w:i/>
+          <w:sz w:val="20"/>
+          <w:szCs w:val="20"/>
+        </w:rPr>
+        <w:t xml:space="preserve"> </w:t>
+      </w:r>
+      <w:proofErr w:type="spellStart"/>
+      <w:r>
+        <w:rPr>
+          <w:rFonts w:asciiTheme="majorHAnsi" w:hAnsiTheme="majorHAnsi"/>
+          <w:i/>
+          <w:sz w:val="20"/>
+          <w:szCs w:val="20"/>
+        </w:rPr>
+        <w:t>instalacije</w:t>
+      </w:r>
+      <w:proofErr w:type="spellEnd"/>
     </w:p>
     <w:p>
       <w:pPr>
@@ -2900,7 +6395,7 @@
       <w:pPr>
         <w:pStyle w:val="IntenseQuote"/>
       </w:pPr>
-      <w:bookmarkStart w:id="17" w:name="_Toc419038107"/>
+      <w:bookmarkStart w:id="17" w:name="_Toc419060637"/>
       <w:r>
         <w:rPr>
           <w:rStyle w:val="IntenseEmphasis"/>
@@ -2937,14 +6432,24 @@
         </w:rPr>
         <w:t>Softver se može preuzeti sa lokacije: </w:t>
       </w:r>
-      <w:hyperlink r:id="rId21" w:history="1">
-        <w:r>
-          <w:rPr>
-            <w:color w:val="4183C4"/>
-          </w:rPr>
-          <w:t>http://maven.apache.org/download.cgi</w:t>
-        </w:r>
-      </w:hyperlink>
+      <w:r>
+        <w:fldChar w:fldCharType="begin"/>
+      </w:r>
+      <w:r>
+        <w:instrText>HYPERLINK "http://maven.apache.org/download.cgi"</w:instrText>
+      </w:r>
+      <w:r>
+        <w:fldChar w:fldCharType="separate"/>
+      </w:r>
+      <w:r>
+        <w:rPr>
+          <w:color w:val="4183C4"/>
+        </w:rPr>
+        <w:t>http://maven.apache.org/download.cgi</w:t>
+      </w:r>
+      <w:r>
+        <w:fldChar w:fldCharType="end"/>
+      </w:r>
     </w:p>
     <w:p>
       <w:pPr>
@@ -2983,7 +6488,7 @@
       <w:pPr>
         <w:pStyle w:val="IntenseQuote"/>
       </w:pPr>
-      <w:bookmarkStart w:id="18" w:name="_Toc419038108"/>
+      <w:bookmarkStart w:id="18" w:name="_Toc419060638"/>
       <w:r>
         <w:rPr>
           <w:rStyle w:val="IntenseEmphasis"/>
@@ -3034,6 +6539,7 @@
       <w:r>
         <w:rPr>
           <w:noProof/>
+          <w:lang w:val="bs-Latn-BA" w:eastAsia="bs-Latn-BA"/>
         </w:rPr>
         <w:drawing>
           <wp:inline distT="0" distB="0" distL="0" distR="0">
@@ -3053,7 +6559,7 @@
                     </pic:cNvPicPr>
                   </pic:nvPicPr>
                   <pic:blipFill>
-                    <a:blip r:embed="rId22" cstate="print"/>
+                    <a:blip r:embed="rId21" cstate="print"/>
                     <a:srcRect/>
                     <a:stretch>
                       <a:fillRect/>
@@ -3084,6 +6590,8 @@
       <w:r>
         <w:t xml:space="preserve"> </w:t>
       </w:r>
+      <w:proofErr w:type="spellStart"/>
+      <w:proofErr w:type="gramStart"/>
       <w:r>
         <w:rPr>
           <w:rFonts w:asciiTheme="majorHAnsi" w:hAnsiTheme="majorHAnsi"/>
@@ -3091,8 +6599,99 @@
           <w:sz w:val="20"/>
           <w:szCs w:val="20"/>
         </w:rPr>
-        <w:t>Slika 9. Odabir komponenti za instalaciju</w:t>
-      </w:r>
+        <w:t>Slika</w:t>
+      </w:r>
+      <w:proofErr w:type="spellEnd"/>
+      <w:r>
+        <w:rPr>
+          <w:rFonts w:asciiTheme="majorHAnsi" w:hAnsiTheme="majorHAnsi"/>
+          <w:i/>
+          <w:sz w:val="20"/>
+          <w:szCs w:val="20"/>
+        </w:rPr>
+        <w:t xml:space="preserve"> 9.</w:t>
+      </w:r>
+      <w:proofErr w:type="gramEnd"/>
+      <w:r>
+        <w:rPr>
+          <w:rFonts w:asciiTheme="majorHAnsi" w:hAnsiTheme="majorHAnsi"/>
+          <w:i/>
+          <w:sz w:val="20"/>
+          <w:szCs w:val="20"/>
+        </w:rPr>
+        <w:t xml:space="preserve"> </w:t>
+      </w:r>
+      <w:proofErr w:type="spellStart"/>
+      <w:r>
+        <w:rPr>
+          <w:rFonts w:asciiTheme="majorHAnsi" w:hAnsiTheme="majorHAnsi"/>
+          <w:i/>
+          <w:sz w:val="20"/>
+          <w:szCs w:val="20"/>
+        </w:rPr>
+        <w:t>Odabir</w:t>
+      </w:r>
+      <w:proofErr w:type="spellEnd"/>
+      <w:r>
+        <w:rPr>
+          <w:rFonts w:asciiTheme="majorHAnsi" w:hAnsiTheme="majorHAnsi"/>
+          <w:i/>
+          <w:sz w:val="20"/>
+          <w:szCs w:val="20"/>
+        </w:rPr>
+        <w:t xml:space="preserve"> </w:t>
+      </w:r>
+      <w:proofErr w:type="spellStart"/>
+      <w:r>
+        <w:rPr>
+          <w:rFonts w:asciiTheme="majorHAnsi" w:hAnsiTheme="majorHAnsi"/>
+          <w:i/>
+          <w:sz w:val="20"/>
+          <w:szCs w:val="20"/>
+        </w:rPr>
+        <w:t>komponenti</w:t>
+      </w:r>
+      <w:proofErr w:type="spellEnd"/>
+      <w:r>
+        <w:rPr>
+          <w:rFonts w:asciiTheme="majorHAnsi" w:hAnsiTheme="majorHAnsi"/>
+          <w:i/>
+          <w:sz w:val="20"/>
+          <w:szCs w:val="20"/>
+        </w:rPr>
+        <w:t xml:space="preserve"> </w:t>
+      </w:r>
+      <w:proofErr w:type="spellStart"/>
+      <w:r>
+        <w:rPr>
+          <w:rFonts w:asciiTheme="majorHAnsi" w:hAnsiTheme="majorHAnsi"/>
+          <w:i/>
+          <w:sz w:val="20"/>
+          <w:szCs w:val="20"/>
+        </w:rPr>
+        <w:t>za</w:t>
+      </w:r>
+      <w:proofErr w:type="spellEnd"/>
+      <w:r>
+        <w:rPr>
+          <w:rFonts w:asciiTheme="majorHAnsi" w:hAnsiTheme="majorHAnsi"/>
+          <w:i/>
+          <w:sz w:val="20"/>
+          <w:szCs w:val="20"/>
+        </w:rPr>
+        <w:t xml:space="preserve"> </w:t>
+      </w:r>
+      <w:proofErr w:type="spellStart"/>
+      <w:r>
+        <w:rPr>
+          <w:rFonts w:asciiTheme="majorHAnsi" w:hAnsiTheme="majorHAnsi"/>
+          <w:i/>
+          <w:sz w:val="20"/>
+          <w:szCs w:val="20"/>
+        </w:rPr>
+        <w:t>instalaciju</w:t>
+      </w:r>
+      <w:proofErr w:type="spellEnd"/>
     </w:p>
     <w:p/>
     <w:p/>
@@ -3131,7 +6730,7 @@
                     </pic:cNvPicPr>
                   </pic:nvPicPr>
                   <pic:blipFill>
-                    <a:blip r:embed="rId23" cstate="print"/>
+                    <a:blip r:embed="rId22" cstate="print"/>
                     <a:srcRect/>
                     <a:stretch>
                       <a:fillRect/>
@@ -3171,6 +6770,8 @@
           <w:szCs w:val="20"/>
         </w:rPr>
       </w:pPr>
+      <w:proofErr w:type="spellStart"/>
+      <w:proofErr w:type="gramStart"/>
       <w:r>
         <w:rPr>
           <w:rFonts w:asciiTheme="majorHAnsi" w:hAnsiTheme="majorHAnsi"/>
@@ -3178,7 +6779,27 @@
           <w:sz w:val="20"/>
           <w:szCs w:val="20"/>
         </w:rPr>
-        <w:t>Slika 10. License agreements</w:t>
+        <w:t>Slika</w:t>
+      </w:r>
+      <w:proofErr w:type="spellEnd"/>
+      <w:r>
+        <w:rPr>
+          <w:rFonts w:asciiTheme="majorHAnsi" w:hAnsiTheme="majorHAnsi"/>
+          <w:i/>
+          <w:sz w:val="20"/>
+          <w:szCs w:val="20"/>
+        </w:rPr>
+        <w:t xml:space="preserve"> 10.</w:t>
+      </w:r>
+      <w:proofErr w:type="gramEnd"/>
+      <w:r>
+        <w:rPr>
+          <w:rFonts w:asciiTheme="majorHAnsi" w:hAnsiTheme="majorHAnsi"/>
+          <w:i/>
+          <w:sz w:val="20"/>
+          <w:szCs w:val="20"/>
+        </w:rPr>
+        <w:t xml:space="preserve"> License agreements</w:t>
       </w:r>
     </w:p>
     <w:p/>
@@ -3191,6 +6812,7 @@
       <w:pPr>
         <w:pStyle w:val="IntenseQuote"/>
       </w:pPr>
+      <w:bookmarkStart w:id="19" w:name="_Toc419060639"/>
       <w:r>
         <w:rPr>
           <w:rStyle w:val="IntenseEmphasis"/>
@@ -3201,6 +6823,7 @@
         </w:rPr>
         <w:t>6. Skripta za incijalizaciju baze init.sql</w:t>
       </w:r>
+      <w:bookmarkEnd w:id="19"/>
     </w:p>
     <w:p>
       <w:pPr>
@@ -3216,7 +6839,7 @@
         </w:rPr>
         <w:t xml:space="preserve">Kako je su moguće promjene skirptu za incijalizaciju baze možete preuzeti </w:t>
       </w:r>
-      <w:hyperlink r:id="rId24" w:history="1">
+      <w:hyperlink r:id="rId23" w:history="1">
         <w:r>
           <w:rPr>
             <w:rStyle w:val="Hyperlink"/>
@@ -3231,7 +6854,7 @@
         </w:rPr>
         <w:t xml:space="preserve"> (</w:t>
       </w:r>
-      <w:hyperlink r:id="rId25" w:history="1">
+      <w:hyperlink r:id="rId24" w:history="1">
         <w:r>
           <w:rPr>
             <w:rStyle w:val="Hyperlink"/>
@@ -6243,7 +9866,7 @@
       </w:r>
     </w:p>
     <w:sectPr>
-      <w:footerReference w:type="default" r:id="rId26"/>
+      <w:footerReference w:type="default" r:id="rId25"/>
       <w:pgSz w:w="11905" w:h="16837"/>
       <w:pgMar w:top="1440" w:right="1440" w:bottom="1440" w:left="1440" w:header="720" w:footer="720" w:gutter="0"/>
       <w:pgNumType w:start="0"/>
@@ -12039,8 +15662,11 @@
     <w:autoRedefine/>
     <w:uiPriority w:val="39"/>
     <w:unhideWhenUsed/>
-    <w:rsid w:val="00EB4448"/>
+    <w:rsid w:val="00BC4A73"/>
     <w:pPr>
+      <w:tabs>
+        <w:tab w:val="right" w:leader="dot" w:pos="9015"/>
+      </w:tabs>
       <w:spacing w:before="360" w:after="360"/>
     </w:pPr>
     <w:rPr>
@@ -12048,6 +15674,8 @@
       <w:b/>
       <w:bCs/>
       <w:caps/>
+      <w:noProof/>
+      <w:color w:val="000000" w:themeColor="text1"/>
       <w:szCs w:val="22"/>
       <w:u w:val="single"/>
     </w:rPr>
@@ -13628,7 +17256,7 @@
 </file>
 
 <file path=customXml/itemProps2.xml><?xml version="1.0" encoding="utf-8"?>
-<ds:datastoreItem xmlns:ds="http://schemas.openxmlformats.org/officeDocument/2006/customXml" ds:itemID="{33321DF3-48A1-4B24-B89F-42B14853975E}">
+<ds:datastoreItem xmlns:ds="http://schemas.openxmlformats.org/officeDocument/2006/customXml" ds:itemID="{E0DAD52B-0EF7-456B-BE63-CA37B029107F}">
   <ds:schemaRefs>
     <ds:schemaRef ds:uri="http://schemas.openxmlformats.org/officeDocument/2006/bibliography"/>
   </ds:schemaRefs>

</xml_diff>

<commit_message>
Uputstvo - Numeracija slika fix
</commit_message>
<xml_diff>
--- a/Documents/UputstvoZaRazvojnoOkruzenje.docx
+++ b/Documents/UputstvoZaRazvojnoOkruzenje.docx
@@ -4640,7 +4640,16 @@
           <w:sz w:val="20"/>
           <w:szCs w:val="20"/>
         </w:rPr>
-        <w:t xml:space="preserve"> 5.</w:t>
+        <w:t xml:space="preserve"> 6</w:t>
+      </w:r>
+      <w:r>
+        <w:rPr>
+          <w:rFonts w:asciiTheme="majorHAnsi" w:hAnsiTheme="majorHAnsi"/>
+          <w:i/>
+          <w:sz w:val="20"/>
+          <w:szCs w:val="20"/>
+        </w:rPr>
+        <w:t>.</w:t>
       </w:r>
       <w:proofErr w:type="gramEnd"/>
       <w:r>
@@ -5377,7 +5386,16 @@
           <w:sz w:val="20"/>
           <w:szCs w:val="20"/>
         </w:rPr>
-        <w:t xml:space="preserve"> 6.</w:t>
+        <w:t xml:space="preserve"> 7</w:t>
+      </w:r>
+      <w:r>
+        <w:rPr>
+          <w:rFonts w:asciiTheme="majorHAnsi" w:hAnsiTheme="majorHAnsi"/>
+          <w:i/>
+          <w:sz w:val="20"/>
+          <w:szCs w:val="20"/>
+        </w:rPr>
+        <w:t>.</w:t>
       </w:r>
       <w:proofErr w:type="gramEnd"/>
       <w:r>
@@ -5889,7 +5907,16 @@
           <w:sz w:val="20"/>
           <w:szCs w:val="20"/>
         </w:rPr>
-        <w:t xml:space="preserve"> 7.</w:t>
+        <w:t xml:space="preserve"> 8</w:t>
+      </w:r>
+      <w:r>
+        <w:rPr>
+          <w:rFonts w:asciiTheme="majorHAnsi" w:hAnsiTheme="majorHAnsi"/>
+          <w:i/>
+          <w:sz w:val="20"/>
+          <w:szCs w:val="20"/>
+        </w:rPr>
+        <w:t>.</w:t>
       </w:r>
       <w:proofErr w:type="gramEnd"/>
       <w:r>
@@ -6324,7 +6351,16 @@
           <w:sz w:val="20"/>
           <w:szCs w:val="20"/>
         </w:rPr>
-        <w:t xml:space="preserve"> 8.</w:t>
+        <w:t xml:space="preserve"> 9</w:t>
+      </w:r>
+      <w:r>
+        <w:rPr>
+          <w:rFonts w:asciiTheme="majorHAnsi" w:hAnsiTheme="majorHAnsi"/>
+          <w:i/>
+          <w:sz w:val="20"/>
+          <w:szCs w:val="20"/>
+        </w:rPr>
+        <w:t>.</w:t>
       </w:r>
       <w:proofErr w:type="gramEnd"/>
       <w:r>
@@ -6609,7 +6645,16 @@
           <w:sz w:val="20"/>
           <w:szCs w:val="20"/>
         </w:rPr>
-        <w:t xml:space="preserve"> 9.</w:t>
+        <w:t xml:space="preserve"> 10</w:t>
+      </w:r>
+      <w:r>
+        <w:rPr>
+          <w:rFonts w:asciiTheme="majorHAnsi" w:hAnsiTheme="majorHAnsi"/>
+          <w:i/>
+          <w:sz w:val="20"/>
+          <w:szCs w:val="20"/>
+        </w:rPr>
+        <w:t>.</w:t>
       </w:r>
       <w:proofErr w:type="gramEnd"/>
       <w:r>
@@ -6789,7 +6834,16 @@
           <w:sz w:val="20"/>
           <w:szCs w:val="20"/>
         </w:rPr>
-        <w:t xml:space="preserve"> 10.</w:t>
+        <w:t xml:space="preserve"> 11</w:t>
+      </w:r>
+      <w:r>
+        <w:rPr>
+          <w:rFonts w:asciiTheme="majorHAnsi" w:hAnsiTheme="majorHAnsi"/>
+          <w:i/>
+          <w:sz w:val="20"/>
+          <w:szCs w:val="20"/>
+        </w:rPr>
+        <w:t>.</w:t>
       </w:r>
       <w:proofErr w:type="gramEnd"/>
       <w:r>
@@ -9937,7 +9991,7 @@
           <w:rPr>
             <w:noProof/>
           </w:rPr>
-          <w:t>1</w:t>
+          <w:t>11</w:t>
         </w:r>
         <w:r>
           <w:rPr>
@@ -17256,7 +17310,7 @@
 </file>
 
 <file path=customXml/itemProps2.xml><?xml version="1.0" encoding="utf-8"?>
-<ds:datastoreItem xmlns:ds="http://schemas.openxmlformats.org/officeDocument/2006/customXml" ds:itemID="{E0DAD52B-0EF7-456B-BE63-CA37B029107F}">
+<ds:datastoreItem xmlns:ds="http://schemas.openxmlformats.org/officeDocument/2006/customXml" ds:itemID="{DAB270D8-593F-4210-AD76-5406D3382C4C}">
   <ds:schemaRefs>
     <ds:schemaRef ds:uri="http://schemas.openxmlformats.org/officeDocument/2006/bibliography"/>
   </ds:schemaRefs>

</xml_diff>